<commit_message>
4-jan-16 1. category wise books can now be seen in the home activity. 2. book data is hardcoded. 3. book grid view and list view adapters created. 4. updated the column BOOK.CATEGORY as BOOK.CTGRY_ID. 5. added sql_v0.1.sql to git
</commit_message>
<xml_diff>
--- a/application/src/main/java/project/DB_data_model_v0.1.docx
+++ b/application/src/main/java/project/DB_data_model_v0.1.docx
@@ -25,7 +25,7 @@
       <w:tblPr>
         <w:tblW w:w="10710" w:type="dxa"/>
         <w:jc w:val="left"/>
-        <w:tblInd w:w="-110" w:type="dxa"/>
+        <w:tblInd w:w="-115" w:type="dxa"/>
         <w:tblBorders>
           <w:top w:val="single" w:sz="4" w:space="0" w:color="000001"/>
           <w:left w:val="single" w:sz="4" w:space="0" w:color="000001"/>
@@ -36,7 +36,7 @@
         </w:tblBorders>
         <w:tblCellMar>
           <w:top w:w="0" w:type="dxa"/>
-          <w:left w:w="-2" w:type="dxa"/>
+          <w:left w:w="-5" w:type="dxa"/>
           <w:bottom w:w="0" w:type="dxa"/>
           <w:right w:w="108" w:type="dxa"/>
         </w:tblCellMar>
@@ -45,7 +45,7 @@
         <w:gridCol w:w="2310"/>
         <w:gridCol w:w="1470"/>
         <w:gridCol w:w="1440"/>
-        <w:gridCol w:w="5490"/>
+        <w:gridCol w:w="5489"/>
       </w:tblGrid>
       <w:tr>
         <w:trPr/>
@@ -62,7 +62,7 @@
             </w:tcBorders>
             <w:shd w:fill="FFFFFF" w:val="clear"/>
             <w:tcMar>
-              <w:left w:w="-2" w:type="dxa"/>
+              <w:left w:w="-5" w:type="dxa"/>
             </w:tcMar>
           </w:tcPr>
           <w:p>
@@ -98,7 +98,7 @@
             </w:tcBorders>
             <w:shd w:fill="FFFFFF" w:val="clear"/>
             <w:tcMar>
-              <w:left w:w="-2" w:type="dxa"/>
+              <w:left w:w="-5" w:type="dxa"/>
             </w:tcMar>
           </w:tcPr>
           <w:p>
@@ -134,7 +134,7 @@
             </w:tcBorders>
             <w:shd w:fill="FFFFFF" w:val="clear"/>
             <w:tcMar>
-              <w:left w:w="-2" w:type="dxa"/>
+              <w:left w:w="-5" w:type="dxa"/>
             </w:tcMar>
           </w:tcPr>
           <w:p>
@@ -159,18 +159,18 @@
         </w:tc>
         <w:tc>
           <w:tcPr>
-            <w:tcW w:w="5490" w:type="dxa"/>
-            <w:tcBorders>
-              <w:top w:val="single" w:sz="4" w:space="0" w:color="000001"/>
-              <w:left w:val="single" w:sz="4" w:space="0" w:color="000001"/>
-              <w:bottom w:val="single" w:sz="4" w:space="0" w:color="000001"/>
-              <w:right w:val="single" w:sz="4" w:space="0" w:color="000001"/>
-              <w:insideH w:val="single" w:sz="4" w:space="0" w:color="000001"/>
-              <w:insideV w:val="single" w:sz="4" w:space="0" w:color="000001"/>
-            </w:tcBorders>
-            <w:shd w:fill="FFFFFF" w:val="clear"/>
-            <w:tcMar>
-              <w:left w:w="-2" w:type="dxa"/>
+            <w:tcW w:w="5489" w:type="dxa"/>
+            <w:tcBorders>
+              <w:top w:val="single" w:sz="4" w:space="0" w:color="000001"/>
+              <w:left w:val="single" w:sz="4" w:space="0" w:color="000001"/>
+              <w:bottom w:val="single" w:sz="4" w:space="0" w:color="000001"/>
+              <w:right w:val="single" w:sz="4" w:space="0" w:color="000001"/>
+              <w:insideH w:val="single" w:sz="4" w:space="0" w:color="000001"/>
+              <w:insideV w:val="single" w:sz="4" w:space="0" w:color="000001"/>
+            </w:tcBorders>
+            <w:shd w:fill="FFFFFF" w:val="clear"/>
+            <w:tcMar>
+              <w:left w:w="-5" w:type="dxa"/>
             </w:tcMar>
           </w:tcPr>
           <w:p>
@@ -209,7 +209,7 @@
             </w:tcBorders>
             <w:shd w:fill="FFFFFF" w:val="clear"/>
             <w:tcMar>
-              <w:left w:w="-2" w:type="dxa"/>
+              <w:left w:w="-5" w:type="dxa"/>
             </w:tcMar>
           </w:tcPr>
           <w:p>
@@ -223,13 +223,7 @@
               <w:rPr>
                 <w:lang w:val="en-US"/>
               </w:rPr>
-              <w:t>USER</w:t>
-            </w:r>
-            <w:r>
-              <w:rPr>
-                <w:lang w:val="en-US"/>
-              </w:rPr>
-              <w:t>_ID*</w:t>
+              <w:t>USER_ID*</w:t>
             </w:r>
           </w:p>
         </w:tc>
@@ -246,7 +240,7 @@
             </w:tcBorders>
             <w:shd w:fill="FFFFFF" w:val="clear"/>
             <w:tcMar>
-              <w:left w:w="-2" w:type="dxa"/>
+              <w:left w:w="-5" w:type="dxa"/>
             </w:tcMar>
           </w:tcPr>
           <w:p>
@@ -279,7 +273,7 @@
             </w:tcBorders>
             <w:shd w:fill="FFFFFF" w:val="clear"/>
             <w:tcMar>
-              <w:left w:w="-2" w:type="dxa"/>
+              <w:left w:w="-5" w:type="dxa"/>
             </w:tcMar>
           </w:tcPr>
           <w:p>
@@ -301,18 +295,18 @@
         </w:tc>
         <w:tc>
           <w:tcPr>
-            <w:tcW w:w="5490" w:type="dxa"/>
-            <w:tcBorders>
-              <w:top w:val="single" w:sz="4" w:space="0" w:color="000001"/>
-              <w:left w:val="single" w:sz="4" w:space="0" w:color="000001"/>
-              <w:bottom w:val="single" w:sz="4" w:space="0" w:color="000001"/>
-              <w:right w:val="single" w:sz="4" w:space="0" w:color="000001"/>
-              <w:insideH w:val="single" w:sz="4" w:space="0" w:color="000001"/>
-              <w:insideV w:val="single" w:sz="4" w:space="0" w:color="000001"/>
-            </w:tcBorders>
-            <w:shd w:fill="FFFFFF" w:val="clear"/>
-            <w:tcMar>
-              <w:left w:w="-2" w:type="dxa"/>
+            <w:tcW w:w="5489" w:type="dxa"/>
+            <w:tcBorders>
+              <w:top w:val="single" w:sz="4" w:space="0" w:color="000001"/>
+              <w:left w:val="single" w:sz="4" w:space="0" w:color="000001"/>
+              <w:bottom w:val="single" w:sz="4" w:space="0" w:color="000001"/>
+              <w:right w:val="single" w:sz="4" w:space="0" w:color="000001"/>
+              <w:insideH w:val="single" w:sz="4" w:space="0" w:color="000001"/>
+              <w:insideV w:val="single" w:sz="4" w:space="0" w:color="000001"/>
+            </w:tcBorders>
+            <w:shd w:fill="FFFFFF" w:val="clear"/>
+            <w:tcMar>
+              <w:left w:w="-5" w:type="dxa"/>
             </w:tcMar>
           </w:tcPr>
           <w:p>
@@ -348,7 +342,7 @@
             </w:tcBorders>
             <w:shd w:fill="FFFFFF" w:val="clear"/>
             <w:tcMar>
-              <w:left w:w="-2" w:type="dxa"/>
+              <w:left w:w="-5" w:type="dxa"/>
             </w:tcMar>
             <w:vAlign w:val="bottom"/>
           </w:tcPr>
@@ -382,7 +376,7 @@
             </w:tcBorders>
             <w:shd w:fill="FFFFFF" w:val="clear"/>
             <w:tcMar>
-              <w:left w:w="-2" w:type="dxa"/>
+              <w:left w:w="-5" w:type="dxa"/>
             </w:tcMar>
           </w:tcPr>
           <w:p>
@@ -415,7 +409,7 @@
             </w:tcBorders>
             <w:shd w:fill="FFFFFF" w:val="clear"/>
             <w:tcMar>
-              <w:left w:w="-2" w:type="dxa"/>
+              <w:left w:w="-5" w:type="dxa"/>
             </w:tcMar>
           </w:tcPr>
           <w:p>
@@ -437,18 +431,18 @@
         </w:tc>
         <w:tc>
           <w:tcPr>
-            <w:tcW w:w="5490" w:type="dxa"/>
-            <w:tcBorders>
-              <w:top w:val="single" w:sz="4" w:space="0" w:color="000001"/>
-              <w:left w:val="single" w:sz="4" w:space="0" w:color="000001"/>
-              <w:bottom w:val="single" w:sz="4" w:space="0" w:color="000001"/>
-              <w:right w:val="single" w:sz="4" w:space="0" w:color="000001"/>
-              <w:insideH w:val="single" w:sz="4" w:space="0" w:color="000001"/>
-              <w:insideV w:val="single" w:sz="4" w:space="0" w:color="000001"/>
-            </w:tcBorders>
-            <w:shd w:fill="FFFFFF" w:val="clear"/>
-            <w:tcMar>
-              <w:left w:w="-2" w:type="dxa"/>
+            <w:tcW w:w="5489" w:type="dxa"/>
+            <w:tcBorders>
+              <w:top w:val="single" w:sz="4" w:space="0" w:color="000001"/>
+              <w:left w:val="single" w:sz="4" w:space="0" w:color="000001"/>
+              <w:bottom w:val="single" w:sz="4" w:space="0" w:color="000001"/>
+              <w:right w:val="single" w:sz="4" w:space="0" w:color="000001"/>
+              <w:insideH w:val="single" w:sz="4" w:space="0" w:color="000001"/>
+              <w:insideV w:val="single" w:sz="4" w:space="0" w:color="000001"/>
+            </w:tcBorders>
+            <w:shd w:fill="FFFFFF" w:val="clear"/>
+            <w:tcMar>
+              <w:left w:w="-5" w:type="dxa"/>
             </w:tcMar>
           </w:tcPr>
           <w:p>
@@ -483,7 +477,7 @@
             </w:tcBorders>
             <w:shd w:fill="FFFFFF" w:val="clear"/>
             <w:tcMar>
-              <w:left w:w="-2" w:type="dxa"/>
+              <w:left w:w="-5" w:type="dxa"/>
             </w:tcMar>
           </w:tcPr>
           <w:p>
@@ -497,19 +491,7 @@
               <w:rPr>
                 <w:lang w:val="en-US"/>
               </w:rPr>
-              <w:t>CREAT</w:t>
-            </w:r>
-            <w:r>
-              <w:rPr>
-                <w:lang w:val="en-US"/>
-              </w:rPr>
-              <w:t>E</w:t>
-            </w:r>
-            <w:r>
-              <w:rPr>
-                <w:lang w:val="en-US"/>
-              </w:rPr>
-              <w:t>_DTM</w:t>
+              <w:t>CREATE_DTM</w:t>
             </w:r>
           </w:p>
         </w:tc>
@@ -526,7 +508,7 @@
             </w:tcBorders>
             <w:shd w:fill="FFFFFF" w:val="clear"/>
             <w:tcMar>
-              <w:left w:w="-2" w:type="dxa"/>
+              <w:left w:w="-5" w:type="dxa"/>
             </w:tcMar>
           </w:tcPr>
           <w:p>
@@ -559,7 +541,7 @@
             </w:tcBorders>
             <w:shd w:fill="FFFFFF" w:val="clear"/>
             <w:tcMar>
-              <w:left w:w="-2" w:type="dxa"/>
+              <w:left w:w="-5" w:type="dxa"/>
             </w:tcMar>
           </w:tcPr>
           <w:p>
@@ -581,18 +563,18 @@
         </w:tc>
         <w:tc>
           <w:tcPr>
-            <w:tcW w:w="5490" w:type="dxa"/>
-            <w:tcBorders>
-              <w:top w:val="single" w:sz="4" w:space="0" w:color="000001"/>
-              <w:left w:val="single" w:sz="4" w:space="0" w:color="000001"/>
-              <w:bottom w:val="single" w:sz="4" w:space="0" w:color="000001"/>
-              <w:right w:val="single" w:sz="4" w:space="0" w:color="000001"/>
-              <w:insideH w:val="single" w:sz="4" w:space="0" w:color="000001"/>
-              <w:insideV w:val="single" w:sz="4" w:space="0" w:color="000001"/>
-            </w:tcBorders>
-            <w:shd w:fill="FFFFFF" w:val="clear"/>
-            <w:tcMar>
-              <w:left w:w="-2" w:type="dxa"/>
+            <w:tcW w:w="5489" w:type="dxa"/>
+            <w:tcBorders>
+              <w:top w:val="single" w:sz="4" w:space="0" w:color="000001"/>
+              <w:left w:val="single" w:sz="4" w:space="0" w:color="000001"/>
+              <w:bottom w:val="single" w:sz="4" w:space="0" w:color="000001"/>
+              <w:right w:val="single" w:sz="4" w:space="0" w:color="000001"/>
+              <w:insideH w:val="single" w:sz="4" w:space="0" w:color="000001"/>
+              <w:insideV w:val="single" w:sz="4" w:space="0" w:color="000001"/>
+            </w:tcBorders>
+            <w:shd w:fill="FFFFFF" w:val="clear"/>
+            <w:tcMar>
+              <w:left w:w="-5" w:type="dxa"/>
             </w:tcMar>
           </w:tcPr>
           <w:p>
@@ -627,7 +609,7 @@
             </w:tcBorders>
             <w:shd w:fill="FFFFFF" w:val="clear"/>
             <w:tcMar>
-              <w:left w:w="-2" w:type="dxa"/>
+              <w:left w:w="-5" w:type="dxa"/>
             </w:tcMar>
           </w:tcPr>
           <w:p>
@@ -660,7 +642,7 @@
             </w:tcBorders>
             <w:shd w:fill="FFFFFF" w:val="clear"/>
             <w:tcMar>
-              <w:left w:w="-2" w:type="dxa"/>
+              <w:left w:w="-5" w:type="dxa"/>
             </w:tcMar>
           </w:tcPr>
           <w:p>
@@ -693,7 +675,7 @@
             </w:tcBorders>
             <w:shd w:fill="FFFFFF" w:val="clear"/>
             <w:tcMar>
-              <w:left w:w="-2" w:type="dxa"/>
+              <w:left w:w="-5" w:type="dxa"/>
             </w:tcMar>
           </w:tcPr>
           <w:p>
@@ -715,18 +697,18 @@
         </w:tc>
         <w:tc>
           <w:tcPr>
-            <w:tcW w:w="5490" w:type="dxa"/>
-            <w:tcBorders>
-              <w:top w:val="single" w:sz="4" w:space="0" w:color="000001"/>
-              <w:left w:val="single" w:sz="4" w:space="0" w:color="000001"/>
-              <w:bottom w:val="single" w:sz="4" w:space="0" w:color="000001"/>
-              <w:right w:val="single" w:sz="4" w:space="0" w:color="000001"/>
-              <w:insideH w:val="single" w:sz="4" w:space="0" w:color="000001"/>
-              <w:insideV w:val="single" w:sz="4" w:space="0" w:color="000001"/>
-            </w:tcBorders>
-            <w:shd w:fill="FFFFFF" w:val="clear"/>
-            <w:tcMar>
-              <w:left w:w="-2" w:type="dxa"/>
+            <w:tcW w:w="5489" w:type="dxa"/>
+            <w:tcBorders>
+              <w:top w:val="single" w:sz="4" w:space="0" w:color="000001"/>
+              <w:left w:val="single" w:sz="4" w:space="0" w:color="000001"/>
+              <w:bottom w:val="single" w:sz="4" w:space="0" w:color="000001"/>
+              <w:right w:val="single" w:sz="4" w:space="0" w:color="000001"/>
+              <w:insideH w:val="single" w:sz="4" w:space="0" w:color="000001"/>
+              <w:insideV w:val="single" w:sz="4" w:space="0" w:color="000001"/>
+            </w:tcBorders>
+            <w:shd w:fill="FFFFFF" w:val="clear"/>
+            <w:tcMar>
+              <w:left w:w="-5" w:type="dxa"/>
             </w:tcMar>
           </w:tcPr>
           <w:p>
@@ -752,7 +734,7 @@
         <w:pStyle w:val="Normal"/>
         <w:widowControl/>
         <w:suppressAutoHyphens w:val="true"/>
-        <w:overflowPunct w:val="false"/>
+        <w:overflowPunct w:val="true"/>
         <w:bidi w:val="0"/>
         <w:spacing w:lineRule="auto" w:line="276" w:before="0" w:after="200"/>
         <w:ind w:left="0" w:right="0" w:hanging="0"/>
@@ -795,7 +777,7 @@
       <w:tblPr>
         <w:tblW w:w="10710" w:type="dxa"/>
         <w:jc w:val="left"/>
-        <w:tblInd w:w="-110" w:type="dxa"/>
+        <w:tblInd w:w="-115" w:type="dxa"/>
         <w:tblBorders>
           <w:top w:val="single" w:sz="4" w:space="0" w:color="000001"/>
           <w:left w:val="single" w:sz="4" w:space="0" w:color="000001"/>
@@ -806,16 +788,16 @@
         </w:tblBorders>
         <w:tblCellMar>
           <w:top w:w="0" w:type="dxa"/>
-          <w:left w:w="-2" w:type="dxa"/>
+          <w:left w:w="-5" w:type="dxa"/>
           <w:bottom w:w="0" w:type="dxa"/>
           <w:right w:w="108" w:type="dxa"/>
         </w:tblCellMar>
       </w:tblPr>
       <w:tblGrid>
         <w:gridCol w:w="2340"/>
-        <w:gridCol w:w="1439"/>
-        <w:gridCol w:w="1439"/>
-        <w:gridCol w:w="5492"/>
+        <w:gridCol w:w="1438"/>
+        <w:gridCol w:w="1438"/>
+        <w:gridCol w:w="5493"/>
       </w:tblGrid>
       <w:tr>
         <w:trPr/>
@@ -832,7 +814,7 @@
             </w:tcBorders>
             <w:shd w:fill="FFFFFF" w:val="clear"/>
             <w:tcMar>
-              <w:left w:w="-2" w:type="dxa"/>
+              <w:left w:w="-5" w:type="dxa"/>
             </w:tcMar>
           </w:tcPr>
           <w:p>
@@ -857,18 +839,18 @@
         </w:tc>
         <w:tc>
           <w:tcPr>
-            <w:tcW w:w="1439" w:type="dxa"/>
-            <w:tcBorders>
-              <w:top w:val="single" w:sz="4" w:space="0" w:color="000001"/>
-              <w:left w:val="single" w:sz="4" w:space="0" w:color="000001"/>
-              <w:bottom w:val="single" w:sz="4" w:space="0" w:color="000001"/>
-              <w:right w:val="single" w:sz="4" w:space="0" w:color="000001"/>
-              <w:insideH w:val="single" w:sz="4" w:space="0" w:color="000001"/>
-              <w:insideV w:val="single" w:sz="4" w:space="0" w:color="000001"/>
-            </w:tcBorders>
-            <w:shd w:fill="FFFFFF" w:val="clear"/>
-            <w:tcMar>
-              <w:left w:w="-2" w:type="dxa"/>
+            <w:tcW w:w="1438" w:type="dxa"/>
+            <w:tcBorders>
+              <w:top w:val="single" w:sz="4" w:space="0" w:color="000001"/>
+              <w:left w:val="single" w:sz="4" w:space="0" w:color="000001"/>
+              <w:bottom w:val="single" w:sz="4" w:space="0" w:color="000001"/>
+              <w:right w:val="single" w:sz="4" w:space="0" w:color="000001"/>
+              <w:insideH w:val="single" w:sz="4" w:space="0" w:color="000001"/>
+              <w:insideV w:val="single" w:sz="4" w:space="0" w:color="000001"/>
+            </w:tcBorders>
+            <w:shd w:fill="FFFFFF" w:val="clear"/>
+            <w:tcMar>
+              <w:left w:w="-5" w:type="dxa"/>
             </w:tcMar>
           </w:tcPr>
           <w:p>
@@ -893,18 +875,18 @@
         </w:tc>
         <w:tc>
           <w:tcPr>
-            <w:tcW w:w="1439" w:type="dxa"/>
-            <w:tcBorders>
-              <w:top w:val="single" w:sz="4" w:space="0" w:color="000001"/>
-              <w:left w:val="single" w:sz="4" w:space="0" w:color="000001"/>
-              <w:bottom w:val="single" w:sz="4" w:space="0" w:color="000001"/>
-              <w:right w:val="single" w:sz="4" w:space="0" w:color="000001"/>
-              <w:insideH w:val="single" w:sz="4" w:space="0" w:color="000001"/>
-              <w:insideV w:val="single" w:sz="4" w:space="0" w:color="000001"/>
-            </w:tcBorders>
-            <w:shd w:fill="FFFFFF" w:val="clear"/>
-            <w:tcMar>
-              <w:left w:w="-2" w:type="dxa"/>
+            <w:tcW w:w="1438" w:type="dxa"/>
+            <w:tcBorders>
+              <w:top w:val="single" w:sz="4" w:space="0" w:color="000001"/>
+              <w:left w:val="single" w:sz="4" w:space="0" w:color="000001"/>
+              <w:bottom w:val="single" w:sz="4" w:space="0" w:color="000001"/>
+              <w:right w:val="single" w:sz="4" w:space="0" w:color="000001"/>
+              <w:insideH w:val="single" w:sz="4" w:space="0" w:color="000001"/>
+              <w:insideV w:val="single" w:sz="4" w:space="0" w:color="000001"/>
+            </w:tcBorders>
+            <w:shd w:fill="FFFFFF" w:val="clear"/>
+            <w:tcMar>
+              <w:left w:w="-5" w:type="dxa"/>
             </w:tcMar>
           </w:tcPr>
           <w:p>
@@ -929,18 +911,18 @@
         </w:tc>
         <w:tc>
           <w:tcPr>
-            <w:tcW w:w="5492" w:type="dxa"/>
-            <w:tcBorders>
-              <w:top w:val="single" w:sz="4" w:space="0" w:color="000001"/>
-              <w:left w:val="single" w:sz="4" w:space="0" w:color="000001"/>
-              <w:bottom w:val="single" w:sz="4" w:space="0" w:color="000001"/>
-              <w:right w:val="single" w:sz="4" w:space="0" w:color="000001"/>
-              <w:insideH w:val="single" w:sz="4" w:space="0" w:color="000001"/>
-              <w:insideV w:val="single" w:sz="4" w:space="0" w:color="000001"/>
-            </w:tcBorders>
-            <w:shd w:fill="FFFFFF" w:val="clear"/>
-            <w:tcMar>
-              <w:left w:w="-2" w:type="dxa"/>
+            <w:tcW w:w="5493" w:type="dxa"/>
+            <w:tcBorders>
+              <w:top w:val="single" w:sz="4" w:space="0" w:color="000001"/>
+              <w:left w:val="single" w:sz="4" w:space="0" w:color="000001"/>
+              <w:bottom w:val="single" w:sz="4" w:space="0" w:color="000001"/>
+              <w:right w:val="single" w:sz="4" w:space="0" w:color="000001"/>
+              <w:insideH w:val="single" w:sz="4" w:space="0" w:color="000001"/>
+              <w:insideV w:val="single" w:sz="4" w:space="0" w:color="000001"/>
+            </w:tcBorders>
+            <w:shd w:fill="FFFFFF" w:val="clear"/>
+            <w:tcMar>
+              <w:left w:w="-5" w:type="dxa"/>
             </w:tcMar>
           </w:tcPr>
           <w:p>
@@ -979,7 +961,7 @@
             </w:tcBorders>
             <w:shd w:fill="FFFFFF" w:val="clear"/>
             <w:tcMar>
-              <w:left w:w="-2" w:type="dxa"/>
+              <w:left w:w="-5" w:type="dxa"/>
             </w:tcMar>
           </w:tcPr>
           <w:p>
@@ -1003,34 +985,24 @@
                 <w:szCs w:val="22"/>
                 <w:lang w:val="en-US" w:eastAsia="en-IN" w:bidi="ar-SA"/>
               </w:rPr>
-              <w:t>BOOK_ID</w:t>
-            </w:r>
-            <w:r>
-              <w:rPr>
-                <w:rFonts w:eastAsia="Droid Sans Fallback" w:cs="DejaVu Sans"/>
-                <w:color w:val="00000A"/>
-                <w:sz w:val="22"/>
-                <w:szCs w:val="22"/>
-                <w:lang w:val="en-US" w:eastAsia="en-IN" w:bidi="ar-SA"/>
-              </w:rPr>
-              <w:t>*</w:t>
-            </w:r>
-          </w:p>
-        </w:tc>
-        <w:tc>
-          <w:tcPr>
-            <w:tcW w:w="1439" w:type="dxa"/>
-            <w:tcBorders>
-              <w:top w:val="single" w:sz="4" w:space="0" w:color="000001"/>
-              <w:left w:val="single" w:sz="4" w:space="0" w:color="000001"/>
-              <w:bottom w:val="single" w:sz="4" w:space="0" w:color="000001"/>
-              <w:right w:val="single" w:sz="4" w:space="0" w:color="000001"/>
-              <w:insideH w:val="single" w:sz="4" w:space="0" w:color="000001"/>
-              <w:insideV w:val="single" w:sz="4" w:space="0" w:color="000001"/>
-            </w:tcBorders>
-            <w:shd w:fill="FFFFFF" w:val="clear"/>
-            <w:tcMar>
-              <w:left w:w="-2" w:type="dxa"/>
+              <w:t>BOOK_ID*</w:t>
+            </w:r>
+          </w:p>
+        </w:tc>
+        <w:tc>
+          <w:tcPr>
+            <w:tcW w:w="1438" w:type="dxa"/>
+            <w:tcBorders>
+              <w:top w:val="single" w:sz="4" w:space="0" w:color="000001"/>
+              <w:left w:val="single" w:sz="4" w:space="0" w:color="000001"/>
+              <w:bottom w:val="single" w:sz="4" w:space="0" w:color="000001"/>
+              <w:right w:val="single" w:sz="4" w:space="0" w:color="000001"/>
+              <w:insideH w:val="single" w:sz="4" w:space="0" w:color="000001"/>
+              <w:insideV w:val="single" w:sz="4" w:space="0" w:color="000001"/>
+            </w:tcBorders>
+            <w:shd w:fill="FFFFFF" w:val="clear"/>
+            <w:tcMar>
+              <w:left w:w="-5" w:type="dxa"/>
             </w:tcMar>
           </w:tcPr>
           <w:p>
@@ -1052,18 +1024,18 @@
         </w:tc>
         <w:tc>
           <w:tcPr>
-            <w:tcW w:w="1439" w:type="dxa"/>
-            <w:tcBorders>
-              <w:top w:val="single" w:sz="4" w:space="0" w:color="000001"/>
-              <w:left w:val="single" w:sz="4" w:space="0" w:color="000001"/>
-              <w:bottom w:val="single" w:sz="4" w:space="0" w:color="000001"/>
-              <w:right w:val="single" w:sz="4" w:space="0" w:color="000001"/>
-              <w:insideH w:val="single" w:sz="4" w:space="0" w:color="000001"/>
-              <w:insideV w:val="single" w:sz="4" w:space="0" w:color="000001"/>
-            </w:tcBorders>
-            <w:shd w:fill="FFFFFF" w:val="clear"/>
-            <w:tcMar>
-              <w:left w:w="-2" w:type="dxa"/>
+            <w:tcW w:w="1438" w:type="dxa"/>
+            <w:tcBorders>
+              <w:top w:val="single" w:sz="4" w:space="0" w:color="000001"/>
+              <w:left w:val="single" w:sz="4" w:space="0" w:color="000001"/>
+              <w:bottom w:val="single" w:sz="4" w:space="0" w:color="000001"/>
+              <w:right w:val="single" w:sz="4" w:space="0" w:color="000001"/>
+              <w:insideH w:val="single" w:sz="4" w:space="0" w:color="000001"/>
+              <w:insideV w:val="single" w:sz="4" w:space="0" w:color="000001"/>
+            </w:tcBorders>
+            <w:shd w:fill="FFFFFF" w:val="clear"/>
+            <w:tcMar>
+              <w:left w:w="-5" w:type="dxa"/>
             </w:tcMar>
           </w:tcPr>
           <w:p>
@@ -1085,18 +1057,18 @@
         </w:tc>
         <w:tc>
           <w:tcPr>
-            <w:tcW w:w="5492" w:type="dxa"/>
-            <w:tcBorders>
-              <w:top w:val="single" w:sz="4" w:space="0" w:color="000001"/>
-              <w:left w:val="single" w:sz="4" w:space="0" w:color="000001"/>
-              <w:bottom w:val="single" w:sz="4" w:space="0" w:color="000001"/>
-              <w:right w:val="single" w:sz="4" w:space="0" w:color="000001"/>
-              <w:insideH w:val="single" w:sz="4" w:space="0" w:color="000001"/>
-              <w:insideV w:val="single" w:sz="4" w:space="0" w:color="000001"/>
-            </w:tcBorders>
-            <w:shd w:fill="FFFFFF" w:val="clear"/>
-            <w:tcMar>
-              <w:left w:w="-2" w:type="dxa"/>
+            <w:tcW w:w="5493" w:type="dxa"/>
+            <w:tcBorders>
+              <w:top w:val="single" w:sz="4" w:space="0" w:color="000001"/>
+              <w:left w:val="single" w:sz="4" w:space="0" w:color="000001"/>
+              <w:bottom w:val="single" w:sz="4" w:space="0" w:color="000001"/>
+              <w:right w:val="single" w:sz="4" w:space="0" w:color="000001"/>
+              <w:insideH w:val="single" w:sz="4" w:space="0" w:color="000001"/>
+              <w:insideV w:val="single" w:sz="4" w:space="0" w:color="000001"/>
+            </w:tcBorders>
+            <w:shd w:fill="FFFFFF" w:val="clear"/>
+            <w:tcMar>
+              <w:left w:w="-5" w:type="dxa"/>
             </w:tcMar>
           </w:tcPr>
           <w:p>
@@ -1132,7 +1104,7 @@
             </w:tcBorders>
             <w:shd w:fill="FFFFFF" w:val="clear"/>
             <w:tcMar>
-              <w:left w:w="-2" w:type="dxa"/>
+              <w:left w:w="-5" w:type="dxa"/>
             </w:tcMar>
           </w:tcPr>
           <w:p>
@@ -1156,18 +1128,18 @@
         </w:tc>
         <w:tc>
           <w:tcPr>
-            <w:tcW w:w="1439" w:type="dxa"/>
-            <w:tcBorders>
-              <w:top w:val="single" w:sz="4" w:space="0" w:color="000001"/>
-              <w:left w:val="single" w:sz="4" w:space="0" w:color="000001"/>
-              <w:bottom w:val="single" w:sz="4" w:space="0" w:color="000001"/>
-              <w:right w:val="single" w:sz="4" w:space="0" w:color="000001"/>
-              <w:insideH w:val="single" w:sz="4" w:space="0" w:color="000001"/>
-              <w:insideV w:val="single" w:sz="4" w:space="0" w:color="000001"/>
-            </w:tcBorders>
-            <w:shd w:fill="FFFFFF" w:val="clear"/>
-            <w:tcMar>
-              <w:left w:w="-2" w:type="dxa"/>
+            <w:tcW w:w="1438" w:type="dxa"/>
+            <w:tcBorders>
+              <w:top w:val="single" w:sz="4" w:space="0" w:color="000001"/>
+              <w:left w:val="single" w:sz="4" w:space="0" w:color="000001"/>
+              <w:bottom w:val="single" w:sz="4" w:space="0" w:color="000001"/>
+              <w:right w:val="single" w:sz="4" w:space="0" w:color="000001"/>
+              <w:insideH w:val="single" w:sz="4" w:space="0" w:color="000001"/>
+              <w:insideV w:val="single" w:sz="4" w:space="0" w:color="000001"/>
+            </w:tcBorders>
+            <w:shd w:fill="FFFFFF" w:val="clear"/>
+            <w:tcMar>
+              <w:left w:w="-5" w:type="dxa"/>
             </w:tcMar>
           </w:tcPr>
           <w:p>
@@ -1189,18 +1161,18 @@
         </w:tc>
         <w:tc>
           <w:tcPr>
-            <w:tcW w:w="1439" w:type="dxa"/>
-            <w:tcBorders>
-              <w:top w:val="single" w:sz="4" w:space="0" w:color="000001"/>
-              <w:left w:val="single" w:sz="4" w:space="0" w:color="000001"/>
-              <w:bottom w:val="single" w:sz="4" w:space="0" w:color="000001"/>
-              <w:right w:val="single" w:sz="4" w:space="0" w:color="000001"/>
-              <w:insideH w:val="single" w:sz="4" w:space="0" w:color="000001"/>
-              <w:insideV w:val="single" w:sz="4" w:space="0" w:color="000001"/>
-            </w:tcBorders>
-            <w:shd w:fill="FFFFFF" w:val="clear"/>
-            <w:tcMar>
-              <w:left w:w="-2" w:type="dxa"/>
+            <w:tcW w:w="1438" w:type="dxa"/>
+            <w:tcBorders>
+              <w:top w:val="single" w:sz="4" w:space="0" w:color="000001"/>
+              <w:left w:val="single" w:sz="4" w:space="0" w:color="000001"/>
+              <w:bottom w:val="single" w:sz="4" w:space="0" w:color="000001"/>
+              <w:right w:val="single" w:sz="4" w:space="0" w:color="000001"/>
+              <w:insideH w:val="single" w:sz="4" w:space="0" w:color="000001"/>
+              <w:insideV w:val="single" w:sz="4" w:space="0" w:color="000001"/>
+            </w:tcBorders>
+            <w:shd w:fill="FFFFFF" w:val="clear"/>
+            <w:tcMar>
+              <w:left w:w="-5" w:type="dxa"/>
             </w:tcMar>
           </w:tcPr>
           <w:p>
@@ -1222,18 +1194,18 @@
         </w:tc>
         <w:tc>
           <w:tcPr>
-            <w:tcW w:w="5492" w:type="dxa"/>
-            <w:tcBorders>
-              <w:top w:val="single" w:sz="4" w:space="0" w:color="000001"/>
-              <w:left w:val="single" w:sz="4" w:space="0" w:color="000001"/>
-              <w:bottom w:val="single" w:sz="4" w:space="0" w:color="000001"/>
-              <w:right w:val="single" w:sz="4" w:space="0" w:color="000001"/>
-              <w:insideH w:val="single" w:sz="4" w:space="0" w:color="000001"/>
-              <w:insideV w:val="single" w:sz="4" w:space="0" w:color="000001"/>
-            </w:tcBorders>
-            <w:shd w:fill="FFFFFF" w:val="clear"/>
-            <w:tcMar>
-              <w:left w:w="-2" w:type="dxa"/>
+            <w:tcW w:w="5493" w:type="dxa"/>
+            <w:tcBorders>
+              <w:top w:val="single" w:sz="4" w:space="0" w:color="000001"/>
+              <w:left w:val="single" w:sz="4" w:space="0" w:color="000001"/>
+              <w:bottom w:val="single" w:sz="4" w:space="0" w:color="000001"/>
+              <w:right w:val="single" w:sz="4" w:space="0" w:color="000001"/>
+              <w:insideH w:val="single" w:sz="4" w:space="0" w:color="000001"/>
+              <w:insideV w:val="single" w:sz="4" w:space="0" w:color="000001"/>
+            </w:tcBorders>
+            <w:shd w:fill="FFFFFF" w:val="clear"/>
+            <w:tcMar>
+              <w:left w:w="-5" w:type="dxa"/>
             </w:tcMar>
           </w:tcPr>
           <w:p>
@@ -1268,7 +1240,7 @@
             </w:tcBorders>
             <w:shd w:fill="FFFFFF" w:val="clear"/>
             <w:tcMar>
-              <w:left w:w="-2" w:type="dxa"/>
+              <w:left w:w="-5" w:type="dxa"/>
             </w:tcMar>
           </w:tcPr>
           <w:p>
@@ -1290,18 +1262,18 @@
         </w:tc>
         <w:tc>
           <w:tcPr>
-            <w:tcW w:w="1439" w:type="dxa"/>
-            <w:tcBorders>
-              <w:top w:val="single" w:sz="4" w:space="0" w:color="000001"/>
-              <w:left w:val="single" w:sz="4" w:space="0" w:color="000001"/>
-              <w:bottom w:val="single" w:sz="4" w:space="0" w:color="000001"/>
-              <w:right w:val="single" w:sz="4" w:space="0" w:color="000001"/>
-              <w:insideH w:val="single" w:sz="4" w:space="0" w:color="000001"/>
-              <w:insideV w:val="single" w:sz="4" w:space="0" w:color="000001"/>
-            </w:tcBorders>
-            <w:shd w:fill="FFFFFF" w:val="clear"/>
-            <w:tcMar>
-              <w:left w:w="-2" w:type="dxa"/>
+            <w:tcW w:w="1438" w:type="dxa"/>
+            <w:tcBorders>
+              <w:top w:val="single" w:sz="4" w:space="0" w:color="000001"/>
+              <w:left w:val="single" w:sz="4" w:space="0" w:color="000001"/>
+              <w:bottom w:val="single" w:sz="4" w:space="0" w:color="000001"/>
+              <w:right w:val="single" w:sz="4" w:space="0" w:color="000001"/>
+              <w:insideH w:val="single" w:sz="4" w:space="0" w:color="000001"/>
+              <w:insideV w:val="single" w:sz="4" w:space="0" w:color="000001"/>
+            </w:tcBorders>
+            <w:shd w:fill="FFFFFF" w:val="clear"/>
+            <w:tcMar>
+              <w:left w:w="-5" w:type="dxa"/>
             </w:tcMar>
           </w:tcPr>
           <w:p>
@@ -1323,18 +1295,18 @@
         </w:tc>
         <w:tc>
           <w:tcPr>
-            <w:tcW w:w="1439" w:type="dxa"/>
-            <w:tcBorders>
-              <w:top w:val="single" w:sz="4" w:space="0" w:color="000001"/>
-              <w:left w:val="single" w:sz="4" w:space="0" w:color="000001"/>
-              <w:bottom w:val="single" w:sz="4" w:space="0" w:color="000001"/>
-              <w:right w:val="single" w:sz="4" w:space="0" w:color="000001"/>
-              <w:insideH w:val="single" w:sz="4" w:space="0" w:color="000001"/>
-              <w:insideV w:val="single" w:sz="4" w:space="0" w:color="000001"/>
-            </w:tcBorders>
-            <w:shd w:fill="FFFFFF" w:val="clear"/>
-            <w:tcMar>
-              <w:left w:w="-2" w:type="dxa"/>
+            <w:tcW w:w="1438" w:type="dxa"/>
+            <w:tcBorders>
+              <w:top w:val="single" w:sz="4" w:space="0" w:color="000001"/>
+              <w:left w:val="single" w:sz="4" w:space="0" w:color="000001"/>
+              <w:bottom w:val="single" w:sz="4" w:space="0" w:color="000001"/>
+              <w:right w:val="single" w:sz="4" w:space="0" w:color="000001"/>
+              <w:insideH w:val="single" w:sz="4" w:space="0" w:color="000001"/>
+              <w:insideV w:val="single" w:sz="4" w:space="0" w:color="000001"/>
+            </w:tcBorders>
+            <w:shd w:fill="FFFFFF" w:val="clear"/>
+            <w:tcMar>
+              <w:left w:w="-5" w:type="dxa"/>
             </w:tcMar>
           </w:tcPr>
           <w:p>
@@ -1356,18 +1328,18 @@
         </w:tc>
         <w:tc>
           <w:tcPr>
-            <w:tcW w:w="5492" w:type="dxa"/>
-            <w:tcBorders>
-              <w:top w:val="single" w:sz="4" w:space="0" w:color="000001"/>
-              <w:left w:val="single" w:sz="4" w:space="0" w:color="000001"/>
-              <w:bottom w:val="single" w:sz="4" w:space="0" w:color="000001"/>
-              <w:right w:val="single" w:sz="4" w:space="0" w:color="000001"/>
-              <w:insideH w:val="single" w:sz="4" w:space="0" w:color="000001"/>
-              <w:insideV w:val="single" w:sz="4" w:space="0" w:color="000001"/>
-            </w:tcBorders>
-            <w:shd w:fill="FFFFFF" w:val="clear"/>
-            <w:tcMar>
-              <w:left w:w="-2" w:type="dxa"/>
+            <w:tcW w:w="5493" w:type="dxa"/>
+            <w:tcBorders>
+              <w:top w:val="single" w:sz="4" w:space="0" w:color="000001"/>
+              <w:left w:val="single" w:sz="4" w:space="0" w:color="000001"/>
+              <w:bottom w:val="single" w:sz="4" w:space="0" w:color="000001"/>
+              <w:right w:val="single" w:sz="4" w:space="0" w:color="000001"/>
+              <w:insideH w:val="single" w:sz="4" w:space="0" w:color="000001"/>
+              <w:insideV w:val="single" w:sz="4" w:space="0" w:color="000001"/>
+            </w:tcBorders>
+            <w:shd w:fill="FFFFFF" w:val="clear"/>
+            <w:tcMar>
+              <w:left w:w="-5" w:type="dxa"/>
             </w:tcMar>
           </w:tcPr>
           <w:p>
@@ -1402,40 +1374,44 @@
             </w:tcBorders>
             <w:shd w:fill="FFFFFF" w:val="clear"/>
             <w:tcMar>
-              <w:left w:w="-2" w:type="dxa"/>
-            </w:tcMar>
-          </w:tcPr>
-          <w:p>
-            <w:pPr>
-              <w:pStyle w:val="Normal"/>
-              <w:spacing w:before="114" w:after="114"/>
-              <w:jc w:val="center"/>
-              <w:rPr>
-                <w:lang w:val="en-US"/>
-              </w:rPr>
-            </w:pPr>
-            <w:r>
-              <w:rPr>
-                <w:lang w:val="en-US"/>
-              </w:rPr>
-              <w:t>CATEGORY</w:t>
-            </w:r>
-          </w:p>
-        </w:tc>
-        <w:tc>
-          <w:tcPr>
-            <w:tcW w:w="1439" w:type="dxa"/>
-            <w:tcBorders>
-              <w:top w:val="single" w:sz="4" w:space="0" w:color="000001"/>
-              <w:left w:val="single" w:sz="4" w:space="0" w:color="000001"/>
-              <w:bottom w:val="single" w:sz="4" w:space="0" w:color="000001"/>
-              <w:right w:val="single" w:sz="4" w:space="0" w:color="000001"/>
-              <w:insideH w:val="single" w:sz="4" w:space="0" w:color="000001"/>
-              <w:insideV w:val="single" w:sz="4" w:space="0" w:color="000001"/>
-            </w:tcBorders>
-            <w:shd w:fill="FFFFFF" w:val="clear"/>
-            <w:tcMar>
-              <w:left w:w="-2" w:type="dxa"/>
+              <w:left w:w="-5" w:type="dxa"/>
+            </w:tcMar>
+          </w:tcPr>
+          <w:p>
+            <w:pPr>
+              <w:pStyle w:val="Normal"/>
+              <w:spacing w:before="114" w:after="114"/>
+              <w:jc w:val="center"/>
+              <w:rPr/>
+            </w:pPr>
+            <w:r>
+              <w:rPr>
+                <w:lang w:val="en-US"/>
+              </w:rPr>
+              <w:t>CTGRY_ID</w:t>
+            </w:r>
+            <w:r>
+              <w:rPr>
+                <w:lang w:val="en-US"/>
+              </w:rPr>
+              <w:t>#</w:t>
+            </w:r>
+          </w:p>
+        </w:tc>
+        <w:tc>
+          <w:tcPr>
+            <w:tcW w:w="1438" w:type="dxa"/>
+            <w:tcBorders>
+              <w:top w:val="single" w:sz="4" w:space="0" w:color="000001"/>
+              <w:left w:val="single" w:sz="4" w:space="0" w:color="000001"/>
+              <w:bottom w:val="single" w:sz="4" w:space="0" w:color="000001"/>
+              <w:right w:val="single" w:sz="4" w:space="0" w:color="000001"/>
+              <w:insideH w:val="single" w:sz="4" w:space="0" w:color="000001"/>
+              <w:insideV w:val="single" w:sz="4" w:space="0" w:color="000001"/>
+            </w:tcBorders>
+            <w:shd w:fill="FFFFFF" w:val="clear"/>
+            <w:tcMar>
+              <w:left w:w="-5" w:type="dxa"/>
             </w:tcMar>
           </w:tcPr>
           <w:p>
@@ -1457,18 +1433,18 @@
         </w:tc>
         <w:tc>
           <w:tcPr>
-            <w:tcW w:w="1439" w:type="dxa"/>
-            <w:tcBorders>
-              <w:top w:val="single" w:sz="4" w:space="0" w:color="000001"/>
-              <w:left w:val="single" w:sz="4" w:space="0" w:color="000001"/>
-              <w:bottom w:val="single" w:sz="4" w:space="0" w:color="000001"/>
-              <w:right w:val="single" w:sz="4" w:space="0" w:color="000001"/>
-              <w:insideH w:val="single" w:sz="4" w:space="0" w:color="000001"/>
-              <w:insideV w:val="single" w:sz="4" w:space="0" w:color="000001"/>
-            </w:tcBorders>
-            <w:shd w:fill="FFFFFF" w:val="clear"/>
-            <w:tcMar>
-              <w:left w:w="-2" w:type="dxa"/>
+            <w:tcW w:w="1438" w:type="dxa"/>
+            <w:tcBorders>
+              <w:top w:val="single" w:sz="4" w:space="0" w:color="000001"/>
+              <w:left w:val="single" w:sz="4" w:space="0" w:color="000001"/>
+              <w:bottom w:val="single" w:sz="4" w:space="0" w:color="000001"/>
+              <w:right w:val="single" w:sz="4" w:space="0" w:color="000001"/>
+              <w:insideH w:val="single" w:sz="4" w:space="0" w:color="000001"/>
+              <w:insideV w:val="single" w:sz="4" w:space="0" w:color="000001"/>
+            </w:tcBorders>
+            <w:shd w:fill="FFFFFF" w:val="clear"/>
+            <w:tcMar>
+              <w:left w:w="-5" w:type="dxa"/>
             </w:tcMar>
           </w:tcPr>
           <w:p>
@@ -1490,33 +1466,34 @@
         </w:tc>
         <w:tc>
           <w:tcPr>
-            <w:tcW w:w="5492" w:type="dxa"/>
-            <w:tcBorders>
-              <w:top w:val="single" w:sz="4" w:space="0" w:color="000001"/>
-              <w:left w:val="single" w:sz="4" w:space="0" w:color="000001"/>
-              <w:bottom w:val="single" w:sz="4" w:space="0" w:color="000001"/>
-              <w:right w:val="single" w:sz="4" w:space="0" w:color="000001"/>
-              <w:insideH w:val="single" w:sz="4" w:space="0" w:color="000001"/>
-              <w:insideV w:val="single" w:sz="4" w:space="0" w:color="000001"/>
-            </w:tcBorders>
-            <w:shd w:fill="FFFFFF" w:val="clear"/>
-            <w:tcMar>
-              <w:left w:w="-2" w:type="dxa"/>
-            </w:tcMar>
-          </w:tcPr>
-          <w:p>
-            <w:pPr>
-              <w:pStyle w:val="Normal"/>
-              <w:spacing w:before="114" w:after="114"/>
-              <w:jc w:val="center"/>
-              <w:rPr>
-                <w:lang w:val="en-US"/>
-              </w:rPr>
-            </w:pPr>
-            <w:r>
-              <w:rPr>
-                <w:lang w:val="en-US"/>
-              </w:rPr>
+            <w:tcW w:w="5493" w:type="dxa"/>
+            <w:tcBorders>
+              <w:top w:val="single" w:sz="4" w:space="0" w:color="000001"/>
+              <w:left w:val="single" w:sz="4" w:space="0" w:color="000001"/>
+              <w:bottom w:val="single" w:sz="4" w:space="0" w:color="000001"/>
+              <w:right w:val="single" w:sz="4" w:space="0" w:color="000001"/>
+              <w:insideH w:val="single" w:sz="4" w:space="0" w:color="000001"/>
+              <w:insideV w:val="single" w:sz="4" w:space="0" w:color="000001"/>
+            </w:tcBorders>
+            <w:shd w:fill="FFFFFF" w:val="clear"/>
+            <w:tcMar>
+              <w:left w:w="-5" w:type="dxa"/>
+            </w:tcMar>
+          </w:tcPr>
+          <w:p>
+            <w:pPr>
+              <w:pStyle w:val="Normal"/>
+              <w:spacing w:before="114" w:after="114"/>
+              <w:jc w:val="center"/>
+              <w:rPr>
+                <w:lang w:val="en-US"/>
+              </w:rPr>
+            </w:pPr>
+            <w:r>
+              <w:rPr>
+                <w:lang w:val="en-US"/>
+              </w:rPr>
+              <w:t>FK CATEGORY</w:t>
             </w:r>
           </w:p>
         </w:tc>
@@ -1536,7 +1513,7 @@
             </w:tcBorders>
             <w:shd w:fill="FFFFFF" w:val="clear"/>
             <w:tcMar>
-              <w:left w:w="-2" w:type="dxa"/>
+              <w:left w:w="-5" w:type="dxa"/>
             </w:tcMar>
           </w:tcPr>
           <w:p>
@@ -1560,18 +1537,18 @@
         </w:tc>
         <w:tc>
           <w:tcPr>
-            <w:tcW w:w="1439" w:type="dxa"/>
-            <w:tcBorders>
-              <w:top w:val="single" w:sz="4" w:space="0" w:color="000001"/>
-              <w:left w:val="single" w:sz="4" w:space="0" w:color="000001"/>
-              <w:bottom w:val="single" w:sz="4" w:space="0" w:color="000001"/>
-              <w:right w:val="single" w:sz="4" w:space="0" w:color="000001"/>
-              <w:insideH w:val="single" w:sz="4" w:space="0" w:color="000001"/>
-              <w:insideV w:val="single" w:sz="4" w:space="0" w:color="000001"/>
-            </w:tcBorders>
-            <w:shd w:fill="FFFFFF" w:val="clear"/>
-            <w:tcMar>
-              <w:left w:w="-2" w:type="dxa"/>
+            <w:tcW w:w="1438" w:type="dxa"/>
+            <w:tcBorders>
+              <w:top w:val="single" w:sz="4" w:space="0" w:color="000001"/>
+              <w:left w:val="single" w:sz="4" w:space="0" w:color="000001"/>
+              <w:bottom w:val="single" w:sz="4" w:space="0" w:color="000001"/>
+              <w:right w:val="single" w:sz="4" w:space="0" w:color="000001"/>
+              <w:insideH w:val="single" w:sz="4" w:space="0" w:color="000001"/>
+              <w:insideV w:val="single" w:sz="4" w:space="0" w:color="000001"/>
+            </w:tcBorders>
+            <w:shd w:fill="FFFFFF" w:val="clear"/>
+            <w:tcMar>
+              <w:left w:w="-5" w:type="dxa"/>
             </w:tcMar>
           </w:tcPr>
           <w:p>
@@ -1593,18 +1570,18 @@
         </w:tc>
         <w:tc>
           <w:tcPr>
-            <w:tcW w:w="1439" w:type="dxa"/>
-            <w:tcBorders>
-              <w:top w:val="single" w:sz="4" w:space="0" w:color="000001"/>
-              <w:left w:val="single" w:sz="4" w:space="0" w:color="000001"/>
-              <w:bottom w:val="single" w:sz="4" w:space="0" w:color="000001"/>
-              <w:right w:val="single" w:sz="4" w:space="0" w:color="000001"/>
-              <w:insideH w:val="single" w:sz="4" w:space="0" w:color="000001"/>
-              <w:insideV w:val="single" w:sz="4" w:space="0" w:color="000001"/>
-            </w:tcBorders>
-            <w:shd w:fill="FFFFFF" w:val="clear"/>
-            <w:tcMar>
-              <w:left w:w="-2" w:type="dxa"/>
+            <w:tcW w:w="1438" w:type="dxa"/>
+            <w:tcBorders>
+              <w:top w:val="single" w:sz="4" w:space="0" w:color="000001"/>
+              <w:left w:val="single" w:sz="4" w:space="0" w:color="000001"/>
+              <w:bottom w:val="single" w:sz="4" w:space="0" w:color="000001"/>
+              <w:right w:val="single" w:sz="4" w:space="0" w:color="000001"/>
+              <w:insideH w:val="single" w:sz="4" w:space="0" w:color="000001"/>
+              <w:insideV w:val="single" w:sz="4" w:space="0" w:color="000001"/>
+            </w:tcBorders>
+            <w:shd w:fill="FFFFFF" w:val="clear"/>
+            <w:tcMar>
+              <w:left w:w="-5" w:type="dxa"/>
             </w:tcMar>
           </w:tcPr>
           <w:p>
@@ -1626,18 +1603,18 @@
         </w:tc>
         <w:tc>
           <w:tcPr>
-            <w:tcW w:w="5492" w:type="dxa"/>
-            <w:tcBorders>
-              <w:top w:val="single" w:sz="4" w:space="0" w:color="000001"/>
-              <w:left w:val="single" w:sz="4" w:space="0" w:color="000001"/>
-              <w:bottom w:val="single" w:sz="4" w:space="0" w:color="000001"/>
-              <w:right w:val="single" w:sz="4" w:space="0" w:color="000001"/>
-              <w:insideH w:val="single" w:sz="4" w:space="0" w:color="000001"/>
-              <w:insideV w:val="single" w:sz="4" w:space="0" w:color="000001"/>
-            </w:tcBorders>
-            <w:shd w:fill="FFFFFF" w:val="clear"/>
-            <w:tcMar>
-              <w:left w:w="-2" w:type="dxa"/>
+            <w:tcW w:w="5493" w:type="dxa"/>
+            <w:tcBorders>
+              <w:top w:val="single" w:sz="4" w:space="0" w:color="000001"/>
+              <w:left w:val="single" w:sz="4" w:space="0" w:color="000001"/>
+              <w:bottom w:val="single" w:sz="4" w:space="0" w:color="000001"/>
+              <w:right w:val="single" w:sz="4" w:space="0" w:color="000001"/>
+              <w:insideH w:val="single" w:sz="4" w:space="0" w:color="000001"/>
+              <w:insideV w:val="single" w:sz="4" w:space="0" w:color="000001"/>
+            </w:tcBorders>
+            <w:shd w:fill="FFFFFF" w:val="clear"/>
+            <w:tcMar>
+              <w:left w:w="-5" w:type="dxa"/>
             </w:tcMar>
           </w:tcPr>
           <w:p>
@@ -1672,7 +1649,7 @@
             </w:tcBorders>
             <w:shd w:fill="FFFFFF" w:val="clear"/>
             <w:tcMar>
-              <w:left w:w="-2" w:type="dxa"/>
+              <w:left w:w="-5" w:type="dxa"/>
             </w:tcMar>
           </w:tcPr>
           <w:p>
@@ -1700,18 +1677,18 @@
         </w:tc>
         <w:tc>
           <w:tcPr>
-            <w:tcW w:w="1439" w:type="dxa"/>
-            <w:tcBorders>
-              <w:top w:val="single" w:sz="4" w:space="0" w:color="000001"/>
-              <w:left w:val="single" w:sz="4" w:space="0" w:color="000001"/>
-              <w:bottom w:val="single" w:sz="4" w:space="0" w:color="000001"/>
-              <w:right w:val="single" w:sz="4" w:space="0" w:color="000001"/>
-              <w:insideH w:val="single" w:sz="4" w:space="0" w:color="000001"/>
-              <w:insideV w:val="single" w:sz="4" w:space="0" w:color="000001"/>
-            </w:tcBorders>
-            <w:shd w:fill="FFFFFF" w:val="clear"/>
-            <w:tcMar>
-              <w:left w:w="-2" w:type="dxa"/>
+            <w:tcW w:w="1438" w:type="dxa"/>
+            <w:tcBorders>
+              <w:top w:val="single" w:sz="4" w:space="0" w:color="000001"/>
+              <w:left w:val="single" w:sz="4" w:space="0" w:color="000001"/>
+              <w:bottom w:val="single" w:sz="4" w:space="0" w:color="000001"/>
+              <w:right w:val="single" w:sz="4" w:space="0" w:color="000001"/>
+              <w:insideH w:val="single" w:sz="4" w:space="0" w:color="000001"/>
+              <w:insideV w:val="single" w:sz="4" w:space="0" w:color="000001"/>
+            </w:tcBorders>
+            <w:shd w:fill="FFFFFF" w:val="clear"/>
+            <w:tcMar>
+              <w:left w:w="-5" w:type="dxa"/>
             </w:tcMar>
           </w:tcPr>
           <w:p>
@@ -1733,18 +1710,18 @@
         </w:tc>
         <w:tc>
           <w:tcPr>
-            <w:tcW w:w="1439" w:type="dxa"/>
-            <w:tcBorders>
-              <w:top w:val="single" w:sz="4" w:space="0" w:color="000001"/>
-              <w:left w:val="single" w:sz="4" w:space="0" w:color="000001"/>
-              <w:bottom w:val="single" w:sz="4" w:space="0" w:color="000001"/>
-              <w:right w:val="single" w:sz="4" w:space="0" w:color="000001"/>
-              <w:insideH w:val="single" w:sz="4" w:space="0" w:color="000001"/>
-              <w:insideV w:val="single" w:sz="4" w:space="0" w:color="000001"/>
-            </w:tcBorders>
-            <w:shd w:fill="FFFFFF" w:val="clear"/>
-            <w:tcMar>
-              <w:left w:w="-2" w:type="dxa"/>
+            <w:tcW w:w="1438" w:type="dxa"/>
+            <w:tcBorders>
+              <w:top w:val="single" w:sz="4" w:space="0" w:color="000001"/>
+              <w:left w:val="single" w:sz="4" w:space="0" w:color="000001"/>
+              <w:bottom w:val="single" w:sz="4" w:space="0" w:color="000001"/>
+              <w:right w:val="single" w:sz="4" w:space="0" w:color="000001"/>
+              <w:insideH w:val="single" w:sz="4" w:space="0" w:color="000001"/>
+              <w:insideV w:val="single" w:sz="4" w:space="0" w:color="000001"/>
+            </w:tcBorders>
+            <w:shd w:fill="FFFFFF" w:val="clear"/>
+            <w:tcMar>
+              <w:left w:w="-5" w:type="dxa"/>
             </w:tcMar>
           </w:tcPr>
           <w:p>
@@ -1766,18 +1743,18 @@
         </w:tc>
         <w:tc>
           <w:tcPr>
-            <w:tcW w:w="5492" w:type="dxa"/>
-            <w:tcBorders>
-              <w:top w:val="single" w:sz="4" w:space="0" w:color="000001"/>
-              <w:left w:val="single" w:sz="4" w:space="0" w:color="000001"/>
-              <w:bottom w:val="single" w:sz="4" w:space="0" w:color="000001"/>
-              <w:right w:val="single" w:sz="4" w:space="0" w:color="000001"/>
-              <w:insideH w:val="single" w:sz="4" w:space="0" w:color="000001"/>
-              <w:insideV w:val="single" w:sz="4" w:space="0" w:color="000001"/>
-            </w:tcBorders>
-            <w:shd w:fill="FFFFFF" w:val="clear"/>
-            <w:tcMar>
-              <w:left w:w="-2" w:type="dxa"/>
+            <w:tcW w:w="5493" w:type="dxa"/>
+            <w:tcBorders>
+              <w:top w:val="single" w:sz="4" w:space="0" w:color="000001"/>
+              <w:left w:val="single" w:sz="4" w:space="0" w:color="000001"/>
+              <w:bottom w:val="single" w:sz="4" w:space="0" w:color="000001"/>
+              <w:right w:val="single" w:sz="4" w:space="0" w:color="000001"/>
+              <w:insideH w:val="single" w:sz="4" w:space="0" w:color="000001"/>
+              <w:insideV w:val="single" w:sz="4" w:space="0" w:color="000001"/>
+            </w:tcBorders>
+            <w:shd w:fill="FFFFFF" w:val="clear"/>
+            <w:tcMar>
+              <w:left w:w="-5" w:type="dxa"/>
             </w:tcMar>
           </w:tcPr>
           <w:p>
@@ -1812,7 +1789,7 @@
             </w:tcBorders>
             <w:shd w:fill="FFFFFF" w:val="clear"/>
             <w:tcMar>
-              <w:left w:w="-2" w:type="dxa"/>
+              <w:left w:w="-5" w:type="dxa"/>
             </w:tcMar>
           </w:tcPr>
           <w:p>
@@ -1834,18 +1811,18 @@
         </w:tc>
         <w:tc>
           <w:tcPr>
-            <w:tcW w:w="1439" w:type="dxa"/>
-            <w:tcBorders>
-              <w:top w:val="single" w:sz="4" w:space="0" w:color="000001"/>
-              <w:left w:val="single" w:sz="4" w:space="0" w:color="000001"/>
-              <w:bottom w:val="single" w:sz="4" w:space="0" w:color="000001"/>
-              <w:right w:val="single" w:sz="4" w:space="0" w:color="000001"/>
-              <w:insideH w:val="single" w:sz="4" w:space="0" w:color="000001"/>
-              <w:insideV w:val="single" w:sz="4" w:space="0" w:color="000001"/>
-            </w:tcBorders>
-            <w:shd w:fill="FFFFFF" w:val="clear"/>
-            <w:tcMar>
-              <w:left w:w="-2" w:type="dxa"/>
+            <w:tcW w:w="1438" w:type="dxa"/>
+            <w:tcBorders>
+              <w:top w:val="single" w:sz="4" w:space="0" w:color="000001"/>
+              <w:left w:val="single" w:sz="4" w:space="0" w:color="000001"/>
+              <w:bottom w:val="single" w:sz="4" w:space="0" w:color="000001"/>
+              <w:right w:val="single" w:sz="4" w:space="0" w:color="000001"/>
+              <w:insideH w:val="single" w:sz="4" w:space="0" w:color="000001"/>
+              <w:insideV w:val="single" w:sz="4" w:space="0" w:color="000001"/>
+            </w:tcBorders>
+            <w:shd w:fill="FFFFFF" w:val="clear"/>
+            <w:tcMar>
+              <w:left w:w="-5" w:type="dxa"/>
             </w:tcMar>
           </w:tcPr>
           <w:p>
@@ -1867,18 +1844,18 @@
         </w:tc>
         <w:tc>
           <w:tcPr>
-            <w:tcW w:w="1439" w:type="dxa"/>
-            <w:tcBorders>
-              <w:top w:val="single" w:sz="4" w:space="0" w:color="000001"/>
-              <w:left w:val="single" w:sz="4" w:space="0" w:color="000001"/>
-              <w:bottom w:val="single" w:sz="4" w:space="0" w:color="000001"/>
-              <w:right w:val="single" w:sz="4" w:space="0" w:color="000001"/>
-              <w:insideH w:val="single" w:sz="4" w:space="0" w:color="000001"/>
-              <w:insideV w:val="single" w:sz="4" w:space="0" w:color="000001"/>
-            </w:tcBorders>
-            <w:shd w:fill="FFFFFF" w:val="clear"/>
-            <w:tcMar>
-              <w:left w:w="-2" w:type="dxa"/>
+            <w:tcW w:w="1438" w:type="dxa"/>
+            <w:tcBorders>
+              <w:top w:val="single" w:sz="4" w:space="0" w:color="000001"/>
+              <w:left w:val="single" w:sz="4" w:space="0" w:color="000001"/>
+              <w:bottom w:val="single" w:sz="4" w:space="0" w:color="000001"/>
+              <w:right w:val="single" w:sz="4" w:space="0" w:color="000001"/>
+              <w:insideH w:val="single" w:sz="4" w:space="0" w:color="000001"/>
+              <w:insideV w:val="single" w:sz="4" w:space="0" w:color="000001"/>
+            </w:tcBorders>
+            <w:shd w:fill="FFFFFF" w:val="clear"/>
+            <w:tcMar>
+              <w:left w:w="-5" w:type="dxa"/>
             </w:tcMar>
           </w:tcPr>
           <w:p>
@@ -1900,18 +1877,18 @@
         </w:tc>
         <w:tc>
           <w:tcPr>
-            <w:tcW w:w="5492" w:type="dxa"/>
-            <w:tcBorders>
-              <w:top w:val="single" w:sz="4" w:space="0" w:color="000001"/>
-              <w:left w:val="single" w:sz="4" w:space="0" w:color="000001"/>
-              <w:bottom w:val="single" w:sz="4" w:space="0" w:color="000001"/>
-              <w:right w:val="single" w:sz="4" w:space="0" w:color="000001"/>
-              <w:insideH w:val="single" w:sz="4" w:space="0" w:color="000001"/>
-              <w:insideV w:val="single" w:sz="4" w:space="0" w:color="000001"/>
-            </w:tcBorders>
-            <w:shd w:fill="FFFFFF" w:val="clear"/>
-            <w:tcMar>
-              <w:left w:w="-2" w:type="dxa"/>
+            <w:tcW w:w="5493" w:type="dxa"/>
+            <w:tcBorders>
+              <w:top w:val="single" w:sz="4" w:space="0" w:color="000001"/>
+              <w:left w:val="single" w:sz="4" w:space="0" w:color="000001"/>
+              <w:bottom w:val="single" w:sz="4" w:space="0" w:color="000001"/>
+              <w:right w:val="single" w:sz="4" w:space="0" w:color="000001"/>
+              <w:insideH w:val="single" w:sz="4" w:space="0" w:color="000001"/>
+              <w:insideV w:val="single" w:sz="4" w:space="0" w:color="000001"/>
+            </w:tcBorders>
+            <w:shd w:fill="FFFFFF" w:val="clear"/>
+            <w:tcMar>
+              <w:left w:w="-5" w:type="dxa"/>
             </w:tcMar>
           </w:tcPr>
           <w:p>
@@ -1946,7 +1923,7 @@
             </w:tcBorders>
             <w:shd w:fill="FFFFFF" w:val="clear"/>
             <w:tcMar>
-              <w:left w:w="-2" w:type="dxa"/>
+              <w:left w:w="-5" w:type="dxa"/>
             </w:tcMar>
           </w:tcPr>
           <w:p>
@@ -1974,18 +1951,18 @@
         </w:tc>
         <w:tc>
           <w:tcPr>
-            <w:tcW w:w="1439" w:type="dxa"/>
-            <w:tcBorders>
-              <w:top w:val="single" w:sz="4" w:space="0" w:color="000001"/>
-              <w:left w:val="single" w:sz="4" w:space="0" w:color="000001"/>
-              <w:bottom w:val="single" w:sz="4" w:space="0" w:color="000001"/>
-              <w:right w:val="single" w:sz="4" w:space="0" w:color="000001"/>
-              <w:insideH w:val="single" w:sz="4" w:space="0" w:color="000001"/>
-              <w:insideV w:val="single" w:sz="4" w:space="0" w:color="000001"/>
-            </w:tcBorders>
-            <w:shd w:fill="FFFFFF" w:val="clear"/>
-            <w:tcMar>
-              <w:left w:w="-2" w:type="dxa"/>
+            <w:tcW w:w="1438" w:type="dxa"/>
+            <w:tcBorders>
+              <w:top w:val="single" w:sz="4" w:space="0" w:color="000001"/>
+              <w:left w:val="single" w:sz="4" w:space="0" w:color="000001"/>
+              <w:bottom w:val="single" w:sz="4" w:space="0" w:color="000001"/>
+              <w:right w:val="single" w:sz="4" w:space="0" w:color="000001"/>
+              <w:insideH w:val="single" w:sz="4" w:space="0" w:color="000001"/>
+              <w:insideV w:val="single" w:sz="4" w:space="0" w:color="000001"/>
+            </w:tcBorders>
+            <w:shd w:fill="FFFFFF" w:val="clear"/>
+            <w:tcMar>
+              <w:left w:w="-5" w:type="dxa"/>
             </w:tcMar>
           </w:tcPr>
           <w:p>
@@ -2007,18 +1984,18 @@
         </w:tc>
         <w:tc>
           <w:tcPr>
-            <w:tcW w:w="1439" w:type="dxa"/>
-            <w:tcBorders>
-              <w:top w:val="single" w:sz="4" w:space="0" w:color="000001"/>
-              <w:left w:val="single" w:sz="4" w:space="0" w:color="000001"/>
-              <w:bottom w:val="single" w:sz="4" w:space="0" w:color="000001"/>
-              <w:right w:val="single" w:sz="4" w:space="0" w:color="000001"/>
-              <w:insideH w:val="single" w:sz="4" w:space="0" w:color="000001"/>
-              <w:insideV w:val="single" w:sz="4" w:space="0" w:color="000001"/>
-            </w:tcBorders>
-            <w:shd w:fill="FFFFFF" w:val="clear"/>
-            <w:tcMar>
-              <w:left w:w="-2" w:type="dxa"/>
+            <w:tcW w:w="1438" w:type="dxa"/>
+            <w:tcBorders>
+              <w:top w:val="single" w:sz="4" w:space="0" w:color="000001"/>
+              <w:left w:val="single" w:sz="4" w:space="0" w:color="000001"/>
+              <w:bottom w:val="single" w:sz="4" w:space="0" w:color="000001"/>
+              <w:right w:val="single" w:sz="4" w:space="0" w:color="000001"/>
+              <w:insideH w:val="single" w:sz="4" w:space="0" w:color="000001"/>
+              <w:insideV w:val="single" w:sz="4" w:space="0" w:color="000001"/>
+            </w:tcBorders>
+            <w:shd w:fill="FFFFFF" w:val="clear"/>
+            <w:tcMar>
+              <w:left w:w="-5" w:type="dxa"/>
             </w:tcMar>
           </w:tcPr>
           <w:p>
@@ -2040,18 +2017,18 @@
         </w:tc>
         <w:tc>
           <w:tcPr>
-            <w:tcW w:w="5492" w:type="dxa"/>
-            <w:tcBorders>
-              <w:top w:val="single" w:sz="4" w:space="0" w:color="000001"/>
-              <w:left w:val="single" w:sz="4" w:space="0" w:color="000001"/>
-              <w:bottom w:val="single" w:sz="4" w:space="0" w:color="000001"/>
-              <w:right w:val="single" w:sz="4" w:space="0" w:color="000001"/>
-              <w:insideH w:val="single" w:sz="4" w:space="0" w:color="000001"/>
-              <w:insideV w:val="single" w:sz="4" w:space="0" w:color="000001"/>
-            </w:tcBorders>
-            <w:shd w:fill="FFFFFF" w:val="clear"/>
-            <w:tcMar>
-              <w:left w:w="-2" w:type="dxa"/>
+            <w:tcW w:w="5493" w:type="dxa"/>
+            <w:tcBorders>
+              <w:top w:val="single" w:sz="4" w:space="0" w:color="000001"/>
+              <w:left w:val="single" w:sz="4" w:space="0" w:color="000001"/>
+              <w:bottom w:val="single" w:sz="4" w:space="0" w:color="000001"/>
+              <w:right w:val="single" w:sz="4" w:space="0" w:color="000001"/>
+              <w:insideH w:val="single" w:sz="4" w:space="0" w:color="000001"/>
+              <w:insideV w:val="single" w:sz="4" w:space="0" w:color="000001"/>
+            </w:tcBorders>
+            <w:shd w:fill="FFFFFF" w:val="clear"/>
+            <w:tcMar>
+              <w:left w:w="-5" w:type="dxa"/>
             </w:tcMar>
           </w:tcPr>
           <w:p>
@@ -2086,7 +2063,7 @@
             </w:tcBorders>
             <w:shd w:fill="FFFFFF" w:val="clear"/>
             <w:tcMar>
-              <w:left w:w="-2" w:type="dxa"/>
+              <w:left w:w="-5" w:type="dxa"/>
             </w:tcMar>
           </w:tcPr>
           <w:p>
@@ -2102,36 +2079,24 @@
               <w:rPr>
                 <w:lang w:val="en-US"/>
               </w:rPr>
-              <w:t>CREAT</w:t>
-            </w:r>
-            <w:r>
-              <w:rPr>
-                <w:lang w:val="en-US"/>
-              </w:rPr>
-              <w:t>E</w:t>
-            </w:r>
-            <w:r>
-              <w:rPr>
-                <w:lang w:val="en-US"/>
-              </w:rPr>
-              <w:t>_DTM</w:t>
-            </w:r>
-          </w:p>
-        </w:tc>
-        <w:tc>
-          <w:tcPr>
-            <w:tcW w:w="1439" w:type="dxa"/>
-            <w:tcBorders>
-              <w:top w:val="single" w:sz="4" w:space="0" w:color="000001"/>
-              <w:left w:val="single" w:sz="4" w:space="0" w:color="000001"/>
-              <w:bottom w:val="single" w:sz="4" w:space="0" w:color="000001"/>
-              <w:right w:val="single" w:sz="4" w:space="0" w:color="000001"/>
-              <w:insideH w:val="single" w:sz="4" w:space="0" w:color="000001"/>
-              <w:insideV w:val="single" w:sz="4" w:space="0" w:color="000001"/>
-            </w:tcBorders>
-            <w:shd w:fill="FFFFFF" w:val="clear"/>
-            <w:tcMar>
-              <w:left w:w="-2" w:type="dxa"/>
+              <w:t>CREATE_DTM</w:t>
+            </w:r>
+          </w:p>
+        </w:tc>
+        <w:tc>
+          <w:tcPr>
+            <w:tcW w:w="1438" w:type="dxa"/>
+            <w:tcBorders>
+              <w:top w:val="single" w:sz="4" w:space="0" w:color="000001"/>
+              <w:left w:val="single" w:sz="4" w:space="0" w:color="000001"/>
+              <w:bottom w:val="single" w:sz="4" w:space="0" w:color="000001"/>
+              <w:right w:val="single" w:sz="4" w:space="0" w:color="000001"/>
+              <w:insideH w:val="single" w:sz="4" w:space="0" w:color="000001"/>
+              <w:insideV w:val="single" w:sz="4" w:space="0" w:color="000001"/>
+            </w:tcBorders>
+            <w:shd w:fill="FFFFFF" w:val="clear"/>
+            <w:tcMar>
+              <w:left w:w="-5" w:type="dxa"/>
             </w:tcMar>
           </w:tcPr>
           <w:p>
@@ -2153,18 +2118,18 @@
         </w:tc>
         <w:tc>
           <w:tcPr>
-            <w:tcW w:w="1439" w:type="dxa"/>
-            <w:tcBorders>
-              <w:top w:val="single" w:sz="4" w:space="0" w:color="000001"/>
-              <w:left w:val="single" w:sz="4" w:space="0" w:color="000001"/>
-              <w:bottom w:val="single" w:sz="4" w:space="0" w:color="000001"/>
-              <w:right w:val="single" w:sz="4" w:space="0" w:color="000001"/>
-              <w:insideH w:val="single" w:sz="4" w:space="0" w:color="000001"/>
-              <w:insideV w:val="single" w:sz="4" w:space="0" w:color="000001"/>
-            </w:tcBorders>
-            <w:shd w:fill="FFFFFF" w:val="clear"/>
-            <w:tcMar>
-              <w:left w:w="-2" w:type="dxa"/>
+            <w:tcW w:w="1438" w:type="dxa"/>
+            <w:tcBorders>
+              <w:top w:val="single" w:sz="4" w:space="0" w:color="000001"/>
+              <w:left w:val="single" w:sz="4" w:space="0" w:color="000001"/>
+              <w:bottom w:val="single" w:sz="4" w:space="0" w:color="000001"/>
+              <w:right w:val="single" w:sz="4" w:space="0" w:color="000001"/>
+              <w:insideH w:val="single" w:sz="4" w:space="0" w:color="000001"/>
+              <w:insideV w:val="single" w:sz="4" w:space="0" w:color="000001"/>
+            </w:tcBorders>
+            <w:shd w:fill="FFFFFF" w:val="clear"/>
+            <w:tcMar>
+              <w:left w:w="-5" w:type="dxa"/>
             </w:tcMar>
           </w:tcPr>
           <w:p>
@@ -2186,18 +2151,18 @@
         </w:tc>
         <w:tc>
           <w:tcPr>
-            <w:tcW w:w="5492" w:type="dxa"/>
-            <w:tcBorders>
-              <w:top w:val="single" w:sz="4" w:space="0" w:color="000001"/>
-              <w:left w:val="single" w:sz="4" w:space="0" w:color="000001"/>
-              <w:bottom w:val="single" w:sz="4" w:space="0" w:color="000001"/>
-              <w:right w:val="single" w:sz="4" w:space="0" w:color="000001"/>
-              <w:insideH w:val="single" w:sz="4" w:space="0" w:color="000001"/>
-              <w:insideV w:val="single" w:sz="4" w:space="0" w:color="000001"/>
-            </w:tcBorders>
-            <w:shd w:fill="FFFFFF" w:val="clear"/>
-            <w:tcMar>
-              <w:left w:w="-2" w:type="dxa"/>
+            <w:tcW w:w="5493" w:type="dxa"/>
+            <w:tcBorders>
+              <w:top w:val="single" w:sz="4" w:space="0" w:color="000001"/>
+              <w:left w:val="single" w:sz="4" w:space="0" w:color="000001"/>
+              <w:bottom w:val="single" w:sz="4" w:space="0" w:color="000001"/>
+              <w:right w:val="single" w:sz="4" w:space="0" w:color="000001"/>
+              <w:insideH w:val="single" w:sz="4" w:space="0" w:color="000001"/>
+              <w:insideV w:val="single" w:sz="4" w:space="0" w:color="000001"/>
+            </w:tcBorders>
+            <w:shd w:fill="FFFFFF" w:val="clear"/>
+            <w:tcMar>
+              <w:left w:w="-5" w:type="dxa"/>
             </w:tcMar>
           </w:tcPr>
           <w:p>
@@ -2232,7 +2197,7 @@
             </w:tcBorders>
             <w:shd w:fill="FFFFFF" w:val="clear"/>
             <w:tcMar>
-              <w:left w:w="-2" w:type="dxa"/>
+              <w:left w:w="-5" w:type="dxa"/>
             </w:tcMar>
           </w:tcPr>
           <w:p>
@@ -2256,18 +2221,18 @@
         </w:tc>
         <w:tc>
           <w:tcPr>
-            <w:tcW w:w="1439" w:type="dxa"/>
-            <w:tcBorders>
-              <w:top w:val="single" w:sz="4" w:space="0" w:color="000001"/>
-              <w:left w:val="single" w:sz="4" w:space="0" w:color="000001"/>
-              <w:bottom w:val="single" w:sz="4" w:space="0" w:color="000001"/>
-              <w:right w:val="single" w:sz="4" w:space="0" w:color="000001"/>
-              <w:insideH w:val="single" w:sz="4" w:space="0" w:color="000001"/>
-              <w:insideV w:val="single" w:sz="4" w:space="0" w:color="000001"/>
-            </w:tcBorders>
-            <w:shd w:fill="FFFFFF" w:val="clear"/>
-            <w:tcMar>
-              <w:left w:w="-2" w:type="dxa"/>
+            <w:tcW w:w="1438" w:type="dxa"/>
+            <w:tcBorders>
+              <w:top w:val="single" w:sz="4" w:space="0" w:color="000001"/>
+              <w:left w:val="single" w:sz="4" w:space="0" w:color="000001"/>
+              <w:bottom w:val="single" w:sz="4" w:space="0" w:color="000001"/>
+              <w:right w:val="single" w:sz="4" w:space="0" w:color="000001"/>
+              <w:insideH w:val="single" w:sz="4" w:space="0" w:color="000001"/>
+              <w:insideV w:val="single" w:sz="4" w:space="0" w:color="000001"/>
+            </w:tcBorders>
+            <w:shd w:fill="FFFFFF" w:val="clear"/>
+            <w:tcMar>
+              <w:left w:w="-5" w:type="dxa"/>
             </w:tcMar>
           </w:tcPr>
           <w:p>
@@ -2289,18 +2254,18 @@
         </w:tc>
         <w:tc>
           <w:tcPr>
-            <w:tcW w:w="1439" w:type="dxa"/>
-            <w:tcBorders>
-              <w:top w:val="single" w:sz="4" w:space="0" w:color="000001"/>
-              <w:left w:val="single" w:sz="4" w:space="0" w:color="000001"/>
-              <w:bottom w:val="single" w:sz="4" w:space="0" w:color="000001"/>
-              <w:right w:val="single" w:sz="4" w:space="0" w:color="000001"/>
-              <w:insideH w:val="single" w:sz="4" w:space="0" w:color="000001"/>
-              <w:insideV w:val="single" w:sz="4" w:space="0" w:color="000001"/>
-            </w:tcBorders>
-            <w:shd w:fill="FFFFFF" w:val="clear"/>
-            <w:tcMar>
-              <w:left w:w="-2" w:type="dxa"/>
+            <w:tcW w:w="1438" w:type="dxa"/>
+            <w:tcBorders>
+              <w:top w:val="single" w:sz="4" w:space="0" w:color="000001"/>
+              <w:left w:val="single" w:sz="4" w:space="0" w:color="000001"/>
+              <w:bottom w:val="single" w:sz="4" w:space="0" w:color="000001"/>
+              <w:right w:val="single" w:sz="4" w:space="0" w:color="000001"/>
+              <w:insideH w:val="single" w:sz="4" w:space="0" w:color="000001"/>
+              <w:insideV w:val="single" w:sz="4" w:space="0" w:color="000001"/>
+            </w:tcBorders>
+            <w:shd w:fill="FFFFFF" w:val="clear"/>
+            <w:tcMar>
+              <w:left w:w="-5" w:type="dxa"/>
             </w:tcMar>
           </w:tcPr>
           <w:p>
@@ -2322,18 +2287,18 @@
         </w:tc>
         <w:tc>
           <w:tcPr>
-            <w:tcW w:w="5492" w:type="dxa"/>
-            <w:tcBorders>
-              <w:top w:val="single" w:sz="4" w:space="0" w:color="000001"/>
-              <w:left w:val="single" w:sz="4" w:space="0" w:color="000001"/>
-              <w:bottom w:val="single" w:sz="4" w:space="0" w:color="000001"/>
-              <w:right w:val="single" w:sz="4" w:space="0" w:color="000001"/>
-              <w:insideH w:val="single" w:sz="4" w:space="0" w:color="000001"/>
-              <w:insideV w:val="single" w:sz="4" w:space="0" w:color="000001"/>
-            </w:tcBorders>
-            <w:shd w:fill="FFFFFF" w:val="clear"/>
-            <w:tcMar>
-              <w:left w:w="-2" w:type="dxa"/>
+            <w:tcW w:w="5493" w:type="dxa"/>
+            <w:tcBorders>
+              <w:top w:val="single" w:sz="4" w:space="0" w:color="000001"/>
+              <w:left w:val="single" w:sz="4" w:space="0" w:color="000001"/>
+              <w:bottom w:val="single" w:sz="4" w:space="0" w:color="000001"/>
+              <w:right w:val="single" w:sz="4" w:space="0" w:color="000001"/>
+              <w:insideH w:val="single" w:sz="4" w:space="0" w:color="000001"/>
+              <w:insideV w:val="single" w:sz="4" w:space="0" w:color="000001"/>
+            </w:tcBorders>
+            <w:shd w:fill="FFFFFF" w:val="clear"/>
+            <w:tcMar>
+              <w:left w:w="-5" w:type="dxa"/>
             </w:tcMar>
           </w:tcPr>
           <w:p>
@@ -2363,7 +2328,7 @@
           <w:tab w:val="left" w:pos="375" w:leader="none"/>
         </w:tabs>
         <w:suppressAutoHyphens w:val="true"/>
-        <w:overflowPunct w:val="false"/>
+        <w:overflowPunct w:val="true"/>
         <w:bidi w:val="0"/>
         <w:spacing w:lineRule="auto" w:line="276" w:before="0" w:after="200"/>
         <w:ind w:left="0" w:right="0" w:hanging="0"/>
@@ -2392,7 +2357,7 @@
           <w:tab w:val="left" w:pos="375" w:leader="none"/>
         </w:tabs>
         <w:suppressAutoHyphens w:val="true"/>
-        <w:overflowPunct w:val="false"/>
+        <w:overflowPunct w:val="true"/>
         <w:bidi w:val="0"/>
         <w:spacing w:lineRule="auto" w:line="276" w:before="0" w:after="200"/>
         <w:ind w:left="0" w:right="0" w:hanging="0"/>
@@ -2424,7 +2389,7 @@
           <w:tab w:val="left" w:pos="375" w:leader="none"/>
         </w:tabs>
         <w:suppressAutoHyphens w:val="true"/>
-        <w:overflowPunct w:val="false"/>
+        <w:overflowPunct w:val="true"/>
         <w:bidi w:val="0"/>
         <w:spacing w:lineRule="auto" w:line="276" w:before="0" w:after="200"/>
         <w:ind w:left="0" w:right="0" w:hanging="0"/>
@@ -2449,7 +2414,7 @@
       <w:tblPr>
         <w:tblW w:w="9244" w:type="dxa"/>
         <w:jc w:val="left"/>
-        <w:tblInd w:w="-110" w:type="dxa"/>
+        <w:tblInd w:w="-115" w:type="dxa"/>
         <w:tblBorders>
           <w:top w:val="single" w:sz="4" w:space="0" w:color="000001"/>
           <w:left w:val="single" w:sz="4" w:space="0" w:color="000001"/>
@@ -2460,7 +2425,7 @@
         </w:tblBorders>
         <w:tblCellMar>
           <w:top w:w="0" w:type="dxa"/>
-          <w:left w:w="-2" w:type="dxa"/>
+          <w:left w:w="-5" w:type="dxa"/>
           <w:bottom w:w="0" w:type="dxa"/>
           <w:right w:w="108" w:type="dxa"/>
         </w:tblCellMar>
@@ -2469,7 +2434,7 @@
         <w:gridCol w:w="2340"/>
         <w:gridCol w:w="1440"/>
         <w:gridCol w:w="1441"/>
-        <w:gridCol w:w="4023"/>
+        <w:gridCol w:w="4022"/>
       </w:tblGrid>
       <w:tr>
         <w:trPr/>
@@ -2486,7 +2451,7 @@
             </w:tcBorders>
             <w:shd w:fill="FFFFFF" w:val="clear"/>
             <w:tcMar>
-              <w:left w:w="-2" w:type="dxa"/>
+              <w:left w:w="-5" w:type="dxa"/>
             </w:tcMar>
           </w:tcPr>
           <w:p>
@@ -2522,7 +2487,7 @@
             </w:tcBorders>
             <w:shd w:fill="FFFFFF" w:val="clear"/>
             <w:tcMar>
-              <w:left w:w="-2" w:type="dxa"/>
+              <w:left w:w="-5" w:type="dxa"/>
             </w:tcMar>
           </w:tcPr>
           <w:p>
@@ -2558,7 +2523,7 @@
             </w:tcBorders>
             <w:shd w:fill="FFFFFF" w:val="clear"/>
             <w:tcMar>
-              <w:left w:w="-2" w:type="dxa"/>
+              <w:left w:w="-5" w:type="dxa"/>
             </w:tcMar>
           </w:tcPr>
           <w:p>
@@ -2583,18 +2548,18 @@
         </w:tc>
         <w:tc>
           <w:tcPr>
-            <w:tcW w:w="4023" w:type="dxa"/>
-            <w:tcBorders>
-              <w:top w:val="single" w:sz="4" w:space="0" w:color="000001"/>
-              <w:left w:val="single" w:sz="4" w:space="0" w:color="000001"/>
-              <w:bottom w:val="single" w:sz="4" w:space="0" w:color="000001"/>
-              <w:right w:val="single" w:sz="4" w:space="0" w:color="000001"/>
-              <w:insideH w:val="single" w:sz="4" w:space="0" w:color="000001"/>
-              <w:insideV w:val="single" w:sz="4" w:space="0" w:color="000001"/>
-            </w:tcBorders>
-            <w:shd w:fill="FFFFFF" w:val="clear"/>
-            <w:tcMar>
-              <w:left w:w="-2" w:type="dxa"/>
+            <w:tcW w:w="4022" w:type="dxa"/>
+            <w:tcBorders>
+              <w:top w:val="single" w:sz="4" w:space="0" w:color="000001"/>
+              <w:left w:val="single" w:sz="4" w:space="0" w:color="000001"/>
+              <w:bottom w:val="single" w:sz="4" w:space="0" w:color="000001"/>
+              <w:right w:val="single" w:sz="4" w:space="0" w:color="000001"/>
+              <w:insideH w:val="single" w:sz="4" w:space="0" w:color="000001"/>
+              <w:insideV w:val="single" w:sz="4" w:space="0" w:color="000001"/>
+            </w:tcBorders>
+            <w:shd w:fill="FFFFFF" w:val="clear"/>
+            <w:tcMar>
+              <w:left w:w="-5" w:type="dxa"/>
             </w:tcMar>
           </w:tcPr>
           <w:p>
@@ -2633,7 +2598,7 @@
             </w:tcBorders>
             <w:shd w:fill="FFFFFF" w:val="clear"/>
             <w:tcMar>
-              <w:left w:w="-2" w:type="dxa"/>
+              <w:left w:w="-5" w:type="dxa"/>
             </w:tcMar>
           </w:tcPr>
           <w:p>
@@ -2643,29 +2608,19 @@
               <w:jc w:val="center"/>
               <w:rPr/>
             </w:pPr>
-            <w:r>
-              <w:rPr>
-                <w:lang w:val="en-US"/>
-              </w:rPr>
-              <w:t>CT</w:t>
-            </w:r>
-            <w:r>
-              <w:rPr>
-                <w:lang w:val="en-US"/>
-              </w:rPr>
-              <w:t>G</w:t>
-            </w:r>
-            <w:r>
-              <w:rPr>
-                <w:lang w:val="en-US"/>
-              </w:rPr>
-              <w:t>RY</w:t>
-            </w:r>
-            <w:r>
-              <w:rPr>
-                <w:lang w:val="en-US"/>
-              </w:rPr>
-              <w:t>_ID</w:t>
+            <w:bookmarkStart w:id="5" w:name="__DdeLink__526_1476300168"/>
+            <w:r>
+              <w:rPr>
+                <w:lang w:val="en-US"/>
+              </w:rPr>
+              <w:t>CTGRY_ID</w:t>
+            </w:r>
+            <w:bookmarkEnd w:id="5"/>
+            <w:r>
+              <w:rPr>
+                <w:lang w:val="en-US"/>
+              </w:rPr>
+              <w:t>*</w:t>
             </w:r>
           </w:p>
         </w:tc>
@@ -2682,7 +2637,7 @@
             </w:tcBorders>
             <w:shd w:fill="FFFFFF" w:val="clear"/>
             <w:tcMar>
-              <w:left w:w="-2" w:type="dxa"/>
+              <w:left w:w="-5" w:type="dxa"/>
             </w:tcMar>
           </w:tcPr>
           <w:p>
@@ -2715,7 +2670,7 @@
             </w:tcBorders>
             <w:shd w:fill="FFFFFF" w:val="clear"/>
             <w:tcMar>
-              <w:left w:w="-2" w:type="dxa"/>
+              <w:left w:w="-5" w:type="dxa"/>
             </w:tcMar>
           </w:tcPr>
           <w:p>
@@ -2737,18 +2692,18 @@
         </w:tc>
         <w:tc>
           <w:tcPr>
-            <w:tcW w:w="4023" w:type="dxa"/>
-            <w:tcBorders>
-              <w:top w:val="single" w:sz="4" w:space="0" w:color="000001"/>
-              <w:left w:val="single" w:sz="4" w:space="0" w:color="000001"/>
-              <w:bottom w:val="single" w:sz="4" w:space="0" w:color="000001"/>
-              <w:right w:val="single" w:sz="4" w:space="0" w:color="000001"/>
-              <w:insideH w:val="single" w:sz="4" w:space="0" w:color="000001"/>
-              <w:insideV w:val="single" w:sz="4" w:space="0" w:color="000001"/>
-            </w:tcBorders>
-            <w:shd w:fill="FFFFFF" w:val="clear"/>
-            <w:tcMar>
-              <w:left w:w="-2" w:type="dxa"/>
+            <w:tcW w:w="4022" w:type="dxa"/>
+            <w:tcBorders>
+              <w:top w:val="single" w:sz="4" w:space="0" w:color="000001"/>
+              <w:left w:val="single" w:sz="4" w:space="0" w:color="000001"/>
+              <w:bottom w:val="single" w:sz="4" w:space="0" w:color="000001"/>
+              <w:right w:val="single" w:sz="4" w:space="0" w:color="000001"/>
+              <w:insideH w:val="single" w:sz="4" w:space="0" w:color="000001"/>
+              <w:insideV w:val="single" w:sz="4" w:space="0" w:color="000001"/>
+            </w:tcBorders>
+            <w:shd w:fill="FFFFFF" w:val="clear"/>
+            <w:tcMar>
+              <w:left w:w="-5" w:type="dxa"/>
             </w:tcMar>
           </w:tcPr>
           <w:p>
@@ -2783,7 +2738,7 @@
             </w:tcBorders>
             <w:shd w:fill="FFFFFF" w:val="clear"/>
             <w:tcMar>
-              <w:left w:w="-2" w:type="dxa"/>
+              <w:left w:w="-5" w:type="dxa"/>
             </w:tcMar>
           </w:tcPr>
           <w:p>
@@ -2797,19 +2752,7 @@
               <w:rPr>
                 <w:lang w:val="en-US"/>
               </w:rPr>
-              <w:t>CT</w:t>
-            </w:r>
-            <w:r>
-              <w:rPr>
-                <w:lang w:val="en-US"/>
-              </w:rPr>
-              <w:t>G</w:t>
-            </w:r>
-            <w:r>
-              <w:rPr>
-                <w:lang w:val="en-US"/>
-              </w:rPr>
-              <w:t>RY_NAME</w:t>
+              <w:t>CTGRY_NAME</w:t>
             </w:r>
           </w:p>
         </w:tc>
@@ -2826,7 +2769,7 @@
             </w:tcBorders>
             <w:shd w:fill="FFFFFF" w:val="clear"/>
             <w:tcMar>
-              <w:left w:w="-2" w:type="dxa"/>
+              <w:left w:w="-5" w:type="dxa"/>
             </w:tcMar>
           </w:tcPr>
           <w:p>
@@ -2859,7 +2802,7 @@
             </w:tcBorders>
             <w:shd w:fill="FFFFFF" w:val="clear"/>
             <w:tcMar>
-              <w:left w:w="-2" w:type="dxa"/>
+              <w:left w:w="-5" w:type="dxa"/>
             </w:tcMar>
           </w:tcPr>
           <w:p>
@@ -2881,18 +2824,18 @@
         </w:tc>
         <w:tc>
           <w:tcPr>
-            <w:tcW w:w="4023" w:type="dxa"/>
-            <w:tcBorders>
-              <w:top w:val="single" w:sz="4" w:space="0" w:color="000001"/>
-              <w:left w:val="single" w:sz="4" w:space="0" w:color="000001"/>
-              <w:bottom w:val="single" w:sz="4" w:space="0" w:color="000001"/>
-              <w:right w:val="single" w:sz="4" w:space="0" w:color="000001"/>
-              <w:insideH w:val="single" w:sz="4" w:space="0" w:color="000001"/>
-              <w:insideV w:val="single" w:sz="4" w:space="0" w:color="000001"/>
-            </w:tcBorders>
-            <w:shd w:fill="FFFFFF" w:val="clear"/>
-            <w:tcMar>
-              <w:left w:w="-2" w:type="dxa"/>
+            <w:tcW w:w="4022" w:type="dxa"/>
+            <w:tcBorders>
+              <w:top w:val="single" w:sz="4" w:space="0" w:color="000001"/>
+              <w:left w:val="single" w:sz="4" w:space="0" w:color="000001"/>
+              <w:bottom w:val="single" w:sz="4" w:space="0" w:color="000001"/>
+              <w:right w:val="single" w:sz="4" w:space="0" w:color="000001"/>
+              <w:insideH w:val="single" w:sz="4" w:space="0" w:color="000001"/>
+              <w:insideV w:val="single" w:sz="4" w:space="0" w:color="000001"/>
+            </w:tcBorders>
+            <w:shd w:fill="FFFFFF" w:val="clear"/>
+            <w:tcMar>
+              <w:left w:w="-5" w:type="dxa"/>
             </w:tcMar>
           </w:tcPr>
           <w:p>
@@ -2927,7 +2870,7 @@
             </w:tcBorders>
             <w:shd w:fill="FFFFFF" w:val="clear"/>
             <w:tcMar>
-              <w:left w:w="-2" w:type="dxa"/>
+              <w:left w:w="-5" w:type="dxa"/>
             </w:tcMar>
           </w:tcPr>
           <w:p>
@@ -2960,7 +2903,7 @@
             </w:tcBorders>
             <w:shd w:fill="FFFFFF" w:val="clear"/>
             <w:tcMar>
-              <w:left w:w="-2" w:type="dxa"/>
+              <w:left w:w="-5" w:type="dxa"/>
             </w:tcMar>
           </w:tcPr>
           <w:p>
@@ -2993,7 +2936,7 @@
             </w:tcBorders>
             <w:shd w:fill="FFFFFF" w:val="clear"/>
             <w:tcMar>
-              <w:left w:w="-2" w:type="dxa"/>
+              <w:left w:w="-5" w:type="dxa"/>
             </w:tcMar>
           </w:tcPr>
           <w:p>
@@ -3015,18 +2958,18 @@
         </w:tc>
         <w:tc>
           <w:tcPr>
-            <w:tcW w:w="4023" w:type="dxa"/>
-            <w:tcBorders>
-              <w:top w:val="single" w:sz="4" w:space="0" w:color="000001"/>
-              <w:left w:val="single" w:sz="4" w:space="0" w:color="000001"/>
-              <w:bottom w:val="single" w:sz="4" w:space="0" w:color="000001"/>
-              <w:right w:val="single" w:sz="4" w:space="0" w:color="000001"/>
-              <w:insideH w:val="single" w:sz="4" w:space="0" w:color="000001"/>
-              <w:insideV w:val="single" w:sz="4" w:space="0" w:color="000001"/>
-            </w:tcBorders>
-            <w:shd w:fill="FFFFFF" w:val="clear"/>
-            <w:tcMar>
-              <w:left w:w="-2" w:type="dxa"/>
+            <w:tcW w:w="4022" w:type="dxa"/>
+            <w:tcBorders>
+              <w:top w:val="single" w:sz="4" w:space="0" w:color="000001"/>
+              <w:left w:val="single" w:sz="4" w:space="0" w:color="000001"/>
+              <w:bottom w:val="single" w:sz="4" w:space="0" w:color="000001"/>
+              <w:right w:val="single" w:sz="4" w:space="0" w:color="000001"/>
+              <w:insideH w:val="single" w:sz="4" w:space="0" w:color="000001"/>
+              <w:insideV w:val="single" w:sz="4" w:space="0" w:color="000001"/>
+            </w:tcBorders>
+            <w:shd w:fill="FFFFFF" w:val="clear"/>
+            <w:tcMar>
+              <w:left w:w="-5" w:type="dxa"/>
             </w:tcMar>
           </w:tcPr>
           <w:p>
@@ -3061,7 +3004,7 @@
             </w:tcBorders>
             <w:shd w:fill="FFFFFF" w:val="clear"/>
             <w:tcMar>
-              <w:left w:w="-2" w:type="dxa"/>
+              <w:left w:w="-5" w:type="dxa"/>
             </w:tcMar>
           </w:tcPr>
           <w:p>
@@ -3094,7 +3037,7 @@
             </w:tcBorders>
             <w:shd w:fill="FFFFFF" w:val="clear"/>
             <w:tcMar>
-              <w:left w:w="-2" w:type="dxa"/>
+              <w:left w:w="-5" w:type="dxa"/>
             </w:tcMar>
           </w:tcPr>
           <w:p>
@@ -3127,7 +3070,7 @@
             </w:tcBorders>
             <w:shd w:fill="FFFFFF" w:val="clear"/>
             <w:tcMar>
-              <w:left w:w="-2" w:type="dxa"/>
+              <w:left w:w="-5" w:type="dxa"/>
             </w:tcMar>
           </w:tcPr>
           <w:p>
@@ -3149,18 +3092,18 @@
         </w:tc>
         <w:tc>
           <w:tcPr>
-            <w:tcW w:w="4023" w:type="dxa"/>
-            <w:tcBorders>
-              <w:top w:val="single" w:sz="4" w:space="0" w:color="000001"/>
-              <w:left w:val="single" w:sz="4" w:space="0" w:color="000001"/>
-              <w:bottom w:val="single" w:sz="4" w:space="0" w:color="000001"/>
-              <w:right w:val="single" w:sz="4" w:space="0" w:color="000001"/>
-              <w:insideH w:val="single" w:sz="4" w:space="0" w:color="000001"/>
-              <w:insideV w:val="single" w:sz="4" w:space="0" w:color="000001"/>
-            </w:tcBorders>
-            <w:shd w:fill="FFFFFF" w:val="clear"/>
-            <w:tcMar>
-              <w:left w:w="-2" w:type="dxa"/>
+            <w:tcW w:w="4022" w:type="dxa"/>
+            <w:tcBorders>
+              <w:top w:val="single" w:sz="4" w:space="0" w:color="000001"/>
+              <w:left w:val="single" w:sz="4" w:space="0" w:color="000001"/>
+              <w:bottom w:val="single" w:sz="4" w:space="0" w:color="000001"/>
+              <w:right w:val="single" w:sz="4" w:space="0" w:color="000001"/>
+              <w:insideH w:val="single" w:sz="4" w:space="0" w:color="000001"/>
+              <w:insideV w:val="single" w:sz="4" w:space="0" w:color="000001"/>
+            </w:tcBorders>
+            <w:shd w:fill="FFFFFF" w:val="clear"/>
+            <w:tcMar>
+              <w:left w:w="-5" w:type="dxa"/>
             </w:tcMar>
           </w:tcPr>
           <w:p>
@@ -3222,7 +3165,7 @@
       <w:tblPr>
         <w:tblW w:w="9244" w:type="dxa"/>
         <w:jc w:val="left"/>
-        <w:tblInd w:w="-110" w:type="dxa"/>
+        <w:tblInd w:w="-115" w:type="dxa"/>
         <w:tblBorders>
           <w:top w:val="single" w:sz="4" w:space="0" w:color="000001"/>
           <w:left w:val="single" w:sz="4" w:space="0" w:color="000001"/>
@@ -3233,16 +3176,16 @@
         </w:tblBorders>
         <w:tblCellMar>
           <w:top w:w="0" w:type="dxa"/>
-          <w:left w:w="-2" w:type="dxa"/>
+          <w:left w:w="-5" w:type="dxa"/>
           <w:bottom w:w="0" w:type="dxa"/>
           <w:right w:w="108" w:type="dxa"/>
         </w:tblCellMar>
       </w:tblPr>
       <w:tblGrid>
         <w:gridCol w:w="2310"/>
-        <w:gridCol w:w="1469"/>
-        <w:gridCol w:w="1441"/>
-        <w:gridCol w:w="4024"/>
+        <w:gridCol w:w="1468"/>
+        <w:gridCol w:w="1442"/>
+        <w:gridCol w:w="4023"/>
       </w:tblGrid>
       <w:tr>
         <w:trPr/>
@@ -3259,7 +3202,7 @@
             </w:tcBorders>
             <w:shd w:fill="FFFFFF" w:val="clear"/>
             <w:tcMar>
-              <w:left w:w="-2" w:type="dxa"/>
+              <w:left w:w="-5" w:type="dxa"/>
             </w:tcMar>
           </w:tcPr>
           <w:p>
@@ -3284,18 +3227,18 @@
         </w:tc>
         <w:tc>
           <w:tcPr>
-            <w:tcW w:w="1469" w:type="dxa"/>
-            <w:tcBorders>
-              <w:top w:val="single" w:sz="4" w:space="0" w:color="000001"/>
-              <w:left w:val="single" w:sz="4" w:space="0" w:color="000001"/>
-              <w:bottom w:val="single" w:sz="4" w:space="0" w:color="000001"/>
-              <w:right w:val="single" w:sz="4" w:space="0" w:color="000001"/>
-              <w:insideH w:val="single" w:sz="4" w:space="0" w:color="000001"/>
-              <w:insideV w:val="single" w:sz="4" w:space="0" w:color="000001"/>
-            </w:tcBorders>
-            <w:shd w:fill="FFFFFF" w:val="clear"/>
-            <w:tcMar>
-              <w:left w:w="-2" w:type="dxa"/>
+            <w:tcW w:w="1468" w:type="dxa"/>
+            <w:tcBorders>
+              <w:top w:val="single" w:sz="4" w:space="0" w:color="000001"/>
+              <w:left w:val="single" w:sz="4" w:space="0" w:color="000001"/>
+              <w:bottom w:val="single" w:sz="4" w:space="0" w:color="000001"/>
+              <w:right w:val="single" w:sz="4" w:space="0" w:color="000001"/>
+              <w:insideH w:val="single" w:sz="4" w:space="0" w:color="000001"/>
+              <w:insideV w:val="single" w:sz="4" w:space="0" w:color="000001"/>
+            </w:tcBorders>
+            <w:shd w:fill="FFFFFF" w:val="clear"/>
+            <w:tcMar>
+              <w:left w:w="-5" w:type="dxa"/>
             </w:tcMar>
           </w:tcPr>
           <w:p>
@@ -3320,18 +3263,18 @@
         </w:tc>
         <w:tc>
           <w:tcPr>
-            <w:tcW w:w="1441" w:type="dxa"/>
-            <w:tcBorders>
-              <w:top w:val="single" w:sz="4" w:space="0" w:color="000001"/>
-              <w:left w:val="single" w:sz="4" w:space="0" w:color="000001"/>
-              <w:bottom w:val="single" w:sz="4" w:space="0" w:color="000001"/>
-              <w:right w:val="single" w:sz="4" w:space="0" w:color="000001"/>
-              <w:insideH w:val="single" w:sz="4" w:space="0" w:color="000001"/>
-              <w:insideV w:val="single" w:sz="4" w:space="0" w:color="000001"/>
-            </w:tcBorders>
-            <w:shd w:fill="FFFFFF" w:val="clear"/>
-            <w:tcMar>
-              <w:left w:w="-2" w:type="dxa"/>
+            <w:tcW w:w="1442" w:type="dxa"/>
+            <w:tcBorders>
+              <w:top w:val="single" w:sz="4" w:space="0" w:color="000001"/>
+              <w:left w:val="single" w:sz="4" w:space="0" w:color="000001"/>
+              <w:bottom w:val="single" w:sz="4" w:space="0" w:color="000001"/>
+              <w:right w:val="single" w:sz="4" w:space="0" w:color="000001"/>
+              <w:insideH w:val="single" w:sz="4" w:space="0" w:color="000001"/>
+              <w:insideV w:val="single" w:sz="4" w:space="0" w:color="000001"/>
+            </w:tcBorders>
+            <w:shd w:fill="FFFFFF" w:val="clear"/>
+            <w:tcMar>
+              <w:left w:w="-5" w:type="dxa"/>
             </w:tcMar>
           </w:tcPr>
           <w:p>
@@ -3356,18 +3299,18 @@
         </w:tc>
         <w:tc>
           <w:tcPr>
-            <w:tcW w:w="4024" w:type="dxa"/>
-            <w:tcBorders>
-              <w:top w:val="single" w:sz="4" w:space="0" w:color="000001"/>
-              <w:left w:val="single" w:sz="4" w:space="0" w:color="000001"/>
-              <w:bottom w:val="single" w:sz="4" w:space="0" w:color="000001"/>
-              <w:right w:val="single" w:sz="4" w:space="0" w:color="000001"/>
-              <w:insideH w:val="single" w:sz="4" w:space="0" w:color="000001"/>
-              <w:insideV w:val="single" w:sz="4" w:space="0" w:color="000001"/>
-            </w:tcBorders>
-            <w:shd w:fill="FFFFFF" w:val="clear"/>
-            <w:tcMar>
-              <w:left w:w="-2" w:type="dxa"/>
+            <w:tcW w:w="4023" w:type="dxa"/>
+            <w:tcBorders>
+              <w:top w:val="single" w:sz="4" w:space="0" w:color="000001"/>
+              <w:left w:val="single" w:sz="4" w:space="0" w:color="000001"/>
+              <w:bottom w:val="single" w:sz="4" w:space="0" w:color="000001"/>
+              <w:right w:val="single" w:sz="4" w:space="0" w:color="000001"/>
+              <w:insideH w:val="single" w:sz="4" w:space="0" w:color="000001"/>
+              <w:insideV w:val="single" w:sz="4" w:space="0" w:color="000001"/>
+            </w:tcBorders>
+            <w:shd w:fill="FFFFFF" w:val="clear"/>
+            <w:tcMar>
+              <w:left w:w="-5" w:type="dxa"/>
             </w:tcMar>
           </w:tcPr>
           <w:p>
@@ -3406,7 +3349,7 @@
             </w:tcBorders>
             <w:shd w:fill="FFFFFF" w:val="clear"/>
             <w:tcMar>
-              <w:left w:w="-2" w:type="dxa"/>
+              <w:left w:w="-5" w:type="dxa"/>
             </w:tcMar>
           </w:tcPr>
           <w:p>
@@ -3420,30 +3363,24 @@
               <w:rPr>
                 <w:lang w:val="en-US"/>
               </w:rPr>
-              <w:t>USER</w:t>
-            </w:r>
-            <w:r>
-              <w:rPr>
-                <w:lang w:val="en-US"/>
-              </w:rPr>
-              <w:t>_ID*</w:t>
-            </w:r>
-          </w:p>
-        </w:tc>
-        <w:tc>
-          <w:tcPr>
-            <w:tcW w:w="1469" w:type="dxa"/>
-            <w:tcBorders>
-              <w:top w:val="single" w:sz="4" w:space="0" w:color="000001"/>
-              <w:left w:val="single" w:sz="4" w:space="0" w:color="000001"/>
-              <w:bottom w:val="single" w:sz="4" w:space="0" w:color="000001"/>
-              <w:right w:val="single" w:sz="4" w:space="0" w:color="000001"/>
-              <w:insideH w:val="single" w:sz="4" w:space="0" w:color="000001"/>
-              <w:insideV w:val="single" w:sz="4" w:space="0" w:color="000001"/>
-            </w:tcBorders>
-            <w:shd w:fill="FFFFFF" w:val="clear"/>
-            <w:tcMar>
-              <w:left w:w="-2" w:type="dxa"/>
+              <w:t>USER_ID*</w:t>
+            </w:r>
+          </w:p>
+        </w:tc>
+        <w:tc>
+          <w:tcPr>
+            <w:tcW w:w="1468" w:type="dxa"/>
+            <w:tcBorders>
+              <w:top w:val="single" w:sz="4" w:space="0" w:color="000001"/>
+              <w:left w:val="single" w:sz="4" w:space="0" w:color="000001"/>
+              <w:bottom w:val="single" w:sz="4" w:space="0" w:color="000001"/>
+              <w:right w:val="single" w:sz="4" w:space="0" w:color="000001"/>
+              <w:insideH w:val="single" w:sz="4" w:space="0" w:color="000001"/>
+              <w:insideV w:val="single" w:sz="4" w:space="0" w:color="000001"/>
+            </w:tcBorders>
+            <w:shd w:fill="FFFFFF" w:val="clear"/>
+            <w:tcMar>
+              <w:left w:w="-5" w:type="dxa"/>
             </w:tcMar>
           </w:tcPr>
           <w:p>
@@ -3465,18 +3402,18 @@
         </w:tc>
         <w:tc>
           <w:tcPr>
-            <w:tcW w:w="1441" w:type="dxa"/>
-            <w:tcBorders>
-              <w:top w:val="single" w:sz="4" w:space="0" w:color="000001"/>
-              <w:left w:val="single" w:sz="4" w:space="0" w:color="000001"/>
-              <w:bottom w:val="single" w:sz="4" w:space="0" w:color="000001"/>
-              <w:right w:val="single" w:sz="4" w:space="0" w:color="000001"/>
-              <w:insideH w:val="single" w:sz="4" w:space="0" w:color="000001"/>
-              <w:insideV w:val="single" w:sz="4" w:space="0" w:color="000001"/>
-            </w:tcBorders>
-            <w:shd w:fill="FFFFFF" w:val="clear"/>
-            <w:tcMar>
-              <w:left w:w="-2" w:type="dxa"/>
+            <w:tcW w:w="1442" w:type="dxa"/>
+            <w:tcBorders>
+              <w:top w:val="single" w:sz="4" w:space="0" w:color="000001"/>
+              <w:left w:val="single" w:sz="4" w:space="0" w:color="000001"/>
+              <w:bottom w:val="single" w:sz="4" w:space="0" w:color="000001"/>
+              <w:right w:val="single" w:sz="4" w:space="0" w:color="000001"/>
+              <w:insideH w:val="single" w:sz="4" w:space="0" w:color="000001"/>
+              <w:insideV w:val="single" w:sz="4" w:space="0" w:color="000001"/>
+            </w:tcBorders>
+            <w:shd w:fill="FFFFFF" w:val="clear"/>
+            <w:tcMar>
+              <w:left w:w="-5" w:type="dxa"/>
             </w:tcMar>
           </w:tcPr>
           <w:p>
@@ -3498,18 +3435,18 @@
         </w:tc>
         <w:tc>
           <w:tcPr>
-            <w:tcW w:w="4024" w:type="dxa"/>
-            <w:tcBorders>
-              <w:top w:val="single" w:sz="4" w:space="0" w:color="000001"/>
-              <w:left w:val="single" w:sz="4" w:space="0" w:color="000001"/>
-              <w:bottom w:val="single" w:sz="4" w:space="0" w:color="000001"/>
-              <w:right w:val="single" w:sz="4" w:space="0" w:color="000001"/>
-              <w:insideH w:val="single" w:sz="4" w:space="0" w:color="000001"/>
-              <w:insideV w:val="single" w:sz="4" w:space="0" w:color="000001"/>
-            </w:tcBorders>
-            <w:shd w:fill="FFFFFF" w:val="clear"/>
-            <w:tcMar>
-              <w:left w:w="-2" w:type="dxa"/>
+            <w:tcW w:w="4023" w:type="dxa"/>
+            <w:tcBorders>
+              <w:top w:val="single" w:sz="4" w:space="0" w:color="000001"/>
+              <w:left w:val="single" w:sz="4" w:space="0" w:color="000001"/>
+              <w:bottom w:val="single" w:sz="4" w:space="0" w:color="000001"/>
+              <w:right w:val="single" w:sz="4" w:space="0" w:color="000001"/>
+              <w:insideH w:val="single" w:sz="4" w:space="0" w:color="000001"/>
+              <w:insideV w:val="single" w:sz="4" w:space="0" w:color="000001"/>
+            </w:tcBorders>
+            <w:shd w:fill="FFFFFF" w:val="clear"/>
+            <w:tcMar>
+              <w:left w:w="-5" w:type="dxa"/>
             </w:tcMar>
           </w:tcPr>
           <w:p>
@@ -3545,7 +3482,7 @@
             </w:tcBorders>
             <w:shd w:fill="FFFFFF" w:val="clear"/>
             <w:tcMar>
-              <w:left w:w="-2" w:type="dxa"/>
+              <w:left w:w="-5" w:type="dxa"/>
             </w:tcMar>
           </w:tcPr>
           <w:p>
@@ -3567,18 +3504,18 @@
         </w:tc>
         <w:tc>
           <w:tcPr>
-            <w:tcW w:w="1469" w:type="dxa"/>
-            <w:tcBorders>
-              <w:top w:val="single" w:sz="4" w:space="0" w:color="000001"/>
-              <w:left w:val="single" w:sz="4" w:space="0" w:color="000001"/>
-              <w:bottom w:val="single" w:sz="4" w:space="0" w:color="000001"/>
-              <w:right w:val="single" w:sz="4" w:space="0" w:color="000001"/>
-              <w:insideH w:val="single" w:sz="4" w:space="0" w:color="000001"/>
-              <w:insideV w:val="single" w:sz="4" w:space="0" w:color="000001"/>
-            </w:tcBorders>
-            <w:shd w:fill="FFFFFF" w:val="clear"/>
-            <w:tcMar>
-              <w:left w:w="-2" w:type="dxa"/>
+            <w:tcW w:w="1468" w:type="dxa"/>
+            <w:tcBorders>
+              <w:top w:val="single" w:sz="4" w:space="0" w:color="000001"/>
+              <w:left w:val="single" w:sz="4" w:space="0" w:color="000001"/>
+              <w:bottom w:val="single" w:sz="4" w:space="0" w:color="000001"/>
+              <w:right w:val="single" w:sz="4" w:space="0" w:color="000001"/>
+              <w:insideH w:val="single" w:sz="4" w:space="0" w:color="000001"/>
+              <w:insideV w:val="single" w:sz="4" w:space="0" w:color="000001"/>
+            </w:tcBorders>
+            <w:shd w:fill="FFFFFF" w:val="clear"/>
+            <w:tcMar>
+              <w:left w:w="-5" w:type="dxa"/>
             </w:tcMar>
           </w:tcPr>
           <w:p>
@@ -3600,18 +3537,18 @@
         </w:tc>
         <w:tc>
           <w:tcPr>
-            <w:tcW w:w="1441" w:type="dxa"/>
-            <w:tcBorders>
-              <w:top w:val="single" w:sz="4" w:space="0" w:color="000001"/>
-              <w:left w:val="single" w:sz="4" w:space="0" w:color="000001"/>
-              <w:bottom w:val="single" w:sz="4" w:space="0" w:color="000001"/>
-              <w:right w:val="single" w:sz="4" w:space="0" w:color="000001"/>
-              <w:insideH w:val="single" w:sz="4" w:space="0" w:color="000001"/>
-              <w:insideV w:val="single" w:sz="4" w:space="0" w:color="000001"/>
-            </w:tcBorders>
-            <w:shd w:fill="FFFFFF" w:val="clear"/>
-            <w:tcMar>
-              <w:left w:w="-2" w:type="dxa"/>
+            <w:tcW w:w="1442" w:type="dxa"/>
+            <w:tcBorders>
+              <w:top w:val="single" w:sz="4" w:space="0" w:color="000001"/>
+              <w:left w:val="single" w:sz="4" w:space="0" w:color="000001"/>
+              <w:bottom w:val="single" w:sz="4" w:space="0" w:color="000001"/>
+              <w:right w:val="single" w:sz="4" w:space="0" w:color="000001"/>
+              <w:insideH w:val="single" w:sz="4" w:space="0" w:color="000001"/>
+              <w:insideV w:val="single" w:sz="4" w:space="0" w:color="000001"/>
+            </w:tcBorders>
+            <w:shd w:fill="FFFFFF" w:val="clear"/>
+            <w:tcMar>
+              <w:left w:w="-5" w:type="dxa"/>
             </w:tcMar>
           </w:tcPr>
           <w:p>
@@ -3633,18 +3570,18 @@
         </w:tc>
         <w:tc>
           <w:tcPr>
-            <w:tcW w:w="4024" w:type="dxa"/>
-            <w:tcBorders>
-              <w:top w:val="single" w:sz="4" w:space="0" w:color="000001"/>
-              <w:left w:val="single" w:sz="4" w:space="0" w:color="000001"/>
-              <w:bottom w:val="single" w:sz="4" w:space="0" w:color="000001"/>
-              <w:right w:val="single" w:sz="4" w:space="0" w:color="000001"/>
-              <w:insideH w:val="single" w:sz="4" w:space="0" w:color="000001"/>
-              <w:insideV w:val="single" w:sz="4" w:space="0" w:color="000001"/>
-            </w:tcBorders>
-            <w:shd w:fill="FFFFFF" w:val="clear"/>
-            <w:tcMar>
-              <w:left w:w="-2" w:type="dxa"/>
+            <w:tcW w:w="4023" w:type="dxa"/>
+            <w:tcBorders>
+              <w:top w:val="single" w:sz="4" w:space="0" w:color="000001"/>
+              <w:left w:val="single" w:sz="4" w:space="0" w:color="000001"/>
+              <w:bottom w:val="single" w:sz="4" w:space="0" w:color="000001"/>
+              <w:right w:val="single" w:sz="4" w:space="0" w:color="000001"/>
+              <w:insideH w:val="single" w:sz="4" w:space="0" w:color="000001"/>
+              <w:insideV w:val="single" w:sz="4" w:space="0" w:color="000001"/>
+            </w:tcBorders>
+            <w:shd w:fill="FFFFFF" w:val="clear"/>
+            <w:tcMar>
+              <w:left w:w="-5" w:type="dxa"/>
             </w:tcMar>
           </w:tcPr>
           <w:p>
@@ -3679,7 +3616,7 @@
             </w:tcBorders>
             <w:shd w:fill="FFFFFF" w:val="clear"/>
             <w:tcMar>
-              <w:left w:w="-2" w:type="dxa"/>
+              <w:left w:w="-5" w:type="dxa"/>
             </w:tcMar>
           </w:tcPr>
           <w:p>
@@ -3701,18 +3638,18 @@
         </w:tc>
         <w:tc>
           <w:tcPr>
-            <w:tcW w:w="1469" w:type="dxa"/>
-            <w:tcBorders>
-              <w:top w:val="single" w:sz="4" w:space="0" w:color="000001"/>
-              <w:left w:val="single" w:sz="4" w:space="0" w:color="000001"/>
-              <w:bottom w:val="single" w:sz="4" w:space="0" w:color="000001"/>
-              <w:right w:val="single" w:sz="4" w:space="0" w:color="000001"/>
-              <w:insideH w:val="single" w:sz="4" w:space="0" w:color="000001"/>
-              <w:insideV w:val="single" w:sz="4" w:space="0" w:color="000001"/>
-            </w:tcBorders>
-            <w:shd w:fill="FFFFFF" w:val="clear"/>
-            <w:tcMar>
-              <w:left w:w="-2" w:type="dxa"/>
+            <w:tcW w:w="1468" w:type="dxa"/>
+            <w:tcBorders>
+              <w:top w:val="single" w:sz="4" w:space="0" w:color="000001"/>
+              <w:left w:val="single" w:sz="4" w:space="0" w:color="000001"/>
+              <w:bottom w:val="single" w:sz="4" w:space="0" w:color="000001"/>
+              <w:right w:val="single" w:sz="4" w:space="0" w:color="000001"/>
+              <w:insideH w:val="single" w:sz="4" w:space="0" w:color="000001"/>
+              <w:insideV w:val="single" w:sz="4" w:space="0" w:color="000001"/>
+            </w:tcBorders>
+            <w:shd w:fill="FFFFFF" w:val="clear"/>
+            <w:tcMar>
+              <w:left w:w="-5" w:type="dxa"/>
             </w:tcMar>
           </w:tcPr>
           <w:p>
@@ -3734,18 +3671,18 @@
         </w:tc>
         <w:tc>
           <w:tcPr>
-            <w:tcW w:w="1441" w:type="dxa"/>
-            <w:tcBorders>
-              <w:top w:val="single" w:sz="4" w:space="0" w:color="000001"/>
-              <w:left w:val="single" w:sz="4" w:space="0" w:color="000001"/>
-              <w:bottom w:val="single" w:sz="4" w:space="0" w:color="000001"/>
-              <w:right w:val="single" w:sz="4" w:space="0" w:color="000001"/>
-              <w:insideH w:val="single" w:sz="4" w:space="0" w:color="000001"/>
-              <w:insideV w:val="single" w:sz="4" w:space="0" w:color="000001"/>
-            </w:tcBorders>
-            <w:shd w:fill="FFFFFF" w:val="clear"/>
-            <w:tcMar>
-              <w:left w:w="-2" w:type="dxa"/>
+            <w:tcW w:w="1442" w:type="dxa"/>
+            <w:tcBorders>
+              <w:top w:val="single" w:sz="4" w:space="0" w:color="000001"/>
+              <w:left w:val="single" w:sz="4" w:space="0" w:color="000001"/>
+              <w:bottom w:val="single" w:sz="4" w:space="0" w:color="000001"/>
+              <w:right w:val="single" w:sz="4" w:space="0" w:color="000001"/>
+              <w:insideH w:val="single" w:sz="4" w:space="0" w:color="000001"/>
+              <w:insideV w:val="single" w:sz="4" w:space="0" w:color="000001"/>
+            </w:tcBorders>
+            <w:shd w:fill="FFFFFF" w:val="clear"/>
+            <w:tcMar>
+              <w:left w:w="-5" w:type="dxa"/>
             </w:tcMar>
           </w:tcPr>
           <w:p>
@@ -3767,18 +3704,18 @@
         </w:tc>
         <w:tc>
           <w:tcPr>
-            <w:tcW w:w="4024" w:type="dxa"/>
-            <w:tcBorders>
-              <w:top w:val="single" w:sz="4" w:space="0" w:color="000001"/>
-              <w:left w:val="single" w:sz="4" w:space="0" w:color="000001"/>
-              <w:bottom w:val="single" w:sz="4" w:space="0" w:color="000001"/>
-              <w:right w:val="single" w:sz="4" w:space="0" w:color="000001"/>
-              <w:insideH w:val="single" w:sz="4" w:space="0" w:color="000001"/>
-              <w:insideV w:val="single" w:sz="4" w:space="0" w:color="000001"/>
-            </w:tcBorders>
-            <w:shd w:fill="FFFFFF" w:val="clear"/>
-            <w:tcMar>
-              <w:left w:w="-2" w:type="dxa"/>
+            <w:tcW w:w="4023" w:type="dxa"/>
+            <w:tcBorders>
+              <w:top w:val="single" w:sz="4" w:space="0" w:color="000001"/>
+              <w:left w:val="single" w:sz="4" w:space="0" w:color="000001"/>
+              <w:bottom w:val="single" w:sz="4" w:space="0" w:color="000001"/>
+              <w:right w:val="single" w:sz="4" w:space="0" w:color="000001"/>
+              <w:insideH w:val="single" w:sz="4" w:space="0" w:color="000001"/>
+              <w:insideV w:val="single" w:sz="4" w:space="0" w:color="000001"/>
+            </w:tcBorders>
+            <w:shd w:fill="FFFFFF" w:val="clear"/>
+            <w:tcMar>
+              <w:left w:w="-5" w:type="dxa"/>
             </w:tcMar>
           </w:tcPr>
           <w:p>
@@ -3813,7 +3750,7 @@
             </w:tcBorders>
             <w:shd w:fill="FFFFFF" w:val="clear"/>
             <w:tcMar>
-              <w:left w:w="-2" w:type="dxa"/>
+              <w:left w:w="-5" w:type="dxa"/>
             </w:tcMar>
           </w:tcPr>
           <w:p>
@@ -3835,18 +3772,18 @@
         </w:tc>
         <w:tc>
           <w:tcPr>
-            <w:tcW w:w="1469" w:type="dxa"/>
-            <w:tcBorders>
-              <w:top w:val="single" w:sz="4" w:space="0" w:color="000001"/>
-              <w:left w:val="single" w:sz="4" w:space="0" w:color="000001"/>
-              <w:bottom w:val="single" w:sz="4" w:space="0" w:color="000001"/>
-              <w:right w:val="single" w:sz="4" w:space="0" w:color="000001"/>
-              <w:insideH w:val="single" w:sz="4" w:space="0" w:color="000001"/>
-              <w:insideV w:val="single" w:sz="4" w:space="0" w:color="000001"/>
-            </w:tcBorders>
-            <w:shd w:fill="FFFFFF" w:val="clear"/>
-            <w:tcMar>
-              <w:left w:w="-2" w:type="dxa"/>
+            <w:tcW w:w="1468" w:type="dxa"/>
+            <w:tcBorders>
+              <w:top w:val="single" w:sz="4" w:space="0" w:color="000001"/>
+              <w:left w:val="single" w:sz="4" w:space="0" w:color="000001"/>
+              <w:bottom w:val="single" w:sz="4" w:space="0" w:color="000001"/>
+              <w:right w:val="single" w:sz="4" w:space="0" w:color="000001"/>
+              <w:insideH w:val="single" w:sz="4" w:space="0" w:color="000001"/>
+              <w:insideV w:val="single" w:sz="4" w:space="0" w:color="000001"/>
+            </w:tcBorders>
+            <w:shd w:fill="FFFFFF" w:val="clear"/>
+            <w:tcMar>
+              <w:left w:w="-5" w:type="dxa"/>
             </w:tcMar>
           </w:tcPr>
           <w:p>
@@ -3868,18 +3805,18 @@
         </w:tc>
         <w:tc>
           <w:tcPr>
-            <w:tcW w:w="1441" w:type="dxa"/>
-            <w:tcBorders>
-              <w:top w:val="single" w:sz="4" w:space="0" w:color="000001"/>
-              <w:left w:val="single" w:sz="4" w:space="0" w:color="000001"/>
-              <w:bottom w:val="single" w:sz="4" w:space="0" w:color="000001"/>
-              <w:right w:val="single" w:sz="4" w:space="0" w:color="000001"/>
-              <w:insideH w:val="single" w:sz="4" w:space="0" w:color="000001"/>
-              <w:insideV w:val="single" w:sz="4" w:space="0" w:color="000001"/>
-            </w:tcBorders>
-            <w:shd w:fill="FFFFFF" w:val="clear"/>
-            <w:tcMar>
-              <w:left w:w="-2" w:type="dxa"/>
+            <w:tcW w:w="1442" w:type="dxa"/>
+            <w:tcBorders>
+              <w:top w:val="single" w:sz="4" w:space="0" w:color="000001"/>
+              <w:left w:val="single" w:sz="4" w:space="0" w:color="000001"/>
+              <w:bottom w:val="single" w:sz="4" w:space="0" w:color="000001"/>
+              <w:right w:val="single" w:sz="4" w:space="0" w:color="000001"/>
+              <w:insideH w:val="single" w:sz="4" w:space="0" w:color="000001"/>
+              <w:insideV w:val="single" w:sz="4" w:space="0" w:color="000001"/>
+            </w:tcBorders>
+            <w:shd w:fill="FFFFFF" w:val="clear"/>
+            <w:tcMar>
+              <w:left w:w="-5" w:type="dxa"/>
             </w:tcMar>
           </w:tcPr>
           <w:p>
@@ -3901,18 +3838,18 @@
         </w:tc>
         <w:tc>
           <w:tcPr>
-            <w:tcW w:w="4024" w:type="dxa"/>
-            <w:tcBorders>
-              <w:top w:val="single" w:sz="4" w:space="0" w:color="000001"/>
-              <w:left w:val="single" w:sz="4" w:space="0" w:color="000001"/>
-              <w:bottom w:val="single" w:sz="4" w:space="0" w:color="000001"/>
-              <w:right w:val="single" w:sz="4" w:space="0" w:color="000001"/>
-              <w:insideH w:val="single" w:sz="4" w:space="0" w:color="000001"/>
-              <w:insideV w:val="single" w:sz="4" w:space="0" w:color="000001"/>
-            </w:tcBorders>
-            <w:shd w:fill="FFFFFF" w:val="clear"/>
-            <w:tcMar>
-              <w:left w:w="-2" w:type="dxa"/>
+            <w:tcW w:w="4023" w:type="dxa"/>
+            <w:tcBorders>
+              <w:top w:val="single" w:sz="4" w:space="0" w:color="000001"/>
+              <w:left w:val="single" w:sz="4" w:space="0" w:color="000001"/>
+              <w:bottom w:val="single" w:sz="4" w:space="0" w:color="000001"/>
+              <w:right w:val="single" w:sz="4" w:space="0" w:color="000001"/>
+              <w:insideH w:val="single" w:sz="4" w:space="0" w:color="000001"/>
+              <w:insideV w:val="single" w:sz="4" w:space="0" w:color="000001"/>
+            </w:tcBorders>
+            <w:shd w:fill="FFFFFF" w:val="clear"/>
+            <w:tcMar>
+              <w:left w:w="-5" w:type="dxa"/>
             </w:tcMar>
           </w:tcPr>
           <w:p>
@@ -3947,7 +3884,7 @@
             </w:tcBorders>
             <w:shd w:fill="FFFFFF" w:val="clear"/>
             <w:tcMar>
-              <w:left w:w="-2" w:type="dxa"/>
+              <w:left w:w="-5" w:type="dxa"/>
             </w:tcMar>
           </w:tcPr>
           <w:p>
@@ -3965,18 +3902,18 @@
         </w:tc>
         <w:tc>
           <w:tcPr>
-            <w:tcW w:w="1469" w:type="dxa"/>
-            <w:tcBorders>
-              <w:top w:val="single" w:sz="4" w:space="0" w:color="000001"/>
-              <w:left w:val="single" w:sz="4" w:space="0" w:color="000001"/>
-              <w:bottom w:val="single" w:sz="4" w:space="0" w:color="000001"/>
-              <w:right w:val="single" w:sz="4" w:space="0" w:color="000001"/>
-              <w:insideH w:val="single" w:sz="4" w:space="0" w:color="000001"/>
-              <w:insideV w:val="single" w:sz="4" w:space="0" w:color="000001"/>
-            </w:tcBorders>
-            <w:shd w:fill="FFFFFF" w:val="clear"/>
-            <w:tcMar>
-              <w:left w:w="-2" w:type="dxa"/>
+            <w:tcW w:w="1468" w:type="dxa"/>
+            <w:tcBorders>
+              <w:top w:val="single" w:sz="4" w:space="0" w:color="000001"/>
+              <w:left w:val="single" w:sz="4" w:space="0" w:color="000001"/>
+              <w:bottom w:val="single" w:sz="4" w:space="0" w:color="000001"/>
+              <w:right w:val="single" w:sz="4" w:space="0" w:color="000001"/>
+              <w:insideH w:val="single" w:sz="4" w:space="0" w:color="000001"/>
+              <w:insideV w:val="single" w:sz="4" w:space="0" w:color="000001"/>
+            </w:tcBorders>
+            <w:shd w:fill="FFFFFF" w:val="clear"/>
+            <w:tcMar>
+              <w:left w:w="-5" w:type="dxa"/>
             </w:tcMar>
           </w:tcPr>
           <w:p>
@@ -3994,18 +3931,18 @@
         </w:tc>
         <w:tc>
           <w:tcPr>
-            <w:tcW w:w="1441" w:type="dxa"/>
-            <w:tcBorders>
-              <w:top w:val="single" w:sz="4" w:space="0" w:color="000001"/>
-              <w:left w:val="single" w:sz="4" w:space="0" w:color="000001"/>
-              <w:bottom w:val="single" w:sz="4" w:space="0" w:color="000001"/>
-              <w:right w:val="single" w:sz="4" w:space="0" w:color="000001"/>
-              <w:insideH w:val="single" w:sz="4" w:space="0" w:color="000001"/>
-              <w:insideV w:val="single" w:sz="4" w:space="0" w:color="000001"/>
-            </w:tcBorders>
-            <w:shd w:fill="FFFFFF" w:val="clear"/>
-            <w:tcMar>
-              <w:left w:w="-2" w:type="dxa"/>
+            <w:tcW w:w="1442" w:type="dxa"/>
+            <w:tcBorders>
+              <w:top w:val="single" w:sz="4" w:space="0" w:color="000001"/>
+              <w:left w:val="single" w:sz="4" w:space="0" w:color="000001"/>
+              <w:bottom w:val="single" w:sz="4" w:space="0" w:color="000001"/>
+              <w:right w:val="single" w:sz="4" w:space="0" w:color="000001"/>
+              <w:insideH w:val="single" w:sz="4" w:space="0" w:color="000001"/>
+              <w:insideV w:val="single" w:sz="4" w:space="0" w:color="000001"/>
+            </w:tcBorders>
+            <w:shd w:fill="FFFFFF" w:val="clear"/>
+            <w:tcMar>
+              <w:left w:w="-5" w:type="dxa"/>
             </w:tcMar>
           </w:tcPr>
           <w:p>
@@ -4023,18 +3960,18 @@
         </w:tc>
         <w:tc>
           <w:tcPr>
-            <w:tcW w:w="4024" w:type="dxa"/>
-            <w:tcBorders>
-              <w:top w:val="single" w:sz="4" w:space="0" w:color="000001"/>
-              <w:left w:val="single" w:sz="4" w:space="0" w:color="000001"/>
-              <w:bottom w:val="single" w:sz="4" w:space="0" w:color="000001"/>
-              <w:right w:val="single" w:sz="4" w:space="0" w:color="000001"/>
-              <w:insideH w:val="single" w:sz="4" w:space="0" w:color="000001"/>
-              <w:insideV w:val="single" w:sz="4" w:space="0" w:color="000001"/>
-            </w:tcBorders>
-            <w:shd w:fill="FFFFFF" w:val="clear"/>
-            <w:tcMar>
-              <w:left w:w="-2" w:type="dxa"/>
+            <w:tcW w:w="4023" w:type="dxa"/>
+            <w:tcBorders>
+              <w:top w:val="single" w:sz="4" w:space="0" w:color="000001"/>
+              <w:left w:val="single" w:sz="4" w:space="0" w:color="000001"/>
+              <w:bottom w:val="single" w:sz="4" w:space="0" w:color="000001"/>
+              <w:right w:val="single" w:sz="4" w:space="0" w:color="000001"/>
+              <w:insideH w:val="single" w:sz="4" w:space="0" w:color="000001"/>
+              <w:insideV w:val="single" w:sz="4" w:space="0" w:color="000001"/>
+            </w:tcBorders>
+            <w:shd w:fill="FFFFFF" w:val="clear"/>
+            <w:tcMar>
+              <w:left w:w="-5" w:type="dxa"/>
             </w:tcMar>
           </w:tcPr>
           <w:p>
@@ -4056,15 +3993,16 @@
           <w:tcPr>
             <w:tcW w:w="2310" w:type="dxa"/>
             <w:tcBorders>
-              <w:left w:val="single" w:sz="4" w:space="0" w:color="000001"/>
-              <w:bottom w:val="single" w:sz="4" w:space="0" w:color="000001"/>
-              <w:right w:val="single" w:sz="4" w:space="0" w:color="000001"/>
-              <w:insideH w:val="single" w:sz="4" w:space="0" w:color="000001"/>
-              <w:insideV w:val="single" w:sz="4" w:space="0" w:color="000001"/>
-            </w:tcBorders>
-            <w:shd w:fill="FFFFFF" w:val="clear"/>
-            <w:tcMar>
-              <w:left w:w="-2" w:type="dxa"/>
+              <w:top w:val="single" w:sz="4" w:space="0" w:color="000001"/>
+              <w:left w:val="single" w:sz="4" w:space="0" w:color="000001"/>
+              <w:bottom w:val="single" w:sz="4" w:space="0" w:color="000001"/>
+              <w:right w:val="single" w:sz="4" w:space="0" w:color="000001"/>
+              <w:insideH w:val="single" w:sz="4" w:space="0" w:color="000001"/>
+              <w:insideV w:val="single" w:sz="4" w:space="0" w:color="000001"/>
+            </w:tcBorders>
+            <w:shd w:fill="FFFFFF" w:val="clear"/>
+            <w:tcMar>
+              <w:left w:w="-5" w:type="dxa"/>
             </w:tcMar>
           </w:tcPr>
           <w:p>
@@ -4078,29 +4016,24 @@
               <w:rPr>
                 <w:lang w:val="en-US"/>
               </w:rPr>
-              <w:t>G</w:t>
-            </w:r>
-            <w:r>
-              <w:rPr>
-                <w:lang w:val="en-US"/>
-              </w:rPr>
-              <w:t>ENDER</w:t>
-            </w:r>
-          </w:p>
-        </w:tc>
-        <w:tc>
-          <w:tcPr>
-            <w:tcW w:w="1469" w:type="dxa"/>
-            <w:tcBorders>
-              <w:left w:val="single" w:sz="4" w:space="0" w:color="000001"/>
-              <w:bottom w:val="single" w:sz="4" w:space="0" w:color="000001"/>
-              <w:right w:val="single" w:sz="4" w:space="0" w:color="000001"/>
-              <w:insideH w:val="single" w:sz="4" w:space="0" w:color="000001"/>
-              <w:insideV w:val="single" w:sz="4" w:space="0" w:color="000001"/>
-            </w:tcBorders>
-            <w:shd w:fill="FFFFFF" w:val="clear"/>
-            <w:tcMar>
-              <w:left w:w="-2" w:type="dxa"/>
+              <w:t>GENDER</w:t>
+            </w:r>
+          </w:p>
+        </w:tc>
+        <w:tc>
+          <w:tcPr>
+            <w:tcW w:w="1468" w:type="dxa"/>
+            <w:tcBorders>
+              <w:top w:val="single" w:sz="4" w:space="0" w:color="000001"/>
+              <w:left w:val="single" w:sz="4" w:space="0" w:color="000001"/>
+              <w:bottom w:val="single" w:sz="4" w:space="0" w:color="000001"/>
+              <w:right w:val="single" w:sz="4" w:space="0" w:color="000001"/>
+              <w:insideH w:val="single" w:sz="4" w:space="0" w:color="000001"/>
+              <w:insideV w:val="single" w:sz="4" w:space="0" w:color="000001"/>
+            </w:tcBorders>
+            <w:shd w:fill="FFFFFF" w:val="clear"/>
+            <w:tcMar>
+              <w:left w:w="-5" w:type="dxa"/>
             </w:tcMar>
           </w:tcPr>
           <w:p>
@@ -4118,17 +4051,18 @@
         </w:tc>
         <w:tc>
           <w:tcPr>
-            <w:tcW w:w="1441" w:type="dxa"/>
-            <w:tcBorders>
-              <w:left w:val="single" w:sz="4" w:space="0" w:color="000001"/>
-              <w:bottom w:val="single" w:sz="4" w:space="0" w:color="000001"/>
-              <w:right w:val="single" w:sz="4" w:space="0" w:color="000001"/>
-              <w:insideH w:val="single" w:sz="4" w:space="0" w:color="000001"/>
-              <w:insideV w:val="single" w:sz="4" w:space="0" w:color="000001"/>
-            </w:tcBorders>
-            <w:shd w:fill="FFFFFF" w:val="clear"/>
-            <w:tcMar>
-              <w:left w:w="-2" w:type="dxa"/>
+            <w:tcW w:w="1442" w:type="dxa"/>
+            <w:tcBorders>
+              <w:top w:val="single" w:sz="4" w:space="0" w:color="000001"/>
+              <w:left w:val="single" w:sz="4" w:space="0" w:color="000001"/>
+              <w:bottom w:val="single" w:sz="4" w:space="0" w:color="000001"/>
+              <w:right w:val="single" w:sz="4" w:space="0" w:color="000001"/>
+              <w:insideH w:val="single" w:sz="4" w:space="0" w:color="000001"/>
+              <w:insideV w:val="single" w:sz="4" w:space="0" w:color="000001"/>
+            </w:tcBorders>
+            <w:shd w:fill="FFFFFF" w:val="clear"/>
+            <w:tcMar>
+              <w:left w:w="-5" w:type="dxa"/>
             </w:tcMar>
           </w:tcPr>
           <w:p>
@@ -4146,17 +4080,18 @@
         </w:tc>
         <w:tc>
           <w:tcPr>
-            <w:tcW w:w="4024" w:type="dxa"/>
-            <w:tcBorders>
-              <w:left w:val="single" w:sz="4" w:space="0" w:color="000001"/>
-              <w:bottom w:val="single" w:sz="4" w:space="0" w:color="000001"/>
-              <w:right w:val="single" w:sz="4" w:space="0" w:color="000001"/>
-              <w:insideH w:val="single" w:sz="4" w:space="0" w:color="000001"/>
-              <w:insideV w:val="single" w:sz="4" w:space="0" w:color="000001"/>
-            </w:tcBorders>
-            <w:shd w:fill="FFFFFF" w:val="clear"/>
-            <w:tcMar>
-              <w:left w:w="-2" w:type="dxa"/>
+            <w:tcW w:w="4023" w:type="dxa"/>
+            <w:tcBorders>
+              <w:top w:val="single" w:sz="4" w:space="0" w:color="000001"/>
+              <w:left w:val="single" w:sz="4" w:space="0" w:color="000001"/>
+              <w:bottom w:val="single" w:sz="4" w:space="0" w:color="000001"/>
+              <w:right w:val="single" w:sz="4" w:space="0" w:color="000001"/>
+              <w:insideH w:val="single" w:sz="4" w:space="0" w:color="000001"/>
+              <w:insideV w:val="single" w:sz="4" w:space="0" w:color="000001"/>
+            </w:tcBorders>
+            <w:shd w:fill="FFFFFF" w:val="clear"/>
+            <w:tcMar>
+              <w:left w:w="-5" w:type="dxa"/>
             </w:tcMar>
           </w:tcPr>
           <w:p>
@@ -4178,15 +4113,16 @@
           <w:tcPr>
             <w:tcW w:w="2310" w:type="dxa"/>
             <w:tcBorders>
-              <w:left w:val="single" w:sz="4" w:space="0" w:color="000001"/>
-              <w:bottom w:val="single" w:sz="4" w:space="0" w:color="000001"/>
-              <w:right w:val="single" w:sz="4" w:space="0" w:color="000001"/>
-              <w:insideH w:val="single" w:sz="4" w:space="0" w:color="000001"/>
-              <w:insideV w:val="single" w:sz="4" w:space="0" w:color="000001"/>
-            </w:tcBorders>
-            <w:shd w:fill="FFFFFF" w:val="clear"/>
-            <w:tcMar>
-              <w:left w:w="-2" w:type="dxa"/>
+              <w:top w:val="single" w:sz="4" w:space="0" w:color="000001"/>
+              <w:left w:val="single" w:sz="4" w:space="0" w:color="000001"/>
+              <w:bottom w:val="single" w:sz="4" w:space="0" w:color="000001"/>
+              <w:right w:val="single" w:sz="4" w:space="0" w:color="000001"/>
+              <w:insideH w:val="single" w:sz="4" w:space="0" w:color="000001"/>
+              <w:insideV w:val="single" w:sz="4" w:space="0" w:color="000001"/>
+            </w:tcBorders>
+            <w:shd w:fill="FFFFFF" w:val="clear"/>
+            <w:tcMar>
+              <w:left w:w="-5" w:type="dxa"/>
             </w:tcMar>
           </w:tcPr>
           <w:p>
@@ -4204,17 +4140,18 @@
         </w:tc>
         <w:tc>
           <w:tcPr>
-            <w:tcW w:w="1469" w:type="dxa"/>
-            <w:tcBorders>
-              <w:left w:val="single" w:sz="4" w:space="0" w:color="000001"/>
-              <w:bottom w:val="single" w:sz="4" w:space="0" w:color="000001"/>
-              <w:right w:val="single" w:sz="4" w:space="0" w:color="000001"/>
-              <w:insideH w:val="single" w:sz="4" w:space="0" w:color="000001"/>
-              <w:insideV w:val="single" w:sz="4" w:space="0" w:color="000001"/>
-            </w:tcBorders>
-            <w:shd w:fill="FFFFFF" w:val="clear"/>
-            <w:tcMar>
-              <w:left w:w="-2" w:type="dxa"/>
+            <w:tcW w:w="1468" w:type="dxa"/>
+            <w:tcBorders>
+              <w:top w:val="single" w:sz="4" w:space="0" w:color="000001"/>
+              <w:left w:val="single" w:sz="4" w:space="0" w:color="000001"/>
+              <w:bottom w:val="single" w:sz="4" w:space="0" w:color="000001"/>
+              <w:right w:val="single" w:sz="4" w:space="0" w:color="000001"/>
+              <w:insideH w:val="single" w:sz="4" w:space="0" w:color="000001"/>
+              <w:insideV w:val="single" w:sz="4" w:space="0" w:color="000001"/>
+            </w:tcBorders>
+            <w:shd w:fill="FFFFFF" w:val="clear"/>
+            <w:tcMar>
+              <w:left w:w="-5" w:type="dxa"/>
             </w:tcMar>
           </w:tcPr>
           <w:p>
@@ -4232,17 +4169,18 @@
         </w:tc>
         <w:tc>
           <w:tcPr>
-            <w:tcW w:w="1441" w:type="dxa"/>
-            <w:tcBorders>
-              <w:left w:val="single" w:sz="4" w:space="0" w:color="000001"/>
-              <w:bottom w:val="single" w:sz="4" w:space="0" w:color="000001"/>
-              <w:right w:val="single" w:sz="4" w:space="0" w:color="000001"/>
-              <w:insideH w:val="single" w:sz="4" w:space="0" w:color="000001"/>
-              <w:insideV w:val="single" w:sz="4" w:space="0" w:color="000001"/>
-            </w:tcBorders>
-            <w:shd w:fill="FFFFFF" w:val="clear"/>
-            <w:tcMar>
-              <w:left w:w="-2" w:type="dxa"/>
+            <w:tcW w:w="1442" w:type="dxa"/>
+            <w:tcBorders>
+              <w:top w:val="single" w:sz="4" w:space="0" w:color="000001"/>
+              <w:left w:val="single" w:sz="4" w:space="0" w:color="000001"/>
+              <w:bottom w:val="single" w:sz="4" w:space="0" w:color="000001"/>
+              <w:right w:val="single" w:sz="4" w:space="0" w:color="000001"/>
+              <w:insideH w:val="single" w:sz="4" w:space="0" w:color="000001"/>
+              <w:insideV w:val="single" w:sz="4" w:space="0" w:color="000001"/>
+            </w:tcBorders>
+            <w:shd w:fill="FFFFFF" w:val="clear"/>
+            <w:tcMar>
+              <w:left w:w="-5" w:type="dxa"/>
             </w:tcMar>
           </w:tcPr>
           <w:p>
@@ -4260,17 +4198,18 @@
         </w:tc>
         <w:tc>
           <w:tcPr>
-            <w:tcW w:w="4024" w:type="dxa"/>
-            <w:tcBorders>
-              <w:left w:val="single" w:sz="4" w:space="0" w:color="000001"/>
-              <w:bottom w:val="single" w:sz="4" w:space="0" w:color="000001"/>
-              <w:right w:val="single" w:sz="4" w:space="0" w:color="000001"/>
-              <w:insideH w:val="single" w:sz="4" w:space="0" w:color="000001"/>
-              <w:insideV w:val="single" w:sz="4" w:space="0" w:color="000001"/>
-            </w:tcBorders>
-            <w:shd w:fill="FFFFFF" w:val="clear"/>
-            <w:tcMar>
-              <w:left w:w="-2" w:type="dxa"/>
+            <w:tcW w:w="4023" w:type="dxa"/>
+            <w:tcBorders>
+              <w:top w:val="single" w:sz="4" w:space="0" w:color="000001"/>
+              <w:left w:val="single" w:sz="4" w:space="0" w:color="000001"/>
+              <w:bottom w:val="single" w:sz="4" w:space="0" w:color="000001"/>
+              <w:right w:val="single" w:sz="4" w:space="0" w:color="000001"/>
+              <w:insideH w:val="single" w:sz="4" w:space="0" w:color="000001"/>
+              <w:insideV w:val="single" w:sz="4" w:space="0" w:color="000001"/>
+            </w:tcBorders>
+            <w:shd w:fill="FFFFFF" w:val="clear"/>
+            <w:tcMar>
+              <w:left w:w="-5" w:type="dxa"/>
             </w:tcMar>
           </w:tcPr>
           <w:p>
@@ -4301,7 +4240,7 @@
             </w:tcBorders>
             <w:shd w:fill="FFFFFF" w:val="clear"/>
             <w:tcMar>
-              <w:left w:w="-2" w:type="dxa"/>
+              <w:left w:w="-5" w:type="dxa"/>
             </w:tcMar>
           </w:tcPr>
           <w:p>
@@ -4315,36 +4254,24 @@
               <w:rPr>
                 <w:lang w:val="en-US"/>
               </w:rPr>
-              <w:t>CREAT</w:t>
-            </w:r>
-            <w:r>
-              <w:rPr>
-                <w:lang w:val="en-US"/>
-              </w:rPr>
-              <w:t>E</w:t>
-            </w:r>
-            <w:r>
-              <w:rPr>
-                <w:lang w:val="en-US"/>
-              </w:rPr>
-              <w:t>_DTM</w:t>
-            </w:r>
-          </w:p>
-        </w:tc>
-        <w:tc>
-          <w:tcPr>
-            <w:tcW w:w="1469" w:type="dxa"/>
-            <w:tcBorders>
-              <w:top w:val="single" w:sz="4" w:space="0" w:color="000001"/>
-              <w:left w:val="single" w:sz="4" w:space="0" w:color="000001"/>
-              <w:bottom w:val="single" w:sz="4" w:space="0" w:color="000001"/>
-              <w:right w:val="single" w:sz="4" w:space="0" w:color="000001"/>
-              <w:insideH w:val="single" w:sz="4" w:space="0" w:color="000001"/>
-              <w:insideV w:val="single" w:sz="4" w:space="0" w:color="000001"/>
-            </w:tcBorders>
-            <w:shd w:fill="FFFFFF" w:val="clear"/>
-            <w:tcMar>
-              <w:left w:w="-2" w:type="dxa"/>
+              <w:t>CREATE_DTM</w:t>
+            </w:r>
+          </w:p>
+        </w:tc>
+        <w:tc>
+          <w:tcPr>
+            <w:tcW w:w="1468" w:type="dxa"/>
+            <w:tcBorders>
+              <w:top w:val="single" w:sz="4" w:space="0" w:color="000001"/>
+              <w:left w:val="single" w:sz="4" w:space="0" w:color="000001"/>
+              <w:bottom w:val="single" w:sz="4" w:space="0" w:color="000001"/>
+              <w:right w:val="single" w:sz="4" w:space="0" w:color="000001"/>
+              <w:insideH w:val="single" w:sz="4" w:space="0" w:color="000001"/>
+              <w:insideV w:val="single" w:sz="4" w:space="0" w:color="000001"/>
+            </w:tcBorders>
+            <w:shd w:fill="FFFFFF" w:val="clear"/>
+            <w:tcMar>
+              <w:left w:w="-5" w:type="dxa"/>
             </w:tcMar>
           </w:tcPr>
           <w:p>
@@ -4366,18 +4293,18 @@
         </w:tc>
         <w:tc>
           <w:tcPr>
-            <w:tcW w:w="1441" w:type="dxa"/>
-            <w:tcBorders>
-              <w:top w:val="single" w:sz="4" w:space="0" w:color="000001"/>
-              <w:left w:val="single" w:sz="4" w:space="0" w:color="000001"/>
-              <w:bottom w:val="single" w:sz="4" w:space="0" w:color="000001"/>
-              <w:right w:val="single" w:sz="4" w:space="0" w:color="000001"/>
-              <w:insideH w:val="single" w:sz="4" w:space="0" w:color="000001"/>
-              <w:insideV w:val="single" w:sz="4" w:space="0" w:color="000001"/>
-            </w:tcBorders>
-            <w:shd w:fill="FFFFFF" w:val="clear"/>
-            <w:tcMar>
-              <w:left w:w="-2" w:type="dxa"/>
+            <w:tcW w:w="1442" w:type="dxa"/>
+            <w:tcBorders>
+              <w:top w:val="single" w:sz="4" w:space="0" w:color="000001"/>
+              <w:left w:val="single" w:sz="4" w:space="0" w:color="000001"/>
+              <w:bottom w:val="single" w:sz="4" w:space="0" w:color="000001"/>
+              <w:right w:val="single" w:sz="4" w:space="0" w:color="000001"/>
+              <w:insideH w:val="single" w:sz="4" w:space="0" w:color="000001"/>
+              <w:insideV w:val="single" w:sz="4" w:space="0" w:color="000001"/>
+            </w:tcBorders>
+            <w:shd w:fill="FFFFFF" w:val="clear"/>
+            <w:tcMar>
+              <w:left w:w="-5" w:type="dxa"/>
             </w:tcMar>
           </w:tcPr>
           <w:p>
@@ -4399,18 +4326,18 @@
         </w:tc>
         <w:tc>
           <w:tcPr>
-            <w:tcW w:w="4024" w:type="dxa"/>
-            <w:tcBorders>
-              <w:top w:val="single" w:sz="4" w:space="0" w:color="000001"/>
-              <w:left w:val="single" w:sz="4" w:space="0" w:color="000001"/>
-              <w:bottom w:val="single" w:sz="4" w:space="0" w:color="000001"/>
-              <w:right w:val="single" w:sz="4" w:space="0" w:color="000001"/>
-              <w:insideH w:val="single" w:sz="4" w:space="0" w:color="000001"/>
-              <w:insideV w:val="single" w:sz="4" w:space="0" w:color="000001"/>
-            </w:tcBorders>
-            <w:shd w:fill="FFFFFF" w:val="clear"/>
-            <w:tcMar>
-              <w:left w:w="-2" w:type="dxa"/>
+            <w:tcW w:w="4023" w:type="dxa"/>
+            <w:tcBorders>
+              <w:top w:val="single" w:sz="4" w:space="0" w:color="000001"/>
+              <w:left w:val="single" w:sz="4" w:space="0" w:color="000001"/>
+              <w:bottom w:val="single" w:sz="4" w:space="0" w:color="000001"/>
+              <w:right w:val="single" w:sz="4" w:space="0" w:color="000001"/>
+              <w:insideH w:val="single" w:sz="4" w:space="0" w:color="000001"/>
+              <w:insideV w:val="single" w:sz="4" w:space="0" w:color="000001"/>
+            </w:tcBorders>
+            <w:shd w:fill="FFFFFF" w:val="clear"/>
+            <w:tcMar>
+              <w:left w:w="-5" w:type="dxa"/>
             </w:tcMar>
           </w:tcPr>
           <w:p>
@@ -4445,7 +4372,7 @@
             </w:tcBorders>
             <w:shd w:fill="FFFFFF" w:val="clear"/>
             <w:tcMar>
-              <w:left w:w="-2" w:type="dxa"/>
+              <w:left w:w="-5" w:type="dxa"/>
             </w:tcMar>
           </w:tcPr>
           <w:p>
@@ -4467,18 +4394,18 @@
         </w:tc>
         <w:tc>
           <w:tcPr>
-            <w:tcW w:w="1469" w:type="dxa"/>
-            <w:tcBorders>
-              <w:top w:val="single" w:sz="4" w:space="0" w:color="000001"/>
-              <w:left w:val="single" w:sz="4" w:space="0" w:color="000001"/>
-              <w:bottom w:val="single" w:sz="4" w:space="0" w:color="000001"/>
-              <w:right w:val="single" w:sz="4" w:space="0" w:color="000001"/>
-              <w:insideH w:val="single" w:sz="4" w:space="0" w:color="000001"/>
-              <w:insideV w:val="single" w:sz="4" w:space="0" w:color="000001"/>
-            </w:tcBorders>
-            <w:shd w:fill="FFFFFF" w:val="clear"/>
-            <w:tcMar>
-              <w:left w:w="-2" w:type="dxa"/>
+            <w:tcW w:w="1468" w:type="dxa"/>
+            <w:tcBorders>
+              <w:top w:val="single" w:sz="4" w:space="0" w:color="000001"/>
+              <w:left w:val="single" w:sz="4" w:space="0" w:color="000001"/>
+              <w:bottom w:val="single" w:sz="4" w:space="0" w:color="000001"/>
+              <w:right w:val="single" w:sz="4" w:space="0" w:color="000001"/>
+              <w:insideH w:val="single" w:sz="4" w:space="0" w:color="000001"/>
+              <w:insideV w:val="single" w:sz="4" w:space="0" w:color="000001"/>
+            </w:tcBorders>
+            <w:shd w:fill="FFFFFF" w:val="clear"/>
+            <w:tcMar>
+              <w:left w:w="-5" w:type="dxa"/>
             </w:tcMar>
           </w:tcPr>
           <w:p>
@@ -4500,18 +4427,18 @@
         </w:tc>
         <w:tc>
           <w:tcPr>
-            <w:tcW w:w="1441" w:type="dxa"/>
-            <w:tcBorders>
-              <w:top w:val="single" w:sz="4" w:space="0" w:color="000001"/>
-              <w:left w:val="single" w:sz="4" w:space="0" w:color="000001"/>
-              <w:bottom w:val="single" w:sz="4" w:space="0" w:color="000001"/>
-              <w:right w:val="single" w:sz="4" w:space="0" w:color="000001"/>
-              <w:insideH w:val="single" w:sz="4" w:space="0" w:color="000001"/>
-              <w:insideV w:val="single" w:sz="4" w:space="0" w:color="000001"/>
-            </w:tcBorders>
-            <w:shd w:fill="FFFFFF" w:val="clear"/>
-            <w:tcMar>
-              <w:left w:w="-2" w:type="dxa"/>
+            <w:tcW w:w="1442" w:type="dxa"/>
+            <w:tcBorders>
+              <w:top w:val="single" w:sz="4" w:space="0" w:color="000001"/>
+              <w:left w:val="single" w:sz="4" w:space="0" w:color="000001"/>
+              <w:bottom w:val="single" w:sz="4" w:space="0" w:color="000001"/>
+              <w:right w:val="single" w:sz="4" w:space="0" w:color="000001"/>
+              <w:insideH w:val="single" w:sz="4" w:space="0" w:color="000001"/>
+              <w:insideV w:val="single" w:sz="4" w:space="0" w:color="000001"/>
+            </w:tcBorders>
+            <w:shd w:fill="FFFFFF" w:val="clear"/>
+            <w:tcMar>
+              <w:left w:w="-5" w:type="dxa"/>
             </w:tcMar>
           </w:tcPr>
           <w:p>
@@ -4533,18 +4460,18 @@
         </w:tc>
         <w:tc>
           <w:tcPr>
-            <w:tcW w:w="4024" w:type="dxa"/>
-            <w:tcBorders>
-              <w:top w:val="single" w:sz="4" w:space="0" w:color="000001"/>
-              <w:left w:val="single" w:sz="4" w:space="0" w:color="000001"/>
-              <w:bottom w:val="single" w:sz="4" w:space="0" w:color="000001"/>
-              <w:right w:val="single" w:sz="4" w:space="0" w:color="000001"/>
-              <w:insideH w:val="single" w:sz="4" w:space="0" w:color="000001"/>
-              <w:insideV w:val="single" w:sz="4" w:space="0" w:color="000001"/>
-            </w:tcBorders>
-            <w:shd w:fill="FFFFFF" w:val="clear"/>
-            <w:tcMar>
-              <w:left w:w="-2" w:type="dxa"/>
+            <w:tcW w:w="4023" w:type="dxa"/>
+            <w:tcBorders>
+              <w:top w:val="single" w:sz="4" w:space="0" w:color="000001"/>
+              <w:left w:val="single" w:sz="4" w:space="0" w:color="000001"/>
+              <w:bottom w:val="single" w:sz="4" w:space="0" w:color="000001"/>
+              <w:right w:val="single" w:sz="4" w:space="0" w:color="000001"/>
+              <w:insideH w:val="single" w:sz="4" w:space="0" w:color="000001"/>
+              <w:insideV w:val="single" w:sz="4" w:space="0" w:color="000001"/>
+            </w:tcBorders>
+            <w:shd w:fill="FFFFFF" w:val="clear"/>
+            <w:tcMar>
+              <w:left w:w="-5" w:type="dxa"/>
             </w:tcMar>
           </w:tcPr>
           <w:p>
@@ -4606,7 +4533,7 @@
       <w:tblPr>
         <w:tblW w:w="9244" w:type="dxa"/>
         <w:jc w:val="left"/>
-        <w:tblInd w:w="-110" w:type="dxa"/>
+        <w:tblInd w:w="-115" w:type="dxa"/>
         <w:tblBorders>
           <w:top w:val="single" w:sz="4" w:space="0" w:color="000001"/>
           <w:left w:val="single" w:sz="4" w:space="0" w:color="000001"/>
@@ -4617,16 +4544,16 @@
         </w:tblBorders>
         <w:tblCellMar>
           <w:top w:w="0" w:type="dxa"/>
-          <w:left w:w="-2" w:type="dxa"/>
+          <w:left w:w="-5" w:type="dxa"/>
           <w:bottom w:w="0" w:type="dxa"/>
           <w:right w:w="108" w:type="dxa"/>
         </w:tblCellMar>
       </w:tblPr>
       <w:tblGrid>
         <w:gridCol w:w="2310"/>
-        <w:gridCol w:w="1469"/>
-        <w:gridCol w:w="1441"/>
-        <w:gridCol w:w="4024"/>
+        <w:gridCol w:w="1468"/>
+        <w:gridCol w:w="1442"/>
+        <w:gridCol w:w="4023"/>
       </w:tblGrid>
       <w:tr>
         <w:trPr/>
@@ -4643,7 +4570,7 @@
             </w:tcBorders>
             <w:shd w:fill="FFFFFF" w:val="clear"/>
             <w:tcMar>
-              <w:left w:w="-2" w:type="dxa"/>
+              <w:left w:w="-5" w:type="dxa"/>
             </w:tcMar>
           </w:tcPr>
           <w:p>
@@ -4668,18 +4595,18 @@
         </w:tc>
         <w:tc>
           <w:tcPr>
-            <w:tcW w:w="1469" w:type="dxa"/>
-            <w:tcBorders>
-              <w:top w:val="single" w:sz="4" w:space="0" w:color="000001"/>
-              <w:left w:val="single" w:sz="4" w:space="0" w:color="000001"/>
-              <w:bottom w:val="single" w:sz="4" w:space="0" w:color="000001"/>
-              <w:right w:val="single" w:sz="4" w:space="0" w:color="000001"/>
-              <w:insideH w:val="single" w:sz="4" w:space="0" w:color="000001"/>
-              <w:insideV w:val="single" w:sz="4" w:space="0" w:color="000001"/>
-            </w:tcBorders>
-            <w:shd w:fill="FFFFFF" w:val="clear"/>
-            <w:tcMar>
-              <w:left w:w="-2" w:type="dxa"/>
+            <w:tcW w:w="1468" w:type="dxa"/>
+            <w:tcBorders>
+              <w:top w:val="single" w:sz="4" w:space="0" w:color="000001"/>
+              <w:left w:val="single" w:sz="4" w:space="0" w:color="000001"/>
+              <w:bottom w:val="single" w:sz="4" w:space="0" w:color="000001"/>
+              <w:right w:val="single" w:sz="4" w:space="0" w:color="000001"/>
+              <w:insideH w:val="single" w:sz="4" w:space="0" w:color="000001"/>
+              <w:insideV w:val="single" w:sz="4" w:space="0" w:color="000001"/>
+            </w:tcBorders>
+            <w:shd w:fill="FFFFFF" w:val="clear"/>
+            <w:tcMar>
+              <w:left w:w="-5" w:type="dxa"/>
             </w:tcMar>
           </w:tcPr>
           <w:p>
@@ -4704,18 +4631,18 @@
         </w:tc>
         <w:tc>
           <w:tcPr>
-            <w:tcW w:w="1441" w:type="dxa"/>
-            <w:tcBorders>
-              <w:top w:val="single" w:sz="4" w:space="0" w:color="000001"/>
-              <w:left w:val="single" w:sz="4" w:space="0" w:color="000001"/>
-              <w:bottom w:val="single" w:sz="4" w:space="0" w:color="000001"/>
-              <w:right w:val="single" w:sz="4" w:space="0" w:color="000001"/>
-              <w:insideH w:val="single" w:sz="4" w:space="0" w:color="000001"/>
-              <w:insideV w:val="single" w:sz="4" w:space="0" w:color="000001"/>
-            </w:tcBorders>
-            <w:shd w:fill="FFFFFF" w:val="clear"/>
-            <w:tcMar>
-              <w:left w:w="-2" w:type="dxa"/>
+            <w:tcW w:w="1442" w:type="dxa"/>
+            <w:tcBorders>
+              <w:top w:val="single" w:sz="4" w:space="0" w:color="000001"/>
+              <w:left w:val="single" w:sz="4" w:space="0" w:color="000001"/>
+              <w:bottom w:val="single" w:sz="4" w:space="0" w:color="000001"/>
+              <w:right w:val="single" w:sz="4" w:space="0" w:color="000001"/>
+              <w:insideH w:val="single" w:sz="4" w:space="0" w:color="000001"/>
+              <w:insideV w:val="single" w:sz="4" w:space="0" w:color="000001"/>
+            </w:tcBorders>
+            <w:shd w:fill="FFFFFF" w:val="clear"/>
+            <w:tcMar>
+              <w:left w:w="-5" w:type="dxa"/>
             </w:tcMar>
           </w:tcPr>
           <w:p>
@@ -4740,18 +4667,18 @@
         </w:tc>
         <w:tc>
           <w:tcPr>
-            <w:tcW w:w="4024" w:type="dxa"/>
-            <w:tcBorders>
-              <w:top w:val="single" w:sz="4" w:space="0" w:color="000001"/>
-              <w:left w:val="single" w:sz="4" w:space="0" w:color="000001"/>
-              <w:bottom w:val="single" w:sz="4" w:space="0" w:color="000001"/>
-              <w:right w:val="single" w:sz="4" w:space="0" w:color="000001"/>
-              <w:insideH w:val="single" w:sz="4" w:space="0" w:color="000001"/>
-              <w:insideV w:val="single" w:sz="4" w:space="0" w:color="000001"/>
-            </w:tcBorders>
-            <w:shd w:fill="FFFFFF" w:val="clear"/>
-            <w:tcMar>
-              <w:left w:w="-2" w:type="dxa"/>
+            <w:tcW w:w="4023" w:type="dxa"/>
+            <w:tcBorders>
+              <w:top w:val="single" w:sz="4" w:space="0" w:color="000001"/>
+              <w:left w:val="single" w:sz="4" w:space="0" w:color="000001"/>
+              <w:bottom w:val="single" w:sz="4" w:space="0" w:color="000001"/>
+              <w:right w:val="single" w:sz="4" w:space="0" w:color="000001"/>
+              <w:insideH w:val="single" w:sz="4" w:space="0" w:color="000001"/>
+              <w:insideV w:val="single" w:sz="4" w:space="0" w:color="000001"/>
+            </w:tcBorders>
+            <w:shd w:fill="FFFFFF" w:val="clear"/>
+            <w:tcMar>
+              <w:left w:w="-5" w:type="dxa"/>
             </w:tcMar>
           </w:tcPr>
           <w:p>
@@ -4790,7 +4717,7 @@
             </w:tcBorders>
             <w:shd w:fill="FFFFFF" w:val="clear"/>
             <w:tcMar>
-              <w:left w:w="-2" w:type="dxa"/>
+              <w:left w:w="-5" w:type="dxa"/>
             </w:tcMar>
           </w:tcPr>
           <w:p>
@@ -4804,30 +4731,24 @@
               <w:rPr>
                 <w:lang w:val="en-US"/>
               </w:rPr>
-              <w:t>USER</w:t>
-            </w:r>
-            <w:r>
-              <w:rPr>
-                <w:lang w:val="en-US"/>
-              </w:rPr>
-              <w:t>_ID</w:t>
-            </w:r>
-          </w:p>
-        </w:tc>
-        <w:tc>
-          <w:tcPr>
-            <w:tcW w:w="1469" w:type="dxa"/>
-            <w:tcBorders>
-              <w:top w:val="single" w:sz="4" w:space="0" w:color="000001"/>
-              <w:left w:val="single" w:sz="4" w:space="0" w:color="000001"/>
-              <w:bottom w:val="single" w:sz="4" w:space="0" w:color="000001"/>
-              <w:right w:val="single" w:sz="4" w:space="0" w:color="000001"/>
-              <w:insideH w:val="single" w:sz="4" w:space="0" w:color="000001"/>
-              <w:insideV w:val="single" w:sz="4" w:space="0" w:color="000001"/>
-            </w:tcBorders>
-            <w:shd w:fill="FFFFFF" w:val="clear"/>
-            <w:tcMar>
-              <w:left w:w="-2" w:type="dxa"/>
+              <w:t>USER_ID</w:t>
+            </w:r>
+          </w:p>
+        </w:tc>
+        <w:tc>
+          <w:tcPr>
+            <w:tcW w:w="1468" w:type="dxa"/>
+            <w:tcBorders>
+              <w:top w:val="single" w:sz="4" w:space="0" w:color="000001"/>
+              <w:left w:val="single" w:sz="4" w:space="0" w:color="000001"/>
+              <w:bottom w:val="single" w:sz="4" w:space="0" w:color="000001"/>
+              <w:right w:val="single" w:sz="4" w:space="0" w:color="000001"/>
+              <w:insideH w:val="single" w:sz="4" w:space="0" w:color="000001"/>
+              <w:insideV w:val="single" w:sz="4" w:space="0" w:color="000001"/>
+            </w:tcBorders>
+            <w:shd w:fill="FFFFFF" w:val="clear"/>
+            <w:tcMar>
+              <w:left w:w="-5" w:type="dxa"/>
             </w:tcMar>
           </w:tcPr>
           <w:p>
@@ -4849,18 +4770,18 @@
         </w:tc>
         <w:tc>
           <w:tcPr>
-            <w:tcW w:w="1441" w:type="dxa"/>
-            <w:tcBorders>
-              <w:top w:val="single" w:sz="4" w:space="0" w:color="000001"/>
-              <w:left w:val="single" w:sz="4" w:space="0" w:color="000001"/>
-              <w:bottom w:val="single" w:sz="4" w:space="0" w:color="000001"/>
-              <w:right w:val="single" w:sz="4" w:space="0" w:color="000001"/>
-              <w:insideH w:val="single" w:sz="4" w:space="0" w:color="000001"/>
-              <w:insideV w:val="single" w:sz="4" w:space="0" w:color="000001"/>
-            </w:tcBorders>
-            <w:shd w:fill="FFFFFF" w:val="clear"/>
-            <w:tcMar>
-              <w:left w:w="-2" w:type="dxa"/>
+            <w:tcW w:w="1442" w:type="dxa"/>
+            <w:tcBorders>
+              <w:top w:val="single" w:sz="4" w:space="0" w:color="000001"/>
+              <w:left w:val="single" w:sz="4" w:space="0" w:color="000001"/>
+              <w:bottom w:val="single" w:sz="4" w:space="0" w:color="000001"/>
+              <w:right w:val="single" w:sz="4" w:space="0" w:color="000001"/>
+              <w:insideH w:val="single" w:sz="4" w:space="0" w:color="000001"/>
+              <w:insideV w:val="single" w:sz="4" w:space="0" w:color="000001"/>
+            </w:tcBorders>
+            <w:shd w:fill="FFFFFF" w:val="clear"/>
+            <w:tcMar>
+              <w:left w:w="-5" w:type="dxa"/>
             </w:tcMar>
           </w:tcPr>
           <w:p>
@@ -4882,18 +4803,18 @@
         </w:tc>
         <w:tc>
           <w:tcPr>
-            <w:tcW w:w="4024" w:type="dxa"/>
-            <w:tcBorders>
-              <w:top w:val="single" w:sz="4" w:space="0" w:color="000001"/>
-              <w:left w:val="single" w:sz="4" w:space="0" w:color="000001"/>
-              <w:bottom w:val="single" w:sz="4" w:space="0" w:color="000001"/>
-              <w:right w:val="single" w:sz="4" w:space="0" w:color="000001"/>
-              <w:insideH w:val="single" w:sz="4" w:space="0" w:color="000001"/>
-              <w:insideV w:val="single" w:sz="4" w:space="0" w:color="000001"/>
-            </w:tcBorders>
-            <w:shd w:fill="FFFFFF" w:val="clear"/>
-            <w:tcMar>
-              <w:left w:w="-2" w:type="dxa"/>
+            <w:tcW w:w="4023" w:type="dxa"/>
+            <w:tcBorders>
+              <w:top w:val="single" w:sz="4" w:space="0" w:color="000001"/>
+              <w:left w:val="single" w:sz="4" w:space="0" w:color="000001"/>
+              <w:bottom w:val="single" w:sz="4" w:space="0" w:color="000001"/>
+              <w:right w:val="single" w:sz="4" w:space="0" w:color="000001"/>
+              <w:insideH w:val="single" w:sz="4" w:space="0" w:color="000001"/>
+              <w:insideV w:val="single" w:sz="4" w:space="0" w:color="000001"/>
+            </w:tcBorders>
+            <w:shd w:fill="FFFFFF" w:val="clear"/>
+            <w:tcMar>
+              <w:left w:w="-5" w:type="dxa"/>
             </w:tcMar>
           </w:tcPr>
           <w:p>
@@ -4928,7 +4849,7 @@
             </w:tcBorders>
             <w:shd w:fill="FFFFFF" w:val="clear"/>
             <w:tcMar>
-              <w:left w:w="-2" w:type="dxa"/>
+              <w:left w:w="-5" w:type="dxa"/>
             </w:tcMar>
           </w:tcPr>
           <w:p>
@@ -4942,30 +4863,24 @@
               <w:rPr>
                 <w:lang w:val="en-US"/>
               </w:rPr>
-              <w:t>BOOK</w:t>
-            </w:r>
-            <w:r>
-              <w:rPr>
-                <w:lang w:val="en-US"/>
-              </w:rPr>
-              <w:t>_ID</w:t>
-            </w:r>
-          </w:p>
-        </w:tc>
-        <w:tc>
-          <w:tcPr>
-            <w:tcW w:w="1469" w:type="dxa"/>
-            <w:tcBorders>
-              <w:top w:val="single" w:sz="4" w:space="0" w:color="000001"/>
-              <w:left w:val="single" w:sz="4" w:space="0" w:color="000001"/>
-              <w:bottom w:val="single" w:sz="4" w:space="0" w:color="000001"/>
-              <w:right w:val="single" w:sz="4" w:space="0" w:color="000001"/>
-              <w:insideH w:val="single" w:sz="4" w:space="0" w:color="000001"/>
-              <w:insideV w:val="single" w:sz="4" w:space="0" w:color="000001"/>
-            </w:tcBorders>
-            <w:shd w:fill="FFFFFF" w:val="clear"/>
-            <w:tcMar>
-              <w:left w:w="-2" w:type="dxa"/>
+              <w:t>BOOK_ID</w:t>
+            </w:r>
+          </w:p>
+        </w:tc>
+        <w:tc>
+          <w:tcPr>
+            <w:tcW w:w="1468" w:type="dxa"/>
+            <w:tcBorders>
+              <w:top w:val="single" w:sz="4" w:space="0" w:color="000001"/>
+              <w:left w:val="single" w:sz="4" w:space="0" w:color="000001"/>
+              <w:bottom w:val="single" w:sz="4" w:space="0" w:color="000001"/>
+              <w:right w:val="single" w:sz="4" w:space="0" w:color="000001"/>
+              <w:insideH w:val="single" w:sz="4" w:space="0" w:color="000001"/>
+              <w:insideV w:val="single" w:sz="4" w:space="0" w:color="000001"/>
+            </w:tcBorders>
+            <w:shd w:fill="FFFFFF" w:val="clear"/>
+            <w:tcMar>
+              <w:left w:w="-5" w:type="dxa"/>
             </w:tcMar>
           </w:tcPr>
           <w:p>
@@ -4987,18 +4902,18 @@
         </w:tc>
         <w:tc>
           <w:tcPr>
-            <w:tcW w:w="1441" w:type="dxa"/>
-            <w:tcBorders>
-              <w:top w:val="single" w:sz="4" w:space="0" w:color="000001"/>
-              <w:left w:val="single" w:sz="4" w:space="0" w:color="000001"/>
-              <w:bottom w:val="single" w:sz="4" w:space="0" w:color="000001"/>
-              <w:right w:val="single" w:sz="4" w:space="0" w:color="000001"/>
-              <w:insideH w:val="single" w:sz="4" w:space="0" w:color="000001"/>
-              <w:insideV w:val="single" w:sz="4" w:space="0" w:color="000001"/>
-            </w:tcBorders>
-            <w:shd w:fill="FFFFFF" w:val="clear"/>
-            <w:tcMar>
-              <w:left w:w="-2" w:type="dxa"/>
+            <w:tcW w:w="1442" w:type="dxa"/>
+            <w:tcBorders>
+              <w:top w:val="single" w:sz="4" w:space="0" w:color="000001"/>
+              <w:left w:val="single" w:sz="4" w:space="0" w:color="000001"/>
+              <w:bottom w:val="single" w:sz="4" w:space="0" w:color="000001"/>
+              <w:right w:val="single" w:sz="4" w:space="0" w:color="000001"/>
+              <w:insideH w:val="single" w:sz="4" w:space="0" w:color="000001"/>
+              <w:insideV w:val="single" w:sz="4" w:space="0" w:color="000001"/>
+            </w:tcBorders>
+            <w:shd w:fill="FFFFFF" w:val="clear"/>
+            <w:tcMar>
+              <w:left w:w="-5" w:type="dxa"/>
             </w:tcMar>
           </w:tcPr>
           <w:p>
@@ -5020,18 +4935,18 @@
         </w:tc>
         <w:tc>
           <w:tcPr>
-            <w:tcW w:w="4024" w:type="dxa"/>
-            <w:tcBorders>
-              <w:top w:val="single" w:sz="4" w:space="0" w:color="000001"/>
-              <w:left w:val="single" w:sz="4" w:space="0" w:color="000001"/>
-              <w:bottom w:val="single" w:sz="4" w:space="0" w:color="000001"/>
-              <w:right w:val="single" w:sz="4" w:space="0" w:color="000001"/>
-              <w:insideH w:val="single" w:sz="4" w:space="0" w:color="000001"/>
-              <w:insideV w:val="single" w:sz="4" w:space="0" w:color="000001"/>
-            </w:tcBorders>
-            <w:shd w:fill="FFFFFF" w:val="clear"/>
-            <w:tcMar>
-              <w:left w:w="-2" w:type="dxa"/>
+            <w:tcW w:w="4023" w:type="dxa"/>
+            <w:tcBorders>
+              <w:top w:val="single" w:sz="4" w:space="0" w:color="000001"/>
+              <w:left w:val="single" w:sz="4" w:space="0" w:color="000001"/>
+              <w:bottom w:val="single" w:sz="4" w:space="0" w:color="000001"/>
+              <w:right w:val="single" w:sz="4" w:space="0" w:color="000001"/>
+              <w:insideH w:val="single" w:sz="4" w:space="0" w:color="000001"/>
+              <w:insideV w:val="single" w:sz="4" w:space="0" w:color="000001"/>
+            </w:tcBorders>
+            <w:shd w:fill="FFFFFF" w:val="clear"/>
+            <w:tcMar>
+              <w:left w:w="-5" w:type="dxa"/>
             </w:tcMar>
           </w:tcPr>
           <w:p>
@@ -5066,20 +4981,20 @@
             </w:tcBorders>
             <w:shd w:fill="FFFFFF" w:val="clear"/>
             <w:tcMar>
-              <w:left w:w="-2" w:type="dxa"/>
-            </w:tcMar>
-          </w:tcPr>
-          <w:p>
-            <w:pPr>
-              <w:pStyle w:val="Normal"/>
-              <w:spacing w:before="114" w:after="114"/>
-              <w:jc w:val="center"/>
-              <w:rPr>
-                <w:lang w:val="en-US"/>
-              </w:rPr>
-            </w:pPr>
-            <w:bookmarkStart w:id="5" w:name="__DdeLink__2364_1288668110"/>
-            <w:bookmarkEnd w:id="5"/>
+              <w:left w:w="-5" w:type="dxa"/>
+            </w:tcMar>
+          </w:tcPr>
+          <w:p>
+            <w:pPr>
+              <w:pStyle w:val="Normal"/>
+              <w:spacing w:before="114" w:after="114"/>
+              <w:jc w:val="center"/>
+              <w:rPr>
+                <w:lang w:val="en-US"/>
+              </w:rPr>
+            </w:pPr>
+            <w:bookmarkStart w:id="6" w:name="__DdeLink__2364_1288668110"/>
+            <w:bookmarkEnd w:id="6"/>
             <w:r>
               <w:rPr>
                 <w:lang w:val="en-US"/>
@@ -5090,18 +5005,18 @@
         </w:tc>
         <w:tc>
           <w:tcPr>
-            <w:tcW w:w="1469" w:type="dxa"/>
-            <w:tcBorders>
-              <w:top w:val="single" w:sz="4" w:space="0" w:color="000001"/>
-              <w:left w:val="single" w:sz="4" w:space="0" w:color="000001"/>
-              <w:bottom w:val="single" w:sz="4" w:space="0" w:color="000001"/>
-              <w:right w:val="single" w:sz="4" w:space="0" w:color="000001"/>
-              <w:insideH w:val="single" w:sz="4" w:space="0" w:color="000001"/>
-              <w:insideV w:val="single" w:sz="4" w:space="0" w:color="000001"/>
-            </w:tcBorders>
-            <w:shd w:fill="FFFFFF" w:val="clear"/>
-            <w:tcMar>
-              <w:left w:w="-2" w:type="dxa"/>
+            <w:tcW w:w="1468" w:type="dxa"/>
+            <w:tcBorders>
+              <w:top w:val="single" w:sz="4" w:space="0" w:color="000001"/>
+              <w:left w:val="single" w:sz="4" w:space="0" w:color="000001"/>
+              <w:bottom w:val="single" w:sz="4" w:space="0" w:color="000001"/>
+              <w:right w:val="single" w:sz="4" w:space="0" w:color="000001"/>
+              <w:insideH w:val="single" w:sz="4" w:space="0" w:color="000001"/>
+              <w:insideV w:val="single" w:sz="4" w:space="0" w:color="000001"/>
+            </w:tcBorders>
+            <w:shd w:fill="FFFFFF" w:val="clear"/>
+            <w:tcMar>
+              <w:left w:w="-5" w:type="dxa"/>
             </w:tcMar>
           </w:tcPr>
           <w:p>
@@ -5123,18 +5038,18 @@
         </w:tc>
         <w:tc>
           <w:tcPr>
-            <w:tcW w:w="1441" w:type="dxa"/>
-            <w:tcBorders>
-              <w:top w:val="single" w:sz="4" w:space="0" w:color="000001"/>
-              <w:left w:val="single" w:sz="4" w:space="0" w:color="000001"/>
-              <w:bottom w:val="single" w:sz="4" w:space="0" w:color="000001"/>
-              <w:right w:val="single" w:sz="4" w:space="0" w:color="000001"/>
-              <w:insideH w:val="single" w:sz="4" w:space="0" w:color="000001"/>
-              <w:insideV w:val="single" w:sz="4" w:space="0" w:color="000001"/>
-            </w:tcBorders>
-            <w:shd w:fill="FFFFFF" w:val="clear"/>
-            <w:tcMar>
-              <w:left w:w="-2" w:type="dxa"/>
+            <w:tcW w:w="1442" w:type="dxa"/>
+            <w:tcBorders>
+              <w:top w:val="single" w:sz="4" w:space="0" w:color="000001"/>
+              <w:left w:val="single" w:sz="4" w:space="0" w:color="000001"/>
+              <w:bottom w:val="single" w:sz="4" w:space="0" w:color="000001"/>
+              <w:right w:val="single" w:sz="4" w:space="0" w:color="000001"/>
+              <w:insideH w:val="single" w:sz="4" w:space="0" w:color="000001"/>
+              <w:insideV w:val="single" w:sz="4" w:space="0" w:color="000001"/>
+            </w:tcBorders>
+            <w:shd w:fill="FFFFFF" w:val="clear"/>
+            <w:tcMar>
+              <w:left w:w="-5" w:type="dxa"/>
             </w:tcMar>
           </w:tcPr>
           <w:p>
@@ -5156,18 +5071,18 @@
         </w:tc>
         <w:tc>
           <w:tcPr>
-            <w:tcW w:w="4024" w:type="dxa"/>
-            <w:tcBorders>
-              <w:top w:val="single" w:sz="4" w:space="0" w:color="000001"/>
-              <w:left w:val="single" w:sz="4" w:space="0" w:color="000001"/>
-              <w:bottom w:val="single" w:sz="4" w:space="0" w:color="000001"/>
-              <w:right w:val="single" w:sz="4" w:space="0" w:color="000001"/>
-              <w:insideH w:val="single" w:sz="4" w:space="0" w:color="000001"/>
-              <w:insideV w:val="single" w:sz="4" w:space="0" w:color="000001"/>
-            </w:tcBorders>
-            <w:shd w:fill="FFFFFF" w:val="clear"/>
-            <w:tcMar>
-              <w:left w:w="-2" w:type="dxa"/>
+            <w:tcW w:w="4023" w:type="dxa"/>
+            <w:tcBorders>
+              <w:top w:val="single" w:sz="4" w:space="0" w:color="000001"/>
+              <w:left w:val="single" w:sz="4" w:space="0" w:color="000001"/>
+              <w:bottom w:val="single" w:sz="4" w:space="0" w:color="000001"/>
+              <w:right w:val="single" w:sz="4" w:space="0" w:color="000001"/>
+              <w:insideH w:val="single" w:sz="4" w:space="0" w:color="000001"/>
+              <w:insideV w:val="single" w:sz="4" w:space="0" w:color="000001"/>
+            </w:tcBorders>
+            <w:shd w:fill="FFFFFF" w:val="clear"/>
+            <w:tcMar>
+              <w:left w:w="-5" w:type="dxa"/>
             </w:tcMar>
           </w:tcPr>
           <w:p>
@@ -5193,15 +5108,16 @@
           <w:tcPr>
             <w:tcW w:w="2310" w:type="dxa"/>
             <w:tcBorders>
-              <w:left w:val="single" w:sz="4" w:space="0" w:color="000001"/>
-              <w:bottom w:val="single" w:sz="4" w:space="0" w:color="000001"/>
-              <w:right w:val="single" w:sz="4" w:space="0" w:color="000001"/>
-              <w:insideH w:val="single" w:sz="4" w:space="0" w:color="000001"/>
-              <w:insideV w:val="single" w:sz="4" w:space="0" w:color="000001"/>
-            </w:tcBorders>
-            <w:shd w:fill="FFFFFF" w:val="clear"/>
-            <w:tcMar>
-              <w:left w:w="-2" w:type="dxa"/>
+              <w:top w:val="single" w:sz="4" w:space="0" w:color="000001"/>
+              <w:left w:val="single" w:sz="4" w:space="0" w:color="000001"/>
+              <w:bottom w:val="single" w:sz="4" w:space="0" w:color="000001"/>
+              <w:right w:val="single" w:sz="4" w:space="0" w:color="000001"/>
+              <w:insideH w:val="single" w:sz="4" w:space="0" w:color="000001"/>
+              <w:insideV w:val="single" w:sz="4" w:space="0" w:color="000001"/>
+            </w:tcBorders>
+            <w:shd w:fill="FFFFFF" w:val="clear"/>
+            <w:tcMar>
+              <w:left w:w="-5" w:type="dxa"/>
             </w:tcMar>
           </w:tcPr>
           <w:p>
@@ -5219,17 +5135,18 @@
         </w:tc>
         <w:tc>
           <w:tcPr>
-            <w:tcW w:w="1469" w:type="dxa"/>
-            <w:tcBorders>
-              <w:left w:val="single" w:sz="4" w:space="0" w:color="000001"/>
-              <w:bottom w:val="single" w:sz="4" w:space="0" w:color="000001"/>
-              <w:right w:val="single" w:sz="4" w:space="0" w:color="000001"/>
-              <w:insideH w:val="single" w:sz="4" w:space="0" w:color="000001"/>
-              <w:insideV w:val="single" w:sz="4" w:space="0" w:color="000001"/>
-            </w:tcBorders>
-            <w:shd w:fill="FFFFFF" w:val="clear"/>
-            <w:tcMar>
-              <w:left w:w="-2" w:type="dxa"/>
+            <w:tcW w:w="1468" w:type="dxa"/>
+            <w:tcBorders>
+              <w:top w:val="single" w:sz="4" w:space="0" w:color="000001"/>
+              <w:left w:val="single" w:sz="4" w:space="0" w:color="000001"/>
+              <w:bottom w:val="single" w:sz="4" w:space="0" w:color="000001"/>
+              <w:right w:val="single" w:sz="4" w:space="0" w:color="000001"/>
+              <w:insideH w:val="single" w:sz="4" w:space="0" w:color="000001"/>
+              <w:insideV w:val="single" w:sz="4" w:space="0" w:color="000001"/>
+            </w:tcBorders>
+            <w:shd w:fill="FFFFFF" w:val="clear"/>
+            <w:tcMar>
+              <w:left w:w="-5" w:type="dxa"/>
             </w:tcMar>
           </w:tcPr>
           <w:p>
@@ -5247,17 +5164,18 @@
         </w:tc>
         <w:tc>
           <w:tcPr>
-            <w:tcW w:w="1441" w:type="dxa"/>
-            <w:tcBorders>
-              <w:left w:val="single" w:sz="4" w:space="0" w:color="000001"/>
-              <w:bottom w:val="single" w:sz="4" w:space="0" w:color="000001"/>
-              <w:right w:val="single" w:sz="4" w:space="0" w:color="000001"/>
-              <w:insideH w:val="single" w:sz="4" w:space="0" w:color="000001"/>
-              <w:insideV w:val="single" w:sz="4" w:space="0" w:color="000001"/>
-            </w:tcBorders>
-            <w:shd w:fill="FFFFFF" w:val="clear"/>
-            <w:tcMar>
-              <w:left w:w="-2" w:type="dxa"/>
+            <w:tcW w:w="1442" w:type="dxa"/>
+            <w:tcBorders>
+              <w:top w:val="single" w:sz="4" w:space="0" w:color="000001"/>
+              <w:left w:val="single" w:sz="4" w:space="0" w:color="000001"/>
+              <w:bottom w:val="single" w:sz="4" w:space="0" w:color="000001"/>
+              <w:right w:val="single" w:sz="4" w:space="0" w:color="000001"/>
+              <w:insideH w:val="single" w:sz="4" w:space="0" w:color="000001"/>
+              <w:insideV w:val="single" w:sz="4" w:space="0" w:color="000001"/>
+            </w:tcBorders>
+            <w:shd w:fill="FFFFFF" w:val="clear"/>
+            <w:tcMar>
+              <w:left w:w="-5" w:type="dxa"/>
             </w:tcMar>
           </w:tcPr>
           <w:p>
@@ -5275,17 +5193,18 @@
         </w:tc>
         <w:tc>
           <w:tcPr>
-            <w:tcW w:w="4024" w:type="dxa"/>
-            <w:tcBorders>
-              <w:left w:val="single" w:sz="4" w:space="0" w:color="000001"/>
-              <w:bottom w:val="single" w:sz="4" w:space="0" w:color="000001"/>
-              <w:right w:val="single" w:sz="4" w:space="0" w:color="000001"/>
-              <w:insideH w:val="single" w:sz="4" w:space="0" w:color="000001"/>
-              <w:insideV w:val="single" w:sz="4" w:space="0" w:color="000001"/>
-            </w:tcBorders>
-            <w:shd w:fill="FFFFFF" w:val="clear"/>
-            <w:tcMar>
-              <w:left w:w="-2" w:type="dxa"/>
+            <w:tcW w:w="4023" w:type="dxa"/>
+            <w:tcBorders>
+              <w:top w:val="single" w:sz="4" w:space="0" w:color="000001"/>
+              <w:left w:val="single" w:sz="4" w:space="0" w:color="000001"/>
+              <w:bottom w:val="single" w:sz="4" w:space="0" w:color="000001"/>
+              <w:right w:val="single" w:sz="4" w:space="0" w:color="000001"/>
+              <w:insideH w:val="single" w:sz="4" w:space="0" w:color="000001"/>
+              <w:insideV w:val="single" w:sz="4" w:space="0" w:color="000001"/>
+            </w:tcBorders>
+            <w:shd w:fill="FFFFFF" w:val="clear"/>
+            <w:tcMar>
+              <w:left w:w="-5" w:type="dxa"/>
             </w:tcMar>
           </w:tcPr>
           <w:p>
@@ -5389,22 +5308,14 @@
           <w:sz w:val="28"/>
           <w:lang w:val="en-US"/>
         </w:rPr>
-        <w:t>USER_BOOK_S</w:t>
-      </w:r>
-      <w:r>
-        <w:rPr>
-          <w:b/>
-          <w:sz w:val="28"/>
-          <w:lang w:val="en-US"/>
-        </w:rPr>
-        <w:t>HARE</w:t>
+        <w:t>USER_BOOK_SHARE</w:t>
       </w:r>
     </w:p>
     <w:tbl>
       <w:tblPr>
         <w:tblW w:w="9244" w:type="dxa"/>
         <w:jc w:val="left"/>
-        <w:tblInd w:w="-110" w:type="dxa"/>
+        <w:tblInd w:w="-115" w:type="dxa"/>
         <w:tblBorders>
           <w:top w:val="single" w:sz="4" w:space="0" w:color="000001"/>
           <w:left w:val="single" w:sz="4" w:space="0" w:color="000001"/>
@@ -5415,16 +5326,16 @@
         </w:tblBorders>
         <w:tblCellMar>
           <w:top w:w="0" w:type="dxa"/>
-          <w:left w:w="-2" w:type="dxa"/>
+          <w:left w:w="-5" w:type="dxa"/>
           <w:bottom w:w="0" w:type="dxa"/>
           <w:right w:w="108" w:type="dxa"/>
         </w:tblCellMar>
       </w:tblPr>
       <w:tblGrid>
         <w:gridCol w:w="2310"/>
-        <w:gridCol w:w="1469"/>
-        <w:gridCol w:w="1441"/>
-        <w:gridCol w:w="4024"/>
+        <w:gridCol w:w="1468"/>
+        <w:gridCol w:w="1442"/>
+        <w:gridCol w:w="4023"/>
       </w:tblGrid>
       <w:tr>
         <w:trPr/>
@@ -5441,7 +5352,7 @@
             </w:tcBorders>
             <w:shd w:fill="FFFFFF" w:val="clear"/>
             <w:tcMar>
-              <w:left w:w="-2" w:type="dxa"/>
+              <w:left w:w="-5" w:type="dxa"/>
             </w:tcMar>
           </w:tcPr>
           <w:p>
@@ -5466,18 +5377,18 @@
         </w:tc>
         <w:tc>
           <w:tcPr>
-            <w:tcW w:w="1469" w:type="dxa"/>
-            <w:tcBorders>
-              <w:top w:val="single" w:sz="4" w:space="0" w:color="000001"/>
-              <w:left w:val="single" w:sz="4" w:space="0" w:color="000001"/>
-              <w:bottom w:val="single" w:sz="4" w:space="0" w:color="000001"/>
-              <w:right w:val="single" w:sz="4" w:space="0" w:color="000001"/>
-              <w:insideH w:val="single" w:sz="4" w:space="0" w:color="000001"/>
-              <w:insideV w:val="single" w:sz="4" w:space="0" w:color="000001"/>
-            </w:tcBorders>
-            <w:shd w:fill="FFFFFF" w:val="clear"/>
-            <w:tcMar>
-              <w:left w:w="-2" w:type="dxa"/>
+            <w:tcW w:w="1468" w:type="dxa"/>
+            <w:tcBorders>
+              <w:top w:val="single" w:sz="4" w:space="0" w:color="000001"/>
+              <w:left w:val="single" w:sz="4" w:space="0" w:color="000001"/>
+              <w:bottom w:val="single" w:sz="4" w:space="0" w:color="000001"/>
+              <w:right w:val="single" w:sz="4" w:space="0" w:color="000001"/>
+              <w:insideH w:val="single" w:sz="4" w:space="0" w:color="000001"/>
+              <w:insideV w:val="single" w:sz="4" w:space="0" w:color="000001"/>
+            </w:tcBorders>
+            <w:shd w:fill="FFFFFF" w:val="clear"/>
+            <w:tcMar>
+              <w:left w:w="-5" w:type="dxa"/>
             </w:tcMar>
           </w:tcPr>
           <w:p>
@@ -5502,18 +5413,18 @@
         </w:tc>
         <w:tc>
           <w:tcPr>
-            <w:tcW w:w="1441" w:type="dxa"/>
-            <w:tcBorders>
-              <w:top w:val="single" w:sz="4" w:space="0" w:color="000001"/>
-              <w:left w:val="single" w:sz="4" w:space="0" w:color="000001"/>
-              <w:bottom w:val="single" w:sz="4" w:space="0" w:color="000001"/>
-              <w:right w:val="single" w:sz="4" w:space="0" w:color="000001"/>
-              <w:insideH w:val="single" w:sz="4" w:space="0" w:color="000001"/>
-              <w:insideV w:val="single" w:sz="4" w:space="0" w:color="000001"/>
-            </w:tcBorders>
-            <w:shd w:fill="FFFFFF" w:val="clear"/>
-            <w:tcMar>
-              <w:left w:w="-2" w:type="dxa"/>
+            <w:tcW w:w="1442" w:type="dxa"/>
+            <w:tcBorders>
+              <w:top w:val="single" w:sz="4" w:space="0" w:color="000001"/>
+              <w:left w:val="single" w:sz="4" w:space="0" w:color="000001"/>
+              <w:bottom w:val="single" w:sz="4" w:space="0" w:color="000001"/>
+              <w:right w:val="single" w:sz="4" w:space="0" w:color="000001"/>
+              <w:insideH w:val="single" w:sz="4" w:space="0" w:color="000001"/>
+              <w:insideV w:val="single" w:sz="4" w:space="0" w:color="000001"/>
+            </w:tcBorders>
+            <w:shd w:fill="FFFFFF" w:val="clear"/>
+            <w:tcMar>
+              <w:left w:w="-5" w:type="dxa"/>
             </w:tcMar>
           </w:tcPr>
           <w:p>
@@ -5538,18 +5449,18 @@
         </w:tc>
         <w:tc>
           <w:tcPr>
-            <w:tcW w:w="4024" w:type="dxa"/>
-            <w:tcBorders>
-              <w:top w:val="single" w:sz="4" w:space="0" w:color="000001"/>
-              <w:left w:val="single" w:sz="4" w:space="0" w:color="000001"/>
-              <w:bottom w:val="single" w:sz="4" w:space="0" w:color="000001"/>
-              <w:right w:val="single" w:sz="4" w:space="0" w:color="000001"/>
-              <w:insideH w:val="single" w:sz="4" w:space="0" w:color="000001"/>
-              <w:insideV w:val="single" w:sz="4" w:space="0" w:color="000001"/>
-            </w:tcBorders>
-            <w:shd w:fill="FFFFFF" w:val="clear"/>
-            <w:tcMar>
-              <w:left w:w="-2" w:type="dxa"/>
+            <w:tcW w:w="4023" w:type="dxa"/>
+            <w:tcBorders>
+              <w:top w:val="single" w:sz="4" w:space="0" w:color="000001"/>
+              <w:left w:val="single" w:sz="4" w:space="0" w:color="000001"/>
+              <w:bottom w:val="single" w:sz="4" w:space="0" w:color="000001"/>
+              <w:right w:val="single" w:sz="4" w:space="0" w:color="000001"/>
+              <w:insideH w:val="single" w:sz="4" w:space="0" w:color="000001"/>
+              <w:insideV w:val="single" w:sz="4" w:space="0" w:color="000001"/>
+            </w:tcBorders>
+            <w:shd w:fill="FFFFFF" w:val="clear"/>
+            <w:tcMar>
+              <w:left w:w="-5" w:type="dxa"/>
             </w:tcMar>
           </w:tcPr>
           <w:p>
@@ -5588,7 +5499,7 @@
             </w:tcBorders>
             <w:shd w:fill="FFFFFF" w:val="clear"/>
             <w:tcMar>
-              <w:left w:w="-2" w:type="dxa"/>
+              <w:left w:w="-5" w:type="dxa"/>
             </w:tcMar>
           </w:tcPr>
           <w:p>
@@ -5602,30 +5513,24 @@
               <w:rPr>
                 <w:lang w:val="en-US"/>
               </w:rPr>
-              <w:t>USER</w:t>
-            </w:r>
-            <w:r>
-              <w:rPr>
-                <w:lang w:val="en-US"/>
-              </w:rPr>
-              <w:t>_ID</w:t>
-            </w:r>
-          </w:p>
-        </w:tc>
-        <w:tc>
-          <w:tcPr>
-            <w:tcW w:w="1469" w:type="dxa"/>
-            <w:tcBorders>
-              <w:top w:val="single" w:sz="4" w:space="0" w:color="000001"/>
-              <w:left w:val="single" w:sz="4" w:space="0" w:color="000001"/>
-              <w:bottom w:val="single" w:sz="4" w:space="0" w:color="000001"/>
-              <w:right w:val="single" w:sz="4" w:space="0" w:color="000001"/>
-              <w:insideH w:val="single" w:sz="4" w:space="0" w:color="000001"/>
-              <w:insideV w:val="single" w:sz="4" w:space="0" w:color="000001"/>
-            </w:tcBorders>
-            <w:shd w:fill="FFFFFF" w:val="clear"/>
-            <w:tcMar>
-              <w:left w:w="-2" w:type="dxa"/>
+              <w:t>USER_ID</w:t>
+            </w:r>
+          </w:p>
+        </w:tc>
+        <w:tc>
+          <w:tcPr>
+            <w:tcW w:w="1468" w:type="dxa"/>
+            <w:tcBorders>
+              <w:top w:val="single" w:sz="4" w:space="0" w:color="000001"/>
+              <w:left w:val="single" w:sz="4" w:space="0" w:color="000001"/>
+              <w:bottom w:val="single" w:sz="4" w:space="0" w:color="000001"/>
+              <w:right w:val="single" w:sz="4" w:space="0" w:color="000001"/>
+              <w:insideH w:val="single" w:sz="4" w:space="0" w:color="000001"/>
+              <w:insideV w:val="single" w:sz="4" w:space="0" w:color="000001"/>
+            </w:tcBorders>
+            <w:shd w:fill="FFFFFF" w:val="clear"/>
+            <w:tcMar>
+              <w:left w:w="-5" w:type="dxa"/>
             </w:tcMar>
           </w:tcPr>
           <w:p>
@@ -5647,18 +5552,18 @@
         </w:tc>
         <w:tc>
           <w:tcPr>
-            <w:tcW w:w="1441" w:type="dxa"/>
-            <w:tcBorders>
-              <w:top w:val="single" w:sz="4" w:space="0" w:color="000001"/>
-              <w:left w:val="single" w:sz="4" w:space="0" w:color="000001"/>
-              <w:bottom w:val="single" w:sz="4" w:space="0" w:color="000001"/>
-              <w:right w:val="single" w:sz="4" w:space="0" w:color="000001"/>
-              <w:insideH w:val="single" w:sz="4" w:space="0" w:color="000001"/>
-              <w:insideV w:val="single" w:sz="4" w:space="0" w:color="000001"/>
-            </w:tcBorders>
-            <w:shd w:fill="FFFFFF" w:val="clear"/>
-            <w:tcMar>
-              <w:left w:w="-2" w:type="dxa"/>
+            <w:tcW w:w="1442" w:type="dxa"/>
+            <w:tcBorders>
+              <w:top w:val="single" w:sz="4" w:space="0" w:color="000001"/>
+              <w:left w:val="single" w:sz="4" w:space="0" w:color="000001"/>
+              <w:bottom w:val="single" w:sz="4" w:space="0" w:color="000001"/>
+              <w:right w:val="single" w:sz="4" w:space="0" w:color="000001"/>
+              <w:insideH w:val="single" w:sz="4" w:space="0" w:color="000001"/>
+              <w:insideV w:val="single" w:sz="4" w:space="0" w:color="000001"/>
+            </w:tcBorders>
+            <w:shd w:fill="FFFFFF" w:val="clear"/>
+            <w:tcMar>
+              <w:left w:w="-5" w:type="dxa"/>
             </w:tcMar>
           </w:tcPr>
           <w:p>
@@ -5680,18 +5585,18 @@
         </w:tc>
         <w:tc>
           <w:tcPr>
-            <w:tcW w:w="4024" w:type="dxa"/>
-            <w:tcBorders>
-              <w:top w:val="single" w:sz="4" w:space="0" w:color="000001"/>
-              <w:left w:val="single" w:sz="4" w:space="0" w:color="000001"/>
-              <w:bottom w:val="single" w:sz="4" w:space="0" w:color="000001"/>
-              <w:right w:val="single" w:sz="4" w:space="0" w:color="000001"/>
-              <w:insideH w:val="single" w:sz="4" w:space="0" w:color="000001"/>
-              <w:insideV w:val="single" w:sz="4" w:space="0" w:color="000001"/>
-            </w:tcBorders>
-            <w:shd w:fill="FFFFFF" w:val="clear"/>
-            <w:tcMar>
-              <w:left w:w="-2" w:type="dxa"/>
+            <w:tcW w:w="4023" w:type="dxa"/>
+            <w:tcBorders>
+              <w:top w:val="single" w:sz="4" w:space="0" w:color="000001"/>
+              <w:left w:val="single" w:sz="4" w:space="0" w:color="000001"/>
+              <w:bottom w:val="single" w:sz="4" w:space="0" w:color="000001"/>
+              <w:right w:val="single" w:sz="4" w:space="0" w:color="000001"/>
+              <w:insideH w:val="single" w:sz="4" w:space="0" w:color="000001"/>
+              <w:insideV w:val="single" w:sz="4" w:space="0" w:color="000001"/>
+            </w:tcBorders>
+            <w:shd w:fill="FFFFFF" w:val="clear"/>
+            <w:tcMar>
+              <w:left w:w="-5" w:type="dxa"/>
             </w:tcMar>
           </w:tcPr>
           <w:p>
@@ -5726,7 +5631,7 @@
             </w:tcBorders>
             <w:shd w:fill="FFFFFF" w:val="clear"/>
             <w:tcMar>
-              <w:left w:w="-2" w:type="dxa"/>
+              <w:left w:w="-5" w:type="dxa"/>
             </w:tcMar>
           </w:tcPr>
           <w:p>
@@ -5740,30 +5645,24 @@
               <w:rPr>
                 <w:lang w:val="en-US"/>
               </w:rPr>
-              <w:t>BOOK</w:t>
-            </w:r>
-            <w:r>
-              <w:rPr>
-                <w:lang w:val="en-US"/>
-              </w:rPr>
-              <w:t>_ID</w:t>
-            </w:r>
-          </w:p>
-        </w:tc>
-        <w:tc>
-          <w:tcPr>
-            <w:tcW w:w="1469" w:type="dxa"/>
-            <w:tcBorders>
-              <w:top w:val="single" w:sz="4" w:space="0" w:color="000001"/>
-              <w:left w:val="single" w:sz="4" w:space="0" w:color="000001"/>
-              <w:bottom w:val="single" w:sz="4" w:space="0" w:color="000001"/>
-              <w:right w:val="single" w:sz="4" w:space="0" w:color="000001"/>
-              <w:insideH w:val="single" w:sz="4" w:space="0" w:color="000001"/>
-              <w:insideV w:val="single" w:sz="4" w:space="0" w:color="000001"/>
-            </w:tcBorders>
-            <w:shd w:fill="FFFFFF" w:val="clear"/>
-            <w:tcMar>
-              <w:left w:w="-2" w:type="dxa"/>
+              <w:t>BOOK_ID</w:t>
+            </w:r>
+          </w:p>
+        </w:tc>
+        <w:tc>
+          <w:tcPr>
+            <w:tcW w:w="1468" w:type="dxa"/>
+            <w:tcBorders>
+              <w:top w:val="single" w:sz="4" w:space="0" w:color="000001"/>
+              <w:left w:val="single" w:sz="4" w:space="0" w:color="000001"/>
+              <w:bottom w:val="single" w:sz="4" w:space="0" w:color="000001"/>
+              <w:right w:val="single" w:sz="4" w:space="0" w:color="000001"/>
+              <w:insideH w:val="single" w:sz="4" w:space="0" w:color="000001"/>
+              <w:insideV w:val="single" w:sz="4" w:space="0" w:color="000001"/>
+            </w:tcBorders>
+            <w:shd w:fill="FFFFFF" w:val="clear"/>
+            <w:tcMar>
+              <w:left w:w="-5" w:type="dxa"/>
             </w:tcMar>
           </w:tcPr>
           <w:p>
@@ -5785,18 +5684,18 @@
         </w:tc>
         <w:tc>
           <w:tcPr>
-            <w:tcW w:w="1441" w:type="dxa"/>
-            <w:tcBorders>
-              <w:top w:val="single" w:sz="4" w:space="0" w:color="000001"/>
-              <w:left w:val="single" w:sz="4" w:space="0" w:color="000001"/>
-              <w:bottom w:val="single" w:sz="4" w:space="0" w:color="000001"/>
-              <w:right w:val="single" w:sz="4" w:space="0" w:color="000001"/>
-              <w:insideH w:val="single" w:sz="4" w:space="0" w:color="000001"/>
-              <w:insideV w:val="single" w:sz="4" w:space="0" w:color="000001"/>
-            </w:tcBorders>
-            <w:shd w:fill="FFFFFF" w:val="clear"/>
-            <w:tcMar>
-              <w:left w:w="-2" w:type="dxa"/>
+            <w:tcW w:w="1442" w:type="dxa"/>
+            <w:tcBorders>
+              <w:top w:val="single" w:sz="4" w:space="0" w:color="000001"/>
+              <w:left w:val="single" w:sz="4" w:space="0" w:color="000001"/>
+              <w:bottom w:val="single" w:sz="4" w:space="0" w:color="000001"/>
+              <w:right w:val="single" w:sz="4" w:space="0" w:color="000001"/>
+              <w:insideH w:val="single" w:sz="4" w:space="0" w:color="000001"/>
+              <w:insideV w:val="single" w:sz="4" w:space="0" w:color="000001"/>
+            </w:tcBorders>
+            <w:shd w:fill="FFFFFF" w:val="clear"/>
+            <w:tcMar>
+              <w:left w:w="-5" w:type="dxa"/>
             </w:tcMar>
           </w:tcPr>
           <w:p>
@@ -5818,18 +5717,18 @@
         </w:tc>
         <w:tc>
           <w:tcPr>
-            <w:tcW w:w="4024" w:type="dxa"/>
-            <w:tcBorders>
-              <w:top w:val="single" w:sz="4" w:space="0" w:color="000001"/>
-              <w:left w:val="single" w:sz="4" w:space="0" w:color="000001"/>
-              <w:bottom w:val="single" w:sz="4" w:space="0" w:color="000001"/>
-              <w:right w:val="single" w:sz="4" w:space="0" w:color="000001"/>
-              <w:insideH w:val="single" w:sz="4" w:space="0" w:color="000001"/>
-              <w:insideV w:val="single" w:sz="4" w:space="0" w:color="000001"/>
-            </w:tcBorders>
-            <w:shd w:fill="FFFFFF" w:val="clear"/>
-            <w:tcMar>
-              <w:left w:w="-2" w:type="dxa"/>
+            <w:tcW w:w="4023" w:type="dxa"/>
+            <w:tcBorders>
+              <w:top w:val="single" w:sz="4" w:space="0" w:color="000001"/>
+              <w:left w:val="single" w:sz="4" w:space="0" w:color="000001"/>
+              <w:bottom w:val="single" w:sz="4" w:space="0" w:color="000001"/>
+              <w:right w:val="single" w:sz="4" w:space="0" w:color="000001"/>
+              <w:insideH w:val="single" w:sz="4" w:space="0" w:color="000001"/>
+              <w:insideV w:val="single" w:sz="4" w:space="0" w:color="000001"/>
+            </w:tcBorders>
+            <w:shd w:fill="FFFFFF" w:val="clear"/>
+            <w:tcMar>
+              <w:left w:w="-5" w:type="dxa"/>
             </w:tcMar>
           </w:tcPr>
           <w:p>
@@ -5855,15 +5754,16 @@
           <w:tcPr>
             <w:tcW w:w="2310" w:type="dxa"/>
             <w:tcBorders>
-              <w:left w:val="single" w:sz="4" w:space="0" w:color="000001"/>
-              <w:bottom w:val="single" w:sz="4" w:space="0" w:color="000001"/>
-              <w:right w:val="single" w:sz="4" w:space="0" w:color="000001"/>
-              <w:insideH w:val="single" w:sz="4" w:space="0" w:color="000001"/>
-              <w:insideV w:val="single" w:sz="4" w:space="0" w:color="000001"/>
-            </w:tcBorders>
-            <w:shd w:fill="FFFFFF" w:val="clear"/>
-            <w:tcMar>
-              <w:left w:w="-2" w:type="dxa"/>
+              <w:top w:val="single" w:sz="4" w:space="0" w:color="000001"/>
+              <w:left w:val="single" w:sz="4" w:space="0" w:color="000001"/>
+              <w:bottom w:val="single" w:sz="4" w:space="0" w:color="000001"/>
+              <w:right w:val="single" w:sz="4" w:space="0" w:color="000001"/>
+              <w:insideH w:val="single" w:sz="4" w:space="0" w:color="000001"/>
+              <w:insideV w:val="single" w:sz="4" w:space="0" w:color="000001"/>
+            </w:tcBorders>
+            <w:shd w:fill="FFFFFF" w:val="clear"/>
+            <w:tcMar>
+              <w:left w:w="-5" w:type="dxa"/>
             </w:tcMar>
           </w:tcPr>
           <w:p>
@@ -5881,17 +5781,18 @@
         </w:tc>
         <w:tc>
           <w:tcPr>
-            <w:tcW w:w="1469" w:type="dxa"/>
-            <w:tcBorders>
-              <w:left w:val="single" w:sz="4" w:space="0" w:color="000001"/>
-              <w:bottom w:val="single" w:sz="4" w:space="0" w:color="000001"/>
-              <w:right w:val="single" w:sz="4" w:space="0" w:color="000001"/>
-              <w:insideH w:val="single" w:sz="4" w:space="0" w:color="000001"/>
-              <w:insideV w:val="single" w:sz="4" w:space="0" w:color="000001"/>
-            </w:tcBorders>
-            <w:shd w:fill="FFFFFF" w:val="clear"/>
-            <w:tcMar>
-              <w:left w:w="-2" w:type="dxa"/>
+            <w:tcW w:w="1468" w:type="dxa"/>
+            <w:tcBorders>
+              <w:top w:val="single" w:sz="4" w:space="0" w:color="000001"/>
+              <w:left w:val="single" w:sz="4" w:space="0" w:color="000001"/>
+              <w:bottom w:val="single" w:sz="4" w:space="0" w:color="000001"/>
+              <w:right w:val="single" w:sz="4" w:space="0" w:color="000001"/>
+              <w:insideH w:val="single" w:sz="4" w:space="0" w:color="000001"/>
+              <w:insideV w:val="single" w:sz="4" w:space="0" w:color="000001"/>
+            </w:tcBorders>
+            <w:shd w:fill="FFFFFF" w:val="clear"/>
+            <w:tcMar>
+              <w:left w:w="-5" w:type="dxa"/>
             </w:tcMar>
           </w:tcPr>
           <w:p>
@@ -5909,17 +5810,18 @@
         </w:tc>
         <w:tc>
           <w:tcPr>
-            <w:tcW w:w="1441" w:type="dxa"/>
-            <w:tcBorders>
-              <w:left w:val="single" w:sz="4" w:space="0" w:color="000001"/>
-              <w:bottom w:val="single" w:sz="4" w:space="0" w:color="000001"/>
-              <w:right w:val="single" w:sz="4" w:space="0" w:color="000001"/>
-              <w:insideH w:val="single" w:sz="4" w:space="0" w:color="000001"/>
-              <w:insideV w:val="single" w:sz="4" w:space="0" w:color="000001"/>
-            </w:tcBorders>
-            <w:shd w:fill="FFFFFF" w:val="clear"/>
-            <w:tcMar>
-              <w:left w:w="-2" w:type="dxa"/>
+            <w:tcW w:w="1442" w:type="dxa"/>
+            <w:tcBorders>
+              <w:top w:val="single" w:sz="4" w:space="0" w:color="000001"/>
+              <w:left w:val="single" w:sz="4" w:space="0" w:color="000001"/>
+              <w:bottom w:val="single" w:sz="4" w:space="0" w:color="000001"/>
+              <w:right w:val="single" w:sz="4" w:space="0" w:color="000001"/>
+              <w:insideH w:val="single" w:sz="4" w:space="0" w:color="000001"/>
+              <w:insideV w:val="single" w:sz="4" w:space="0" w:color="000001"/>
+            </w:tcBorders>
+            <w:shd w:fill="FFFFFF" w:val="clear"/>
+            <w:tcMar>
+              <w:left w:w="-5" w:type="dxa"/>
             </w:tcMar>
           </w:tcPr>
           <w:p>
@@ -5937,17 +5839,18 @@
         </w:tc>
         <w:tc>
           <w:tcPr>
-            <w:tcW w:w="4024" w:type="dxa"/>
-            <w:tcBorders>
-              <w:left w:val="single" w:sz="4" w:space="0" w:color="000001"/>
-              <w:bottom w:val="single" w:sz="4" w:space="0" w:color="000001"/>
-              <w:right w:val="single" w:sz="4" w:space="0" w:color="000001"/>
-              <w:insideH w:val="single" w:sz="4" w:space="0" w:color="000001"/>
-              <w:insideV w:val="single" w:sz="4" w:space="0" w:color="000001"/>
-            </w:tcBorders>
-            <w:shd w:fill="FFFFFF" w:val="clear"/>
-            <w:tcMar>
-              <w:left w:w="-2" w:type="dxa"/>
+            <w:tcW w:w="4023" w:type="dxa"/>
+            <w:tcBorders>
+              <w:top w:val="single" w:sz="4" w:space="0" w:color="000001"/>
+              <w:left w:val="single" w:sz="4" w:space="0" w:color="000001"/>
+              <w:bottom w:val="single" w:sz="4" w:space="0" w:color="000001"/>
+              <w:right w:val="single" w:sz="4" w:space="0" w:color="000001"/>
+              <w:insideH w:val="single" w:sz="4" w:space="0" w:color="000001"/>
+              <w:insideV w:val="single" w:sz="4" w:space="0" w:color="000001"/>
+            </w:tcBorders>
+            <w:shd w:fill="FFFFFF" w:val="clear"/>
+            <w:tcMar>
+              <w:left w:w="-5" w:type="dxa"/>
             </w:tcMar>
           </w:tcPr>
           <w:p>
@@ -5978,20 +5881,20 @@
             </w:tcBorders>
             <w:shd w:fill="FFFFFF" w:val="clear"/>
             <w:tcMar>
-              <w:left w:w="-2" w:type="dxa"/>
-            </w:tcMar>
-          </w:tcPr>
-          <w:p>
-            <w:pPr>
-              <w:pStyle w:val="Normal"/>
-              <w:spacing w:before="114" w:after="114"/>
-              <w:jc w:val="center"/>
-              <w:rPr>
-                <w:lang w:val="en-US"/>
-              </w:rPr>
-            </w:pPr>
-            <w:bookmarkStart w:id="6" w:name="__DdeLink__2364_12886681102"/>
-            <w:bookmarkEnd w:id="6"/>
+              <w:left w:w="-5" w:type="dxa"/>
+            </w:tcMar>
+          </w:tcPr>
+          <w:p>
+            <w:pPr>
+              <w:pStyle w:val="Normal"/>
+              <w:spacing w:before="114" w:after="114"/>
+              <w:jc w:val="center"/>
+              <w:rPr>
+                <w:lang w:val="en-US"/>
+              </w:rPr>
+            </w:pPr>
+            <w:bookmarkStart w:id="7" w:name="__DdeLink__2364_12886681102"/>
+            <w:bookmarkEnd w:id="7"/>
             <w:r>
               <w:rPr>
                 <w:lang w:val="en-US"/>
@@ -6002,18 +5905,18 @@
         </w:tc>
         <w:tc>
           <w:tcPr>
-            <w:tcW w:w="1469" w:type="dxa"/>
-            <w:tcBorders>
-              <w:top w:val="single" w:sz="4" w:space="0" w:color="000001"/>
-              <w:left w:val="single" w:sz="4" w:space="0" w:color="000001"/>
-              <w:bottom w:val="single" w:sz="4" w:space="0" w:color="000001"/>
-              <w:right w:val="single" w:sz="4" w:space="0" w:color="000001"/>
-              <w:insideH w:val="single" w:sz="4" w:space="0" w:color="000001"/>
-              <w:insideV w:val="single" w:sz="4" w:space="0" w:color="000001"/>
-            </w:tcBorders>
-            <w:shd w:fill="FFFFFF" w:val="clear"/>
-            <w:tcMar>
-              <w:left w:w="-2" w:type="dxa"/>
+            <w:tcW w:w="1468" w:type="dxa"/>
+            <w:tcBorders>
+              <w:top w:val="single" w:sz="4" w:space="0" w:color="000001"/>
+              <w:left w:val="single" w:sz="4" w:space="0" w:color="000001"/>
+              <w:bottom w:val="single" w:sz="4" w:space="0" w:color="000001"/>
+              <w:right w:val="single" w:sz="4" w:space="0" w:color="000001"/>
+              <w:insideH w:val="single" w:sz="4" w:space="0" w:color="000001"/>
+              <w:insideV w:val="single" w:sz="4" w:space="0" w:color="000001"/>
+            </w:tcBorders>
+            <w:shd w:fill="FFFFFF" w:val="clear"/>
+            <w:tcMar>
+              <w:left w:w="-5" w:type="dxa"/>
             </w:tcMar>
           </w:tcPr>
           <w:p>
@@ -6035,18 +5938,18 @@
         </w:tc>
         <w:tc>
           <w:tcPr>
-            <w:tcW w:w="1441" w:type="dxa"/>
-            <w:tcBorders>
-              <w:top w:val="single" w:sz="4" w:space="0" w:color="000001"/>
-              <w:left w:val="single" w:sz="4" w:space="0" w:color="000001"/>
-              <w:bottom w:val="single" w:sz="4" w:space="0" w:color="000001"/>
-              <w:right w:val="single" w:sz="4" w:space="0" w:color="000001"/>
-              <w:insideH w:val="single" w:sz="4" w:space="0" w:color="000001"/>
-              <w:insideV w:val="single" w:sz="4" w:space="0" w:color="000001"/>
-            </w:tcBorders>
-            <w:shd w:fill="FFFFFF" w:val="clear"/>
-            <w:tcMar>
-              <w:left w:w="-2" w:type="dxa"/>
+            <w:tcW w:w="1442" w:type="dxa"/>
+            <w:tcBorders>
+              <w:top w:val="single" w:sz="4" w:space="0" w:color="000001"/>
+              <w:left w:val="single" w:sz="4" w:space="0" w:color="000001"/>
+              <w:bottom w:val="single" w:sz="4" w:space="0" w:color="000001"/>
+              <w:right w:val="single" w:sz="4" w:space="0" w:color="000001"/>
+              <w:insideH w:val="single" w:sz="4" w:space="0" w:color="000001"/>
+              <w:insideV w:val="single" w:sz="4" w:space="0" w:color="000001"/>
+            </w:tcBorders>
+            <w:shd w:fill="FFFFFF" w:val="clear"/>
+            <w:tcMar>
+              <w:left w:w="-5" w:type="dxa"/>
             </w:tcMar>
           </w:tcPr>
           <w:p>
@@ -6068,18 +5971,18 @@
         </w:tc>
         <w:tc>
           <w:tcPr>
-            <w:tcW w:w="4024" w:type="dxa"/>
-            <w:tcBorders>
-              <w:top w:val="single" w:sz="4" w:space="0" w:color="000001"/>
-              <w:left w:val="single" w:sz="4" w:space="0" w:color="000001"/>
-              <w:bottom w:val="single" w:sz="4" w:space="0" w:color="000001"/>
-              <w:right w:val="single" w:sz="4" w:space="0" w:color="000001"/>
-              <w:insideH w:val="single" w:sz="4" w:space="0" w:color="000001"/>
-              <w:insideV w:val="single" w:sz="4" w:space="0" w:color="000001"/>
-            </w:tcBorders>
-            <w:shd w:fill="FFFFFF" w:val="clear"/>
-            <w:tcMar>
-              <w:left w:w="-2" w:type="dxa"/>
+            <w:tcW w:w="4023" w:type="dxa"/>
+            <w:tcBorders>
+              <w:top w:val="single" w:sz="4" w:space="0" w:color="000001"/>
+              <w:left w:val="single" w:sz="4" w:space="0" w:color="000001"/>
+              <w:bottom w:val="single" w:sz="4" w:space="0" w:color="000001"/>
+              <w:right w:val="single" w:sz="4" w:space="0" w:color="000001"/>
+              <w:insideH w:val="single" w:sz="4" w:space="0" w:color="000001"/>
+              <w:insideV w:val="single" w:sz="4" w:space="0" w:color="000001"/>
+            </w:tcBorders>
+            <w:shd w:fill="FFFFFF" w:val="clear"/>
+            <w:tcMar>
+              <w:left w:w="-5" w:type="dxa"/>
             </w:tcMar>
           </w:tcPr>
           <w:p>
@@ -6105,15 +6008,16 @@
           <w:tcPr>
             <w:tcW w:w="2310" w:type="dxa"/>
             <w:tcBorders>
-              <w:left w:val="single" w:sz="4" w:space="0" w:color="000001"/>
-              <w:bottom w:val="single" w:sz="4" w:space="0" w:color="000001"/>
-              <w:right w:val="single" w:sz="4" w:space="0" w:color="000001"/>
-              <w:insideH w:val="single" w:sz="4" w:space="0" w:color="000001"/>
-              <w:insideV w:val="single" w:sz="4" w:space="0" w:color="000001"/>
-            </w:tcBorders>
-            <w:shd w:fill="FFFFFF" w:val="clear"/>
-            <w:tcMar>
-              <w:left w:w="-2" w:type="dxa"/>
+              <w:top w:val="single" w:sz="4" w:space="0" w:color="000001"/>
+              <w:left w:val="single" w:sz="4" w:space="0" w:color="000001"/>
+              <w:bottom w:val="single" w:sz="4" w:space="0" w:color="000001"/>
+              <w:right w:val="single" w:sz="4" w:space="0" w:color="000001"/>
+              <w:insideH w:val="single" w:sz="4" w:space="0" w:color="000001"/>
+              <w:insideV w:val="single" w:sz="4" w:space="0" w:color="000001"/>
+            </w:tcBorders>
+            <w:shd w:fill="FFFFFF" w:val="clear"/>
+            <w:tcMar>
+              <w:left w:w="-5" w:type="dxa"/>
             </w:tcMar>
           </w:tcPr>
           <w:p>
@@ -6125,27 +6029,24 @@
             </w:pPr>
             <w:r>
               <w:rPr/>
-              <w:t>A</w:t>
-            </w:r>
-            <w:r>
-              <w:rPr/>
-              <w:t>CTIVE</w:t>
-            </w:r>
-          </w:p>
-        </w:tc>
-        <w:tc>
-          <w:tcPr>
-            <w:tcW w:w="1469" w:type="dxa"/>
-            <w:tcBorders>
-              <w:left w:val="single" w:sz="4" w:space="0" w:color="000001"/>
-              <w:bottom w:val="single" w:sz="4" w:space="0" w:color="000001"/>
-              <w:right w:val="single" w:sz="4" w:space="0" w:color="000001"/>
-              <w:insideH w:val="single" w:sz="4" w:space="0" w:color="000001"/>
-              <w:insideV w:val="single" w:sz="4" w:space="0" w:color="000001"/>
-            </w:tcBorders>
-            <w:shd w:fill="FFFFFF" w:val="clear"/>
-            <w:tcMar>
-              <w:left w:w="-2" w:type="dxa"/>
+              <w:t>ACTIVE</w:t>
+            </w:r>
+          </w:p>
+        </w:tc>
+        <w:tc>
+          <w:tcPr>
+            <w:tcW w:w="1468" w:type="dxa"/>
+            <w:tcBorders>
+              <w:top w:val="single" w:sz="4" w:space="0" w:color="000001"/>
+              <w:left w:val="single" w:sz="4" w:space="0" w:color="000001"/>
+              <w:bottom w:val="single" w:sz="4" w:space="0" w:color="000001"/>
+              <w:right w:val="single" w:sz="4" w:space="0" w:color="000001"/>
+              <w:insideH w:val="single" w:sz="4" w:space="0" w:color="000001"/>
+              <w:insideV w:val="single" w:sz="4" w:space="0" w:color="000001"/>
+            </w:tcBorders>
+            <w:shd w:fill="FFFFFF" w:val="clear"/>
+            <w:tcMar>
+              <w:left w:w="-5" w:type="dxa"/>
             </w:tcMar>
           </w:tcPr>
           <w:p>
@@ -6167,17 +6068,18 @@
         </w:tc>
         <w:tc>
           <w:tcPr>
-            <w:tcW w:w="1441" w:type="dxa"/>
-            <w:tcBorders>
-              <w:left w:val="single" w:sz="4" w:space="0" w:color="000001"/>
-              <w:bottom w:val="single" w:sz="4" w:space="0" w:color="000001"/>
-              <w:right w:val="single" w:sz="4" w:space="0" w:color="000001"/>
-              <w:insideH w:val="single" w:sz="4" w:space="0" w:color="000001"/>
-              <w:insideV w:val="single" w:sz="4" w:space="0" w:color="000001"/>
-            </w:tcBorders>
-            <w:shd w:fill="FFFFFF" w:val="clear"/>
-            <w:tcMar>
-              <w:left w:w="-2" w:type="dxa"/>
+            <w:tcW w:w="1442" w:type="dxa"/>
+            <w:tcBorders>
+              <w:top w:val="single" w:sz="4" w:space="0" w:color="000001"/>
+              <w:left w:val="single" w:sz="4" w:space="0" w:color="000001"/>
+              <w:bottom w:val="single" w:sz="4" w:space="0" w:color="000001"/>
+              <w:right w:val="single" w:sz="4" w:space="0" w:color="000001"/>
+              <w:insideH w:val="single" w:sz="4" w:space="0" w:color="000001"/>
+              <w:insideV w:val="single" w:sz="4" w:space="0" w:color="000001"/>
+            </w:tcBorders>
+            <w:shd w:fill="FFFFFF" w:val="clear"/>
+            <w:tcMar>
+              <w:left w:w="-5" w:type="dxa"/>
             </w:tcMar>
           </w:tcPr>
           <w:p>
@@ -6195,17 +6097,18 @@
         </w:tc>
         <w:tc>
           <w:tcPr>
-            <w:tcW w:w="4024" w:type="dxa"/>
-            <w:tcBorders>
-              <w:left w:val="single" w:sz="4" w:space="0" w:color="000001"/>
-              <w:bottom w:val="single" w:sz="4" w:space="0" w:color="000001"/>
-              <w:right w:val="single" w:sz="4" w:space="0" w:color="000001"/>
-              <w:insideH w:val="single" w:sz="4" w:space="0" w:color="000001"/>
-              <w:insideV w:val="single" w:sz="4" w:space="0" w:color="000001"/>
-            </w:tcBorders>
-            <w:shd w:fill="FFFFFF" w:val="clear"/>
-            <w:tcMar>
-              <w:left w:w="-2" w:type="dxa"/>
+            <w:tcW w:w="4023" w:type="dxa"/>
+            <w:tcBorders>
+              <w:top w:val="single" w:sz="4" w:space="0" w:color="000001"/>
+              <w:left w:val="single" w:sz="4" w:space="0" w:color="000001"/>
+              <w:bottom w:val="single" w:sz="4" w:space="0" w:color="000001"/>
+              <w:right w:val="single" w:sz="4" w:space="0" w:color="000001"/>
+              <w:insideH w:val="single" w:sz="4" w:space="0" w:color="000001"/>
+              <w:insideV w:val="single" w:sz="4" w:space="0" w:color="000001"/>
+            </w:tcBorders>
+            <w:shd w:fill="FFFFFF" w:val="clear"/>
+            <w:tcMar>
+              <w:left w:w="-5" w:type="dxa"/>
             </w:tcMar>
           </w:tcPr>
           <w:p>
@@ -6279,9 +6182,7 @@
     <w:pPr>
       <w:widowControl/>
       <w:suppressAutoHyphens w:val="true"/>
-      <w:kinsoku w:val="true"/>
-      <w:overflowPunct w:val="false"/>
-      <w:autoSpaceDE w:val="true"/>
+      <w:overflowPunct w:val="true"/>
       <w:bidi w:val="0"/>
       <w:spacing w:lineRule="auto" w:line="276" w:before="0" w:after="200"/>
       <w:jc w:val="left"/>
@@ -6336,7 +6237,7 @@
     </w:rPr>
   </w:style>
   <w:style w:type="paragraph" w:styleId="TextBody">
-    <w:name w:val="Text Body"/>
+    <w:name w:val="Body Text"/>
     <w:basedOn w:val="Normal"/>
     <w:pPr>
       <w:spacing w:lineRule="auto" w:line="288" w:before="0" w:after="140"/>
@@ -6428,6 +6329,7 @@
   </w:style>
   <w:style w:type="numbering" w:styleId="NoList">
     <w:name w:val="No List"/>
+    <w:qFormat/>
   </w:style>
 </w:styles>
 </file>
</xml_diff>